<commit_message>
Update KIPS 학술발표대회-논문초본(MS Word)-2020.docx
</commit_message>
<xml_diff>
--- a/논문 자료/KIPS 학술발표대회-논문초본(MS Word)-2020.docx
+++ b/논문 자료/KIPS 학술발표대회-논문초본(MS Word)-2020.docx
@@ -395,7 +395,7 @@
               <w:shd w:val="clear" w:color="auto" w:fill="FFFFFF"/>
               <w:spacing w:line="312" w:lineRule="auto"/>
               <w:rPr>
-                <w:rFonts w:ascii="굴림" w:eastAsia="굴림" w:hAnsi="굴림" w:cs="굴림" w:hint="eastAsia"/>
+                <w:rFonts w:ascii="굴림" w:eastAsia="굴림" w:hAnsi="굴림" w:cs="굴림"/>
                 <w:sz w:val="22"/>
                 <w:szCs w:val="22"/>
               </w:rPr>
@@ -839,7 +839,7 @@
         <w:spacing w:line="360" w:lineRule="auto"/>
         <w:jc w:val="both"/>
         <w:rPr>
-          <w:rFonts w:ascii="돋움체" w:eastAsia="돋움체" w:hAnsi="돋움체" w:cs="궁서" w:hint="eastAsia"/>
+          <w:rFonts w:ascii="돋움체" w:eastAsia="돋움체" w:hAnsi="돋움체" w:cs="궁서"/>
           <w:b/>
           <w:color w:val="000000"/>
         </w:rPr>
@@ -1003,7 +1003,7 @@
       <w:pPr>
         <w:spacing w:before="240" w:after="240" w:line="276" w:lineRule="auto"/>
         <w:rPr>
-          <w:rFonts w:ascii="바탕체" w:eastAsia="바탕체" w:hAnsi="바탕체" w:hint="eastAsia"/>
+          <w:rFonts w:ascii="바탕체" w:eastAsia="바탕체" w:hAnsi="바탕체"/>
         </w:rPr>
       </w:pPr>
       <w:r>
@@ -1239,7 +1239,7 @@
         <w:spacing w:line="360" w:lineRule="auto"/>
         <w:jc w:val="both"/>
         <w:rPr>
-          <w:rFonts w:ascii="돋움체" w:eastAsia="돋움체" w:hAnsi="돋움체" w:cs="궁서" w:hint="eastAsia"/>
+          <w:rFonts w:ascii="돋움체" w:eastAsia="돋움체" w:hAnsi="돋움체" w:cs="궁서"/>
           <w:b/>
         </w:rPr>
       </w:pPr>
@@ -1496,7 +1496,7 @@
         <w:spacing w:line="360" w:lineRule="auto"/>
         <w:jc w:val="both"/>
         <w:rPr>
-          <w:rFonts w:ascii="돋움체" w:eastAsia="돋움체" w:hAnsi="돋움체" w:cs="궁서" w:hint="eastAsia"/>
+          <w:rFonts w:ascii="돋움체" w:eastAsia="돋움체" w:hAnsi="돋움체" w:cs="궁서"/>
           <w:b/>
         </w:rPr>
       </w:pPr>
@@ -1565,39 +1565,39 @@
         <w:spacing w:line="360" w:lineRule="auto"/>
         <w:jc w:val="both"/>
         <w:rPr>
-          <w:rFonts w:ascii="돋움체" w:eastAsia="돋움체" w:hAnsi="돋움체" w:cs="궁서" w:hint="eastAsia"/>
-          <w:b/>
-        </w:rPr>
-      </w:pPr>
-      <w:r>
-        <w:rPr>
           <w:rFonts w:ascii="돋움체" w:eastAsia="돋움체" w:hAnsi="돋움체" w:cs="궁서"/>
           <w:b/>
         </w:rPr>
-        <w:t xml:space="preserve">2.3.1. </w:t>
-      </w:r>
-      <w:proofErr w:type="spellStart"/>
+      </w:pPr>
       <w:r>
         <w:rPr>
           <w:rFonts w:ascii="돋움체" w:eastAsia="돋움체" w:hAnsi="돋움체" w:cs="궁서"/>
           <w:b/>
         </w:rPr>
-        <w:t>openCV</w:t>
-      </w:r>
-      <w:proofErr w:type="spellEnd"/>
+        <w:t xml:space="preserve">2.3.1. </w:t>
+      </w:r>
+      <w:proofErr w:type="spellStart"/>
       <w:r>
         <w:rPr>
           <w:rFonts w:ascii="돋움체" w:eastAsia="돋움체" w:hAnsi="돋움체" w:cs="궁서"/>
           <w:b/>
         </w:rPr>
-        <w:t xml:space="preserve"> 와 </w:t>
-      </w:r>
-      <w:proofErr w:type="spellStart"/>
+        <w:t>openCV</w:t>
+      </w:r>
+      <w:proofErr w:type="spellEnd"/>
       <w:r>
         <w:rPr>
           <w:rFonts w:ascii="돋움체" w:eastAsia="돋움체" w:hAnsi="돋움체" w:cs="궁서"/>
           <w:b/>
         </w:rPr>
+        <w:t xml:space="preserve"> 와 </w:t>
+      </w:r>
+      <w:proofErr w:type="spellStart"/>
+      <w:r>
+        <w:rPr>
+          <w:rFonts w:ascii="돋움체" w:eastAsia="돋움체" w:hAnsi="돋움체" w:cs="궁서"/>
+          <w:b/>
+        </w:rPr>
         <w:t>Tensorflow</w:t>
       </w:r>
       <w:proofErr w:type="spellEnd"/>
@@ -1716,7 +1716,7 @@
         <w:spacing w:line="360" w:lineRule="auto"/>
         <w:jc w:val="both"/>
         <w:rPr>
-          <w:rFonts w:ascii="돋움체" w:eastAsia="돋움체" w:hAnsi="돋움체" w:cs="궁서" w:hint="eastAsia"/>
+          <w:rFonts w:ascii="돋움체" w:eastAsia="돋움체" w:hAnsi="돋움체" w:cs="궁서"/>
           <w:b/>
         </w:rPr>
       </w:pPr>
@@ -1968,7 +1968,7 @@
         <w:rPr>
           <w:rFonts w:ascii="바탕체" w:eastAsia="바탕체" w:hAnsi="바탕체" w:cs="궁서"/>
         </w:rPr>
-        <w:t xml:space="preserve"> (A, B) 와 직선의 방정식 (1) 사이의 거리를 다음과 같은 수식을 활용하여 구할 수 있다.</w:t>
+        <w:t xml:space="preserve"> (A, B) 와 직선의 방정식 사이의 거리를 다음과 같은 수식을 활용하여 구할 수 있다.</w:t>
       </w:r>
     </w:p>
     <w:p>
@@ -1988,6 +1988,8 @@
         <w:jc w:val="both"/>
         <w:rPr>
           <w:rFonts w:ascii="바탕체" w:eastAsia="바탕체" w:hAnsi="바탕체"/>
+          <w:sz w:val="16"/>
+          <w:szCs w:val="16"/>
         </w:rPr>
       </w:pPr>
       <m:oMathPara>
@@ -1995,6 +1997,8 @@
           <m:r>
             <w:rPr>
               <w:rFonts w:ascii="Cambria Math" w:eastAsia="바탕체" w:hAnsi="Cambria Math"/>
+              <w:sz w:val="16"/>
+              <w:szCs w:val="16"/>
             </w:rPr>
             <m:t xml:space="preserve">d = </m:t>
           </m:r>
@@ -2003,6 +2007,8 @@
               <m:ctrlPr>
                 <w:rPr>
                   <w:rFonts w:ascii="Cambria Math" w:eastAsia="바탕체" w:hAnsi="Cambria Math"/>
+                  <w:sz w:val="16"/>
+                  <w:szCs w:val="16"/>
                 </w:rPr>
               </m:ctrlPr>
             </m:fPr>
@@ -2014,6 +2020,8 @@
                   <m:ctrlPr>
                     <w:rPr>
                       <w:rFonts w:ascii="Cambria Math" w:eastAsia="바탕체" w:hAnsi="Cambria Math"/>
+                      <w:sz w:val="16"/>
+                      <w:szCs w:val="16"/>
                     </w:rPr>
                   </m:ctrlPr>
                 </m:dPr>
@@ -2021,6 +2029,8 @@
                   <m:r>
                     <w:rPr>
                       <w:rFonts w:ascii="Cambria Math" w:eastAsia="바탕체" w:hAnsi="Cambria Math"/>
+                      <w:sz w:val="16"/>
+                      <w:szCs w:val="16"/>
                     </w:rPr>
                     <m:t>(y2 - y1) * A + (x1 - x2) * B + (x2 * y1 - x1 * y2)</m:t>
                   </m:r>
@@ -2034,6 +2044,8 @@
                   <m:ctrlPr>
                     <w:rPr>
                       <w:rFonts w:ascii="Cambria Math" w:eastAsia="바탕체" w:hAnsi="Cambria Math"/>
+                      <w:sz w:val="16"/>
+                      <w:szCs w:val="16"/>
                     </w:rPr>
                   </m:ctrlPr>
                 </m:radPr>
@@ -2042,6 +2054,8 @@
                   <m:r>
                     <w:rPr>
                       <w:rFonts w:ascii="Cambria Math" w:eastAsia="바탕체" w:hAnsi="Cambria Math"/>
+                      <w:sz w:val="16"/>
+                      <w:szCs w:val="16"/>
                     </w:rPr>
                     <m:t>(y2 - y1</m:t>
                   </m:r>
@@ -2050,6 +2064,8 @@
                       <m:ctrlPr>
                         <w:rPr>
                           <w:rFonts w:ascii="Cambria Math" w:eastAsia="바탕체" w:hAnsi="Cambria Math"/>
+                          <w:sz w:val="16"/>
+                          <w:szCs w:val="16"/>
                         </w:rPr>
                       </m:ctrlPr>
                     </m:sSupPr>
@@ -2057,6 +2073,8 @@
                       <m:r>
                         <w:rPr>
                           <w:rFonts w:ascii="Cambria Math" w:eastAsia="바탕체" w:hAnsi="Cambria Math"/>
+                          <w:sz w:val="16"/>
+                          <w:szCs w:val="16"/>
                         </w:rPr>
                         <m:t>)</m:t>
                       </m:r>
@@ -2065,6 +2083,8 @@
                       <m:r>
                         <w:rPr>
                           <w:rFonts w:ascii="Cambria Math" w:eastAsia="바탕체" w:hAnsi="Cambria Math"/>
+                          <w:sz w:val="16"/>
+                          <w:szCs w:val="16"/>
                         </w:rPr>
                         <m:t>2</m:t>
                       </m:r>
@@ -2073,6 +2093,8 @@
                   <m:r>
                     <w:rPr>
                       <w:rFonts w:ascii="Cambria Math" w:eastAsia="바탕체" w:hAnsi="Cambria Math"/>
+                      <w:sz w:val="16"/>
+                      <w:szCs w:val="16"/>
                     </w:rPr>
                     <m:t xml:space="preserve"> + (x1 - x</m:t>
                   </m:r>
@@ -2081,6 +2103,8 @@
               <m:r>
                 <w:rPr>
                   <w:rFonts w:ascii="Cambria Math" w:eastAsia="바탕체" w:hAnsi="Cambria Math"/>
+                  <w:sz w:val="16"/>
+                  <w:szCs w:val="16"/>
                 </w:rPr>
                 <m:t>2</m:t>
               </m:r>
@@ -2089,6 +2113,8 @@
                   <m:ctrlPr>
                     <w:rPr>
                       <w:rFonts w:ascii="Cambria Math" w:eastAsia="바탕체" w:hAnsi="Cambria Math"/>
+                      <w:sz w:val="16"/>
+                      <w:szCs w:val="16"/>
                     </w:rPr>
                   </m:ctrlPr>
                 </m:sSupPr>
@@ -2096,6 +2122,8 @@
                   <m:r>
                     <w:rPr>
                       <w:rFonts w:ascii="Cambria Math" w:eastAsia="바탕체" w:hAnsi="Cambria Math"/>
+                      <w:sz w:val="16"/>
+                      <w:szCs w:val="16"/>
                     </w:rPr>
                     <m:t>)</m:t>
                   </m:r>
@@ -2104,6 +2132,8 @@
                   <m:r>
                     <w:rPr>
                       <w:rFonts w:ascii="Cambria Math" w:eastAsia="바탕체" w:hAnsi="Cambria Math"/>
+                      <w:sz w:val="16"/>
+                      <w:szCs w:val="16"/>
                     </w:rPr>
                     <m:t>2</m:t>
                   </m:r>
@@ -2120,17 +2150,7 @@
         <w:spacing w:line="276" w:lineRule="auto"/>
         <w:jc w:val="both"/>
         <w:rPr>
-          <w:rFonts w:ascii="바탕체" w:eastAsia="바탕체" w:hAnsi="바탕체"/>
-        </w:rPr>
-      </w:pPr>
-    </w:p>
-    <w:p>
-      <w:pPr>
-        <w:widowControl w:val="0"/>
-        <w:spacing w:line="276" w:lineRule="auto"/>
-        <w:jc w:val="both"/>
-        <w:rPr>
-          <w:rFonts w:ascii="바탕체" w:eastAsia="바탕체" w:hAnsi="바탕체"/>
+          <w:rFonts w:ascii="바탕체" w:eastAsia="바탕체" w:hAnsi="바탕체" w:hint="eastAsia"/>
         </w:rPr>
       </w:pPr>
     </w:p>
@@ -2139,16 +2159,16 @@
         <w:widowControl w:val="0"/>
         <w:spacing w:line="360" w:lineRule="auto"/>
         <w:jc w:val="both"/>
-        <w:rPr>
-          <w:rFonts w:ascii="돋움체" w:eastAsia="돋움체" w:hAnsi="돋움체" w:cs="궁서" w:hint="eastAsia"/>
-          <w:b/>
-        </w:rPr>
-      </w:pPr>
-      <w:r>
         <w:rPr>
           <w:rFonts w:ascii="돋움체" w:eastAsia="돋움체" w:hAnsi="돋움체" w:cs="궁서"/>
           <w:b/>
         </w:rPr>
+      </w:pPr>
+      <w:r>
+        <w:rPr>
+          <w:rFonts w:ascii="돋움체" w:eastAsia="돋움체" w:hAnsi="돋움체" w:cs="궁서"/>
+          <w:b/>
+        </w:rPr>
         <w:t>2.3.3. 데이터 통신 프로토콜</w:t>
       </w:r>
     </w:p>
@@ -2159,32 +2179,15 @@
         <w:ind w:firstLine="200"/>
         <w:jc w:val="both"/>
         <w:rPr>
-          <w:rFonts w:ascii="바탕체" w:eastAsia="바탕체" w:hAnsi="바탕체"/>
-        </w:rPr>
-      </w:pPr>
-      <w:r>
-        <w:rPr>
-          <w:rFonts w:ascii="바탕체" w:eastAsia="바탕체" w:hAnsi="바탕체" w:cs="궁서"/>
-        </w:rPr>
-        <w:t xml:space="preserve">클라이언트는 아래의 (표 1) 과 같이 영상 프레임 내의 기준선 안에서 어떠한 객체도 검출하지 못했을 때 -1, 기준선 안에서 보행자의 접근을 검출하였을 때 </w:t>
-      </w:r>
-      <w:r>
-        <w:rPr>
-          <w:rFonts w:ascii="바탕체" w:eastAsia="바탕체" w:hAnsi="바탕체" w:cs="궁서"/>
-        </w:rPr>
-        <w:lastRenderedPageBreak/>
-        <w:t xml:space="preserve">0, 기준선 안에서 차량의 접근을 검출하였을 때 1을 Value 값으로 설정한다. </w:t>
-      </w:r>
-    </w:p>
-    <w:p>
-      <w:pPr>
-        <w:widowControl w:val="0"/>
-        <w:spacing w:line="276" w:lineRule="auto"/>
-        <w:jc w:val="both"/>
-        <w:rPr>
-          <w:rFonts w:ascii="바탕체" w:eastAsia="바탕체" w:hAnsi="바탕체"/>
-        </w:rPr>
-      </w:pPr>
+          <w:rFonts w:ascii="바탕체" w:eastAsia="바탕체" w:hAnsi="바탕체" w:hint="eastAsia"/>
+        </w:rPr>
+      </w:pPr>
+      <w:r>
+        <w:rPr>
+          <w:rFonts w:ascii="바탕체" w:eastAsia="바탕체" w:hAnsi="바탕체" w:cs="궁서"/>
+        </w:rPr>
+        <w:t xml:space="preserve">클라이언트는 아래의 (표 1) 과 같이 영상 프레임 내의 기준선 안에서 어떠한 객체도 검출하지 못했을 때 -1, 기준선 안에서 보행자의 접근을 검출하였을 때 0, 기준선 안에서 차량의 접근을 검출하였을 때 1을 Value 값으로 설정한다. </w:t>
+      </w:r>
     </w:p>
     <w:tbl>
       <w:tblPr>
@@ -2239,6 +2242,7 @@
               <w:rPr>
                 <w:rFonts w:ascii="바탕체" w:eastAsia="바탕체" w:hAnsi="바탕체" w:cs="궁서"/>
               </w:rPr>
+              <w:lastRenderedPageBreak/>
               <w:t>미검출</w:t>
             </w:r>
             <w:proofErr w:type="spellEnd"/>
@@ -2625,7 +2629,7 @@
         <w:spacing w:line="276" w:lineRule="auto"/>
         <w:jc w:val="both"/>
         <w:rPr>
-          <w:rFonts w:ascii="바탕체" w:eastAsia="바탕체" w:hAnsi="바탕체" w:hint="eastAsia"/>
+          <w:rFonts w:ascii="바탕체" w:eastAsia="바탕체" w:hAnsi="바탕체"/>
         </w:rPr>
       </w:pPr>
       <w:r>
@@ -2681,7 +2685,7 @@
         <w:spacing w:line="360" w:lineRule="auto"/>
         <w:jc w:val="both"/>
         <w:rPr>
-          <w:rFonts w:ascii="돋움체" w:eastAsia="돋움체" w:hAnsi="돋움체" w:cs="궁서" w:hint="eastAsia"/>
+          <w:rFonts w:ascii="돋움체" w:eastAsia="돋움체" w:hAnsi="돋움체" w:cs="궁서"/>
           <w:b/>
         </w:rPr>
       </w:pPr>
@@ -2760,9 +2764,9 @@
           <w:bdr w:val="none" w:sz="0" w:space="0" w:color="auto" w:frame="1"/>
         </w:rPr>
         <w:drawing>
-          <wp:inline distT="0" distB="0" distL="0" distR="0" wp14:anchorId="64537D2E" wp14:editId="73125EEF">
-            <wp:extent cx="3033395" cy="1838325"/>
-            <wp:effectExtent l="0" t="0" r="0" b="9525"/>
+          <wp:inline distT="0" distB="0" distL="0" distR="0" wp14:anchorId="64537D2E" wp14:editId="4180FB76">
+            <wp:extent cx="3033395" cy="1123950"/>
+            <wp:effectExtent l="0" t="0" r="0" b="0"/>
             <wp:docPr id="3" name="그림 3"/>
             <wp:cNvGraphicFramePr>
               <a:graphicFrameLocks xmlns:a="http://schemas.openxmlformats.org/drawingml/2006/main" noChangeAspect="1"/>
@@ -2792,7 +2796,7 @@
                   <pic:spPr bwMode="auto">
                     <a:xfrm>
                       <a:off x="0" y="0"/>
-                      <a:ext cx="3033395" cy="1838325"/>
+                      <a:ext cx="3033395" cy="1123950"/>
                     </a:xfrm>
                     <a:prstGeom prst="rect">
                       <a:avLst/>
@@ -2848,7 +2852,13 @@
         <w:rPr>
           <w:rFonts w:ascii="바탕체" w:eastAsia="바탕체" w:hAnsi="바탕체" w:cs="궁서"/>
         </w:rPr>
-        <w:t xml:space="preserve">, 임베디드 보드1에서 기준선을 넘어 접근하는 보행자가 인식되면 감지 신호(0)을 일정 시간 동안 유지시켜 서버로 일정 시간 동안 value 값이 0인 데이터를 전송하고, 임베디드 보드2에서 기준선을 넘어 접근하는 일정 시간 내에 자동차가 인식되면 감지 신호(1)을 일정 시간 동안 유지시켜 서버로 일정 시간 동안 value 값이 1인 데이터를 전송한다. 따라서 서버에는 일정 시간동안 임베디드 보드1에서 value 값이 0인 데이터, 임베디드 보드2에서 value 값이 1인 데이터를 </w:t>
+        <w:t xml:space="preserve">, 임베디드 보드1에서 기준선을 넘어 접근하는 보행자가 인식되면 감지 신호(0)을 일정 시간 동안 유지시켜 서버로 일정 시간 동안 value 값이 0인 데이터를 전송하고, 임베디드 보드2에서 기준선을 넘어 접근하는 일정 시간 내에 자동차가 인식되면 감지 신호(1)을 일정 시간 동안 유지시켜 서버로 일정 시간 동안 value 값이 1인 데이터를 </w:t>
+      </w:r>
+      <w:r>
+        <w:rPr>
+          <w:rFonts w:ascii="바탕체" w:eastAsia="바탕체" w:hAnsi="바탕체" w:cs="궁서"/>
+        </w:rPr>
+        <w:t xml:space="preserve">전송한다. 따라서 서버에는 일정 시간동안 임베디드 보드1에서 value 값이 0인 데이터, 임베디드 보드2에서 value 값이 1인 데이터를 </w:t>
       </w:r>
       <w:proofErr w:type="spellStart"/>
       <w:r>
@@ -2871,7 +2881,7 @@
         <w:spacing w:line="276" w:lineRule="auto"/>
         <w:jc w:val="both"/>
         <w:rPr>
-          <w:rFonts w:ascii="바탕체" w:eastAsia="바탕체" w:hAnsi="바탕체" w:hint="eastAsia"/>
+          <w:rFonts w:ascii="바탕체" w:eastAsia="바탕체" w:hAnsi="바탕체"/>
         </w:rPr>
       </w:pPr>
     </w:p>
@@ -3521,7 +3531,6 @@
           <w:rFonts w:ascii="바탕체" w:eastAsia="바탕체" w:hAnsi="바탕체"/>
           <w:noProof/>
         </w:rPr>
-        <w:lastRenderedPageBreak/>
         <w:drawing>
           <wp:inline distT="114300" distB="114300" distL="114300" distR="114300" wp14:anchorId="7CFBDD4F" wp14:editId="65660C32">
             <wp:extent cx="3133725" cy="1320800"/>
@@ -3565,7 +3574,7 @@
         <w:spacing w:line="276" w:lineRule="auto"/>
         <w:jc w:val="center"/>
         <w:rPr>
-          <w:rFonts w:ascii="바탕체" w:eastAsia="바탕체" w:hAnsi="바탕체"/>
+          <w:rFonts w:ascii="바탕체" w:eastAsia="바탕체" w:hAnsi="바탕체" w:hint="eastAsia"/>
         </w:rPr>
       </w:pPr>
       <w:r>
@@ -3578,34 +3587,19 @@
     <w:p>
       <w:pPr>
         <w:widowControl w:val="0"/>
-        <w:pBdr>
-          <w:top w:val="nil"/>
-          <w:left w:val="nil"/>
-          <w:bottom w:val="nil"/>
-          <w:right w:val="nil"/>
-          <w:between w:val="nil"/>
-        </w:pBdr>
-        <w:jc w:val="both"/>
-        <w:rPr>
-          <w:rFonts w:ascii="바탕체" w:eastAsia="바탕체" w:hAnsi="바탕체" w:hint="eastAsia"/>
-        </w:rPr>
-      </w:pPr>
-    </w:p>
-    <w:p>
-      <w:pPr>
-        <w:widowControl w:val="0"/>
         <w:spacing w:line="360" w:lineRule="auto"/>
         <w:jc w:val="both"/>
-        <w:rPr>
-          <w:rFonts w:ascii="돋움체" w:eastAsia="돋움체" w:hAnsi="돋움체" w:cs="궁서" w:hint="eastAsia"/>
-          <w:b/>
-        </w:rPr>
-      </w:pPr>
-      <w:r>
         <w:rPr>
           <w:rFonts w:ascii="돋움체" w:eastAsia="돋움체" w:hAnsi="돋움체" w:cs="궁서"/>
           <w:b/>
         </w:rPr>
+      </w:pPr>
+      <w:r>
+        <w:rPr>
+          <w:rFonts w:ascii="돋움체" w:eastAsia="돋움체" w:hAnsi="돋움체" w:cs="궁서"/>
+          <w:b/>
+        </w:rPr>
+        <w:lastRenderedPageBreak/>
         <w:t>3. 결론</w:t>
       </w:r>
     </w:p>
@@ -3902,7 +3896,7 @@
         <w:ind w:left="720"/>
         <w:jc w:val="both"/>
         <w:rPr>
-          <w:rFonts w:ascii="바탕체" w:eastAsia="바탕체" w:hAnsi="바탕체" w:hint="eastAsia"/>
+          <w:rFonts w:ascii="바탕체" w:eastAsia="바탕체" w:hAnsi="바탕체"/>
         </w:rPr>
       </w:pPr>
       <w:r>
@@ -3921,13 +3915,7 @@
         <w:rPr>
           <w:rFonts w:ascii="바탕체" w:eastAsia="바탕체" w:hAnsi="바탕체" w:cs="궁서"/>
         </w:rPr>
-        <w:t xml:space="preserve">속도로 발전하지만, 실제적인 기술의 적용 및 활용까지의 시간은 상대적으로 긴 편이다. 가장 큰 원인이 비싼 비용과 진행에 필요한 인력과 시간, 투자 비용에 따른 효과의 의문성이다. 저비용의 통합적인 서비스를 제공하는 본 시스템을 통해 실제 활용 시까지 소모 시간을 낮추어 시스템을 이용함으로써 빠른 시일 내에 직접적인 결과를 확인할 수 있고 골목길 사고율을 감소시킬 수 </w:t>
-      </w:r>
-      <w:r>
-        <w:rPr>
-          <w:rFonts w:ascii="바탕체" w:eastAsia="바탕체" w:hAnsi="바탕체" w:cs="궁서"/>
-        </w:rPr>
-        <w:t>있다.</w:t>
+        <w:t>속도로 발전하지만, 실제적인 기술의 적용 및 활용까지의 시간은 상대적으로 긴 편이다. 가장 큰 원인이 비싼 비용과 진행에 필요한 인력과 시간, 투자 비용에 따른 효과의 의문성이다. 저비용의 통합적인 서비스를 제공하는 본 시스템을 통해 실제 활용 시까지 소모 시간을 낮추어 시스템을 이용함으로써 빠른 시일 내에 직접적인 결과를 확인할 수 있고 골목길 사고율을 감소시킬 수 있다.</w:t>
       </w:r>
     </w:p>
     <w:p>
@@ -3980,7 +3968,7 @@
         </w:pBdr>
         <w:jc w:val="both"/>
         <w:rPr>
-          <w:rFonts w:ascii="바탕체" w:eastAsia="바탕체" w:hAnsi="바탕체" w:hint="eastAsia"/>
+          <w:rFonts w:ascii="바탕체" w:eastAsia="바탕체" w:hAnsi="바탕체"/>
         </w:rPr>
       </w:pPr>
     </w:p>
@@ -3990,7 +3978,40 @@
         <w:spacing w:line="276" w:lineRule="auto"/>
         <w:jc w:val="center"/>
         <w:rPr>
-          <w:rFonts w:ascii="돋움체" w:eastAsia="돋움체" w:hAnsi="돋움체" w:hint="eastAsia"/>
+          <w:rFonts w:ascii="돋움체" w:eastAsia="돋움체" w:hAnsi="돋움체" w:cs="궁서"/>
+          <w:b/>
+        </w:rPr>
+      </w:pPr>
+    </w:p>
+    <w:p>
+      <w:pPr>
+        <w:widowControl w:val="0"/>
+        <w:spacing w:line="276" w:lineRule="auto"/>
+        <w:jc w:val="center"/>
+        <w:rPr>
+          <w:rFonts w:ascii="돋움체" w:eastAsia="돋움체" w:hAnsi="돋움체" w:cs="궁서"/>
+          <w:b/>
+        </w:rPr>
+      </w:pPr>
+    </w:p>
+    <w:p>
+      <w:pPr>
+        <w:widowControl w:val="0"/>
+        <w:spacing w:line="276" w:lineRule="auto"/>
+        <w:jc w:val="center"/>
+        <w:rPr>
+          <w:rFonts w:ascii="돋움체" w:eastAsia="돋움체" w:hAnsi="돋움체" w:cs="궁서"/>
+          <w:b/>
+        </w:rPr>
+      </w:pPr>
+    </w:p>
+    <w:p>
+      <w:pPr>
+        <w:widowControl w:val="0"/>
+        <w:spacing w:line="276" w:lineRule="auto"/>
+        <w:jc w:val="center"/>
+        <w:rPr>
+          <w:rFonts w:ascii="돋움체" w:eastAsia="돋움체" w:hAnsi="돋움체"/>
           <w:b/>
         </w:rPr>
       </w:pPr>
@@ -4130,7 +4151,21 @@
           <w:rFonts w:ascii="바탕체" w:eastAsia="바탕체" w:hAnsi="바탕체" w:cs="굴림"/>
           <w:highlight w:val="white"/>
         </w:rPr>
-        <w:t xml:space="preserve">[4]”그날 거기 있었지?” 한국 </w:t>
+        <w:t>[4]</w:t>
+      </w:r>
+      <w:r>
+        <w:rPr>
+          <w:rFonts w:ascii="바탕체" w:eastAsia="바탕체" w:hAnsi="바탕체" w:cs="굴림"/>
+          <w:highlight w:val="white"/>
+        </w:rPr>
+        <w:t>”</w:t>
+      </w:r>
+      <w:r>
+        <w:rPr>
+          <w:rFonts w:ascii="바탕체" w:eastAsia="바탕체" w:hAnsi="바탕체" w:cs="굴림"/>
+          <w:highlight w:val="white"/>
+        </w:rPr>
+        <w:t xml:space="preserve">그날 거기 있었지?” 한국 </w:t>
       </w:r>
       <w:proofErr w:type="spellStart"/>
       <w:r>

</xml_diff>

<commit_message>
fix template form and add initial form example
</commit_message>
<xml_diff>
--- a/논문 자료/KIPS 학술발표대회-논문초본(MS Word)-2020.docx
+++ b/논문 자료/KIPS 학술발표대회-논문초본(MS Word)-2020.docx
@@ -2,6 +2,26 @@
 <file path=word/document.xml><?xml version="1.0" encoding="utf-8"?>
 <w:document xmlns:wpc="http://schemas.microsoft.com/office/word/2010/wordprocessingCanvas" xmlns:cx="http://schemas.microsoft.com/office/drawing/2014/chartex" xmlns:cx1="http://schemas.microsoft.com/office/drawing/2015/9/8/chartex" xmlns:cx2="http://schemas.microsoft.com/office/drawing/2015/10/21/chartex" xmlns:cx3="http://schemas.microsoft.com/office/drawing/2016/5/9/chartex" xmlns:cx4="http://schemas.microsoft.com/office/drawing/2016/5/10/chartex" xmlns:cx5="http://schemas.microsoft.com/office/drawing/2016/5/11/chartex" xmlns:cx6="http://schemas.microsoft.com/office/drawing/2016/5/12/chartex" xmlns:cx7="http://schemas.microsoft.com/office/drawing/2016/5/13/chartex" xmlns:cx8="http://schemas.microsoft.com/office/drawing/2016/5/14/chartex" xmlns:mc="http://schemas.openxmlformats.org/markup-compatibility/2006" xmlns:aink="http://schemas.microsoft.com/office/drawing/2016/ink" xmlns:am3d="http://schemas.microsoft.com/office/drawing/2017/model3d" xmlns:o="urn:schemas-microsoft-com:office:office" xmlns:r="http://schemas.openxmlformats.org/officeDocument/2006/relationships" xmlns:m="http://schemas.openxmlformats.org/officeDocument/2006/math" xmlns:v="urn:schemas-microsoft-com:vml" xmlns:wp14="http://schemas.microsoft.com/office/word/2010/wordprocessingDrawing" xmlns:wp="http://schemas.openxmlformats.org/drawingml/2006/wordprocessingDrawing" xmlns:w10="urn:schemas-microsoft-com:office:word" xmlns:w="http://schemas.openxmlformats.org/wordprocessingml/2006/main" xmlns:w14="http://schemas.microsoft.com/office/word/2010/wordml" xmlns:w15="http://schemas.microsoft.com/office/word/2012/wordml" xmlns:w16cid="http://schemas.microsoft.com/office/word/2016/wordml/cid" xmlns:w16se="http://schemas.microsoft.com/office/word/2015/wordml/symex" xmlns:wpg="http://schemas.microsoft.com/office/word/2010/wordprocessingGroup" xmlns:wpi="http://schemas.microsoft.com/office/word/2010/wordprocessingInk" xmlns:wne="http://schemas.microsoft.com/office/word/2006/wordml" xmlns:wps="http://schemas.microsoft.com/office/word/2010/wordprocessingShape" mc:Ignorable="w14 w15 w16se w16cid wp14">
   <w:body>
+    <w:p>
+      <w:pPr>
+        <w:widowControl w:val="0"/>
+        <w:pBdr>
+          <w:top w:val="nil"/>
+          <w:left w:val="nil"/>
+          <w:bottom w:val="nil"/>
+          <w:right w:val="nil"/>
+          <w:between w:val="nil"/>
+        </w:pBdr>
+        <w:spacing w:line="276" w:lineRule="auto"/>
+        <w:jc w:val="center"/>
+        <w:rPr>
+          <w:rFonts w:ascii="Arial" w:eastAsia="Arial" w:hAnsi="Arial" w:cs="Arial"/>
+          <w:color w:val="000000"/>
+          <w:sz w:val="22"/>
+          <w:szCs w:val="22"/>
+        </w:rPr>
+      </w:pPr>
+    </w:p>
     <w:tbl>
       <w:tblPr>
         <w:tblStyle w:val="a5"/>
@@ -15,1566 +35,12 @@
       </w:tblGrid>
       <w:tr>
         <w:trPr>
-          <w:trHeight w:val="327"/>
+          <w:trHeight w:val="542"/>
         </w:trPr>
         <w:tc>
           <w:tcPr>
             <w:tcW w:w="10206" w:type="dxa"/>
           </w:tcPr>
-          <w:tbl>
-            <w:tblPr>
-              <w:tblW w:w="10206" w:type="dxa"/>
-              <w:jc w:val="center"/>
-              <w:tblLayout w:type="fixed"/>
-              <w:tblCellMar>
-                <w:left w:w="99" w:type="dxa"/>
-                <w:right w:w="99" w:type="dxa"/>
-              </w:tblCellMar>
-              <w:tblLook w:val="0000" w:firstRow="0" w:lastRow="0" w:firstColumn="0" w:lastColumn="0" w:noHBand="0" w:noVBand="0"/>
-            </w:tblPr>
-            <w:tblGrid>
-              <w:gridCol w:w="10206"/>
-            </w:tblGrid>
-            <w:tr>
-              <w:tblPrEx>
-                <w:tblCellMar>
-                  <w:top w:w="0" w:type="dxa"/>
-                  <w:bottom w:w="0" w:type="dxa"/>
-                </w:tblCellMar>
-              </w:tblPrEx>
-              <w:trPr>
-                <w:trHeight w:val="542"/>
-                <w:jc w:val="center"/>
-              </w:trPr>
-              <w:tc>
-                <w:tcPr>
-                  <w:tcW w:w="10206" w:type="dxa"/>
-                </w:tcPr>
-                <w:p>
-                  <w:pPr>
-                    <w:pStyle w:val="ad"/>
-                    <w:rPr>
-                      <w:sz w:val="32"/>
-                      <w:szCs w:val="32"/>
-                    </w:rPr>
-                  </w:pPr>
-                  <w:r>
-                    <w:rPr>
-                      <w:rFonts w:hint="eastAsia"/>
-                      <w:sz w:val="32"/>
-                      <w:szCs w:val="32"/>
-                    </w:rPr>
-                    <w:t>비디오</w:t>
-                  </w:r>
-                  <w:r>
-                    <w:rPr>
-                      <w:rFonts w:hint="eastAsia"/>
-                      <w:sz w:val="32"/>
-                      <w:szCs w:val="32"/>
-                    </w:rPr>
-                    <w:t xml:space="preserve"> </w:t>
-                  </w:r>
-                  <w:r>
-                    <w:rPr>
-                      <w:rFonts w:hint="eastAsia"/>
-                      <w:sz w:val="32"/>
-                      <w:szCs w:val="32"/>
-                    </w:rPr>
-                    <w:t>감시</w:t>
-                  </w:r>
-                  <w:r>
-                    <w:rPr>
-                      <w:rFonts w:hint="eastAsia"/>
-                      <w:sz w:val="32"/>
-                      <w:szCs w:val="32"/>
-                    </w:rPr>
-                    <w:t xml:space="preserve"> </w:t>
-                  </w:r>
-                  <w:r>
-                    <w:rPr>
-                      <w:rFonts w:hint="eastAsia"/>
-                      <w:sz w:val="32"/>
-                      <w:szCs w:val="32"/>
-                    </w:rPr>
-                    <w:t>카메라</w:t>
-                  </w:r>
-                  <w:r>
-                    <w:rPr>
-                      <w:rFonts w:hint="eastAsia"/>
-                      <w:sz w:val="32"/>
-                      <w:szCs w:val="32"/>
-                    </w:rPr>
-                    <w:t xml:space="preserve"> </w:t>
-                  </w:r>
-                  <w:r>
-                    <w:rPr>
-                      <w:rFonts w:hint="eastAsia"/>
-                      <w:sz w:val="32"/>
-                      <w:szCs w:val="32"/>
-                    </w:rPr>
-                    <w:t>내</w:t>
-                  </w:r>
-                  <w:r>
-                    <w:rPr>
-                      <w:rFonts w:hint="eastAsia"/>
-                      <w:sz w:val="32"/>
-                      <w:szCs w:val="32"/>
-                    </w:rPr>
-                    <w:t xml:space="preserve"> </w:t>
-                  </w:r>
-                  <w:r>
-                    <w:rPr>
-                      <w:rFonts w:hint="eastAsia"/>
-                      <w:sz w:val="32"/>
-                      <w:szCs w:val="32"/>
-                    </w:rPr>
-                    <w:t>사물</w:t>
-                  </w:r>
-                  <w:r>
-                    <w:rPr>
-                      <w:rFonts w:hint="eastAsia"/>
-                      <w:sz w:val="32"/>
-                      <w:szCs w:val="32"/>
-                    </w:rPr>
-                    <w:t xml:space="preserve"> </w:t>
-                  </w:r>
-                  <w:r>
-                    <w:rPr>
-                      <w:rFonts w:hint="eastAsia"/>
-                      <w:sz w:val="32"/>
-                      <w:szCs w:val="32"/>
-                    </w:rPr>
-                    <w:t>추적을</w:t>
-                  </w:r>
-                  <w:r>
-                    <w:rPr>
-                      <w:rFonts w:hint="eastAsia"/>
-                      <w:sz w:val="32"/>
-                      <w:szCs w:val="32"/>
-                    </w:rPr>
-                    <w:t xml:space="preserve"> </w:t>
-                  </w:r>
-                  <w:r>
-                    <w:rPr>
-                      <w:rFonts w:hint="eastAsia"/>
-                      <w:sz w:val="32"/>
-                      <w:szCs w:val="32"/>
-                    </w:rPr>
-                    <w:t>통한</w:t>
-                  </w:r>
-                  <w:r>
-                    <w:rPr>
-                      <w:rFonts w:hint="eastAsia"/>
-                      <w:sz w:val="32"/>
-                      <w:szCs w:val="32"/>
-                    </w:rPr>
-                    <w:t xml:space="preserve"> </w:t>
-                  </w:r>
-                </w:p>
-                <w:p>
-                  <w:pPr>
-                    <w:pStyle w:val="ad"/>
-                    <w:rPr>
-                      <w:rFonts w:hint="eastAsia"/>
-                      <w:sz w:val="32"/>
-                      <w:szCs w:val="32"/>
-                    </w:rPr>
-                  </w:pPr>
-                  <w:r>
-                    <w:rPr>
-                      <w:rFonts w:hint="eastAsia"/>
-                      <w:sz w:val="32"/>
-                      <w:szCs w:val="32"/>
-                    </w:rPr>
-                    <w:t>골목길</w:t>
-                  </w:r>
-                  <w:r>
-                    <w:rPr>
-                      <w:rFonts w:hint="eastAsia"/>
-                      <w:sz w:val="32"/>
-                      <w:szCs w:val="32"/>
-                    </w:rPr>
-                    <w:t xml:space="preserve"> </w:t>
-                  </w:r>
-                  <w:r>
-                    <w:rPr>
-                      <w:rFonts w:hint="eastAsia"/>
-                      <w:sz w:val="32"/>
-                      <w:szCs w:val="32"/>
-                    </w:rPr>
-                    <w:t>교차로</w:t>
-                  </w:r>
-                  <w:r>
-                    <w:rPr>
-                      <w:rFonts w:hint="eastAsia"/>
-                      <w:sz w:val="32"/>
-                      <w:szCs w:val="32"/>
-                    </w:rPr>
-                    <w:t xml:space="preserve"> </w:t>
-                  </w:r>
-                  <w:r>
-                    <w:rPr>
-                      <w:rFonts w:hint="eastAsia"/>
-                      <w:sz w:val="32"/>
-                      <w:szCs w:val="32"/>
-                    </w:rPr>
-                    <w:t>사고</w:t>
-                  </w:r>
-                  <w:r>
-                    <w:rPr>
-                      <w:rFonts w:hint="eastAsia"/>
-                      <w:sz w:val="32"/>
-                      <w:szCs w:val="32"/>
-                    </w:rPr>
-                    <w:t xml:space="preserve"> </w:t>
-                  </w:r>
-                  <w:r>
-                    <w:rPr>
-                      <w:rFonts w:hint="eastAsia"/>
-                      <w:sz w:val="32"/>
-                      <w:szCs w:val="32"/>
-                    </w:rPr>
-                    <w:t>예방</w:t>
-                  </w:r>
-                  <w:r>
-                    <w:rPr>
-                      <w:rFonts w:hint="eastAsia"/>
-                      <w:sz w:val="32"/>
-                      <w:szCs w:val="32"/>
-                    </w:rPr>
-                    <w:t xml:space="preserve"> </w:t>
-                  </w:r>
-                  <w:r>
-                    <w:rPr>
-                      <w:rFonts w:hint="eastAsia"/>
-                      <w:sz w:val="32"/>
-                      <w:szCs w:val="32"/>
-                    </w:rPr>
-                    <w:t>시스템</w:t>
-                  </w:r>
-                </w:p>
-              </w:tc>
-            </w:tr>
-            <w:tr>
-              <w:tblPrEx>
-                <w:tblCellMar>
-                  <w:top w:w="0" w:type="dxa"/>
-                  <w:bottom w:w="0" w:type="dxa"/>
-                </w:tblCellMar>
-              </w:tblPrEx>
-              <w:trPr>
-                <w:trHeight w:val="230"/>
-                <w:jc w:val="center"/>
-              </w:trPr>
-              <w:tc>
-                <w:tcPr>
-                  <w:tcW w:w="10206" w:type="dxa"/>
-                </w:tcPr>
-                <w:p>
-                  <w:pPr>
-                    <w:rPr>
-                      <w:rFonts w:ascii="바탕체" w:eastAsia="바탕체" w:hAnsi="바탕체" w:hint="eastAsia"/>
-                      <w:sz w:val="24"/>
-                    </w:rPr>
-                  </w:pPr>
-                </w:p>
-              </w:tc>
-            </w:tr>
-            <w:tr>
-              <w:tblPrEx>
-                <w:tblCellMar>
-                  <w:top w:w="0" w:type="dxa"/>
-                  <w:bottom w:w="0" w:type="dxa"/>
-                </w:tblCellMar>
-              </w:tblPrEx>
-              <w:trPr>
-                <w:jc w:val="center"/>
-              </w:trPr>
-              <w:tc>
-                <w:tcPr>
-                  <w:tcW w:w="10206" w:type="dxa"/>
-                </w:tcPr>
-                <w:p>
-                  <w:pPr>
-                    <w:pStyle w:val="ae"/>
-                    <w:rPr>
-                      <w:rFonts w:hint="eastAsia"/>
-                      <w:sz w:val="20"/>
-                    </w:rPr>
-                  </w:pPr>
-                  <w:r>
-                    <w:rPr>
-                      <w:rFonts w:hint="eastAsia"/>
-                      <w:sz w:val="20"/>
-                    </w:rPr>
-                    <w:t>김형진</w:t>
-                  </w:r>
-                  <w:r>
-                    <w:rPr>
-                      <w:rFonts w:hint="eastAsia"/>
-                      <w:sz w:val="20"/>
-                    </w:rPr>
-                    <w:t xml:space="preserve">*, </w:t>
-                  </w:r>
-                  <w:r>
-                    <w:rPr>
-                      <w:rFonts w:hint="eastAsia"/>
-                      <w:sz w:val="20"/>
-                    </w:rPr>
-                    <w:t>김준영</w:t>
-                  </w:r>
-                  <w:r>
-                    <w:rPr>
-                      <w:rFonts w:hint="eastAsia"/>
-                      <w:sz w:val="20"/>
-                    </w:rPr>
-                    <w:t xml:space="preserve">*, </w:t>
-                  </w:r>
-                  <w:r>
-                    <w:rPr>
-                      <w:rFonts w:hint="eastAsia"/>
-                      <w:sz w:val="20"/>
-                    </w:rPr>
-                    <w:t>박주홍</w:t>
-                  </w:r>
-                  <w:r>
-                    <w:rPr>
-                      <w:rFonts w:hint="eastAsia"/>
-                      <w:sz w:val="20"/>
-                    </w:rPr>
-                    <w:t xml:space="preserve">*, </w:t>
-                  </w:r>
-                  <w:r>
-                    <w:rPr>
-                      <w:rFonts w:hint="eastAsia"/>
-                      <w:sz w:val="20"/>
-                    </w:rPr>
-                    <w:t>심재욱</w:t>
-                  </w:r>
-                  <w:r>
-                    <w:rPr>
-                      <w:rFonts w:hint="eastAsia"/>
-                      <w:sz w:val="20"/>
-                    </w:rPr>
-                    <w:t xml:space="preserve">*, </w:t>
-                  </w:r>
-                  <w:r>
-                    <w:rPr>
-                      <w:rFonts w:hint="eastAsia"/>
-                      <w:sz w:val="20"/>
-                    </w:rPr>
-                    <w:t>고석주</w:t>
-                  </w:r>
-                  <w:r>
-                    <w:rPr>
-                      <w:rFonts w:hint="eastAsia"/>
-                      <w:sz w:val="20"/>
-                    </w:rPr>
-                    <w:t xml:space="preserve">*, </w:t>
-                  </w:r>
-                  <w:r>
-                    <w:rPr>
-                      <w:rFonts w:hint="eastAsia"/>
-                      <w:sz w:val="20"/>
-                    </w:rPr>
-                    <w:t>김정석</w:t>
-                  </w:r>
-                  <w:r>
-                    <w:rPr>
-                      <w:rFonts w:hint="eastAsia"/>
-                      <w:sz w:val="20"/>
-                    </w:rPr>
-                    <w:t>**</w:t>
-                  </w:r>
-                </w:p>
-                <w:p>
-                  <w:pPr>
-                    <w:pStyle w:val="ae"/>
-                    <w:rPr>
-                      <w:rFonts w:hint="eastAsia"/>
-                      <w:sz w:val="20"/>
-                    </w:rPr>
-                  </w:pPr>
-                  <w:r>
-                    <w:rPr>
-                      <w:rFonts w:hint="eastAsia"/>
-                      <w:sz w:val="20"/>
-                    </w:rPr>
-                    <w:t>*</w:t>
-                  </w:r>
-                  <w:r>
-                    <w:rPr>
-                      <w:rFonts w:hint="eastAsia"/>
-                      <w:sz w:val="20"/>
-                    </w:rPr>
-                    <w:t>경북대학교</w:t>
-                  </w:r>
-                  <w:r>
-                    <w:rPr>
-                      <w:rFonts w:hint="eastAsia"/>
-                      <w:sz w:val="20"/>
-                    </w:rPr>
-                    <w:t xml:space="preserve"> </w:t>
-                  </w:r>
-                  <w:r>
-                    <w:rPr>
-                      <w:rFonts w:hint="eastAsia"/>
-                      <w:sz w:val="20"/>
-                    </w:rPr>
-                    <w:t>컴퓨터학부</w:t>
-                  </w:r>
-                </w:p>
-                <w:p>
-                  <w:pPr>
-                    <w:pStyle w:val="ae"/>
-                    <w:rPr>
-                      <w:sz w:val="20"/>
-                    </w:rPr>
-                  </w:pPr>
-                  <w:r>
-                    <w:rPr>
-                      <w:rFonts w:hint="eastAsia"/>
-                      <w:sz w:val="20"/>
-                    </w:rPr>
-                    <w:t>**SK</w:t>
-                  </w:r>
-                  <w:r>
-                    <w:rPr>
-                      <w:rFonts w:hint="eastAsia"/>
-                      <w:sz w:val="20"/>
-                    </w:rPr>
-                    <w:t>텔레콤</w:t>
-                  </w:r>
-                </w:p>
-                <w:p>
-                  <w:pPr>
-                    <w:pStyle w:val="ae"/>
-                    <w:rPr>
-                      <w:rFonts w:hint="eastAsia"/>
-                      <w:sz w:val="18"/>
-                      <w:szCs w:val="18"/>
-                    </w:rPr>
-                  </w:pPr>
-                  <w:r>
-                    <w:rPr>
-                      <w:sz w:val="18"/>
-                      <w:szCs w:val="18"/>
-                    </w:rPr>
-                    <w:t>gudwls15978@gmail.com, juneyoung5919@gmail.com, kr.xerus.inauris@gmail.com, wodnr96@gmail.com, sjkoh@knu.ac.kr, justin.joy.9to5@gmail.com</w:t>
-                  </w:r>
-                </w:p>
-              </w:tc>
-            </w:tr>
-            <w:tr>
-              <w:tblPrEx>
-                <w:tblCellMar>
-                  <w:top w:w="0" w:type="dxa"/>
-                  <w:bottom w:w="0" w:type="dxa"/>
-                </w:tblCellMar>
-              </w:tblPrEx>
-              <w:trPr>
-                <w:trHeight w:val="296"/>
-                <w:jc w:val="center"/>
-              </w:trPr>
-              <w:tc>
-                <w:tcPr>
-                  <w:tcW w:w="10206" w:type="dxa"/>
-                </w:tcPr>
-                <w:p>
-                  <w:pPr>
-                    <w:pStyle w:val="af1"/>
-                    <w:wordWrap/>
-                    <w:spacing w:line="312" w:lineRule="auto"/>
-                    <w:jc w:val="center"/>
-                    <w:rPr>
-                      <w:rFonts w:hint="eastAsia"/>
-                      <w:sz w:val="22"/>
-                      <w:szCs w:val="22"/>
-                    </w:rPr>
-                  </w:pPr>
-                </w:p>
-              </w:tc>
-            </w:tr>
-            <w:tr>
-              <w:tblPrEx>
-                <w:tblCellMar>
-                  <w:top w:w="0" w:type="dxa"/>
-                  <w:bottom w:w="0" w:type="dxa"/>
-                </w:tblCellMar>
-              </w:tblPrEx>
-              <w:trPr>
-                <w:jc w:val="center"/>
-              </w:trPr>
-              <w:tc>
-                <w:tcPr>
-                  <w:tcW w:w="10206" w:type="dxa"/>
-                </w:tcPr>
-                <w:p>
-                  <w:pPr>
-                    <w:pStyle w:val="af"/>
-                    <w:rPr>
-                      <w:rFonts w:hint="eastAsia"/>
-                      <w:sz w:val="32"/>
-                      <w:szCs w:val="32"/>
-                    </w:rPr>
-                  </w:pPr>
-                  <w:r>
-                    <w:rPr>
-                      <w:sz w:val="32"/>
-                      <w:szCs w:val="32"/>
-                    </w:rPr>
-                    <w:t>Traffic-Accident-in-Alley Prevention System by Object Tracking in Video Surveillance Camera Streaming Video</w:t>
-                  </w:r>
-                </w:p>
-              </w:tc>
-            </w:tr>
-            <w:tr>
-              <w:tblPrEx>
-                <w:tblCellMar>
-                  <w:top w:w="0" w:type="dxa"/>
-                  <w:bottom w:w="0" w:type="dxa"/>
-                </w:tblCellMar>
-              </w:tblPrEx>
-              <w:trPr>
-                <w:trHeight w:val="338"/>
-                <w:jc w:val="center"/>
-              </w:trPr>
-              <w:tc>
-                <w:tcPr>
-                  <w:tcW w:w="10206" w:type="dxa"/>
-                </w:tcPr>
-                <w:p>
-                  <w:pPr>
-                    <w:rPr>
-                      <w:rFonts w:hint="eastAsia"/>
-                    </w:rPr>
-                  </w:pPr>
-                </w:p>
-              </w:tc>
-            </w:tr>
-            <w:tr>
-              <w:tblPrEx>
-                <w:tblCellMar>
-                  <w:top w:w="0" w:type="dxa"/>
-                  <w:bottom w:w="0" w:type="dxa"/>
-                </w:tblCellMar>
-              </w:tblPrEx>
-              <w:trPr>
-                <w:jc w:val="center"/>
-              </w:trPr>
-              <w:tc>
-                <w:tcPr>
-                  <w:tcW w:w="10206" w:type="dxa"/>
-                </w:tcPr>
-                <w:p>
-                  <w:pPr>
-                    <w:pStyle w:val="af0"/>
-                    <w:rPr>
-                      <w:sz w:val="20"/>
-                    </w:rPr>
-                  </w:pPr>
-                  <w:r>
-                    <w:rPr>
-                      <w:sz w:val="20"/>
-                    </w:rPr>
-                    <w:t>Hyungjin Kim*, Juneyoung Kim*, Juhong Park*, Jaeuk Shim*, Seokju Ko*, Jeongseok Kim**</w:t>
-                  </w:r>
-                </w:p>
-                <w:p>
-                  <w:pPr>
-                    <w:pStyle w:val="af0"/>
-                    <w:rPr>
-                      <w:sz w:val="20"/>
-                    </w:rPr>
-                  </w:pPr>
-                  <w:r>
-                    <w:rPr>
-                      <w:sz w:val="20"/>
-                    </w:rPr>
-                    <w:t>*Dept. of Computer Science Engineering, Kyungpook National University</w:t>
-                  </w:r>
-                </w:p>
-                <w:p>
-                  <w:pPr>
-                    <w:pStyle w:val="af0"/>
-                    <w:rPr>
-                      <w:rFonts w:hint="eastAsia"/>
-                    </w:rPr>
-                  </w:pPr>
-                  <w:r>
-                    <w:rPr>
-                      <w:sz w:val="20"/>
-                    </w:rPr>
-                    <w:t>**SK Telecom</w:t>
-                  </w:r>
-                </w:p>
-              </w:tc>
-            </w:tr>
-            <w:tr>
-              <w:tblPrEx>
-                <w:tblCellMar>
-                  <w:top w:w="0" w:type="dxa"/>
-                  <w:bottom w:w="0" w:type="dxa"/>
-                </w:tblCellMar>
-              </w:tblPrEx>
-              <w:trPr>
-                <w:trHeight w:val="298"/>
-                <w:jc w:val="center"/>
-              </w:trPr>
-              <w:tc>
-                <w:tcPr>
-                  <w:tcW w:w="10206" w:type="dxa"/>
-                </w:tcPr>
-                <w:p>
-                  <w:pPr>
-                    <w:rPr>
-                      <w:rFonts w:hint="eastAsia"/>
-                    </w:rPr>
-                  </w:pPr>
-                </w:p>
-              </w:tc>
-            </w:tr>
-            <w:tr>
-              <w:tblPrEx>
-                <w:tblCellMar>
-                  <w:top w:w="0" w:type="dxa"/>
-                  <w:bottom w:w="0" w:type="dxa"/>
-                </w:tblCellMar>
-              </w:tblPrEx>
-              <w:trPr>
-                <w:jc w:val="center"/>
-              </w:trPr>
-              <w:tc>
-                <w:tcPr>
-                  <w:tcW w:w="10206" w:type="dxa"/>
-                </w:tcPr>
-                <w:p>
-                  <w:pPr>
-                    <w:pStyle w:val="a9"/>
-                    <w:spacing w:line="360" w:lineRule="auto"/>
-                    <w:jc w:val="center"/>
-                    <w:rPr>
-                      <w:rFonts w:eastAsia="돋움체" w:hint="eastAsia"/>
-                      <w:b/>
-                      <w:sz w:val="20"/>
-                    </w:rPr>
-                  </w:pPr>
-                  <w:r>
-                    <w:rPr>
-                      <w:rFonts w:eastAsia="돋움체" w:hint="eastAsia"/>
-                      <w:b/>
-                      <w:sz w:val="20"/>
-                    </w:rPr>
-                    <w:t>요</w:t>
-                  </w:r>
-                  <w:r>
-                    <w:rPr>
-                      <w:rFonts w:eastAsia="돋움체" w:hint="eastAsia"/>
-                      <w:b/>
-                      <w:sz w:val="20"/>
-                    </w:rPr>
-                    <w:t xml:space="preserve">       </w:t>
-                  </w:r>
-                  <w:r>
-                    <w:rPr>
-                      <w:rFonts w:eastAsia="돋움체" w:hint="eastAsia"/>
-                      <w:b/>
-                      <w:sz w:val="20"/>
-                    </w:rPr>
-                    <w:t>약</w:t>
-                  </w:r>
-                </w:p>
-                <w:p>
-                  <w:pPr>
-                    <w:pStyle w:val="a9"/>
-                    <w:spacing w:line="276" w:lineRule="auto"/>
-                    <w:ind w:leftChars="425" w:left="850" w:firstLineChars="200" w:firstLine="360"/>
-                    <w:rPr>
-                      <w:rFonts w:hint="eastAsia"/>
-                    </w:rPr>
-                  </w:pPr>
-                  <w:r>
-                    <w:rPr>
-                      <w:rFonts w:hint="eastAsia"/>
-                    </w:rPr>
-                    <w:t>길이</w:t>
-                  </w:r>
-                  <w:r>
-                    <w:rPr>
-                      <w:rFonts w:hint="eastAsia"/>
-                    </w:rPr>
-                    <w:t xml:space="preserve"> </w:t>
-                  </w:r>
-                  <w:r>
-                    <w:rPr>
-                      <w:rFonts w:hint="eastAsia"/>
-                    </w:rPr>
-                    <w:t>좁고</w:t>
-                  </w:r>
-                  <w:r>
-                    <w:rPr>
-                      <w:rFonts w:hint="eastAsia"/>
-                    </w:rPr>
-                    <w:t xml:space="preserve"> </w:t>
-                  </w:r>
-                  <w:r>
-                    <w:rPr>
-                      <w:rFonts w:hint="eastAsia"/>
-                    </w:rPr>
-                    <w:t>차도와</w:t>
-                  </w:r>
-                  <w:r>
-                    <w:rPr>
-                      <w:rFonts w:hint="eastAsia"/>
-                    </w:rPr>
-                    <w:t xml:space="preserve"> </w:t>
-                  </w:r>
-                  <w:r>
-                    <w:rPr>
-                      <w:rFonts w:hint="eastAsia"/>
-                    </w:rPr>
-                    <w:t>인도의</w:t>
-                  </w:r>
-                  <w:r>
-                    <w:rPr>
-                      <w:rFonts w:hint="eastAsia"/>
-                    </w:rPr>
-                    <w:t xml:space="preserve"> </w:t>
-                  </w:r>
-                  <w:r>
-                    <w:rPr>
-                      <w:rFonts w:hint="eastAsia"/>
-                    </w:rPr>
-                    <w:t>구분이</w:t>
-                  </w:r>
-                  <w:r>
-                    <w:rPr>
-                      <w:rFonts w:hint="eastAsia"/>
-                    </w:rPr>
-                    <w:t xml:space="preserve"> </w:t>
-                  </w:r>
-                  <w:r>
-                    <w:rPr>
-                      <w:rFonts w:hint="eastAsia"/>
-                    </w:rPr>
-                    <w:t>없는</w:t>
-                  </w:r>
-                  <w:r>
-                    <w:rPr>
-                      <w:rFonts w:hint="eastAsia"/>
-                    </w:rPr>
-                    <w:t xml:space="preserve"> </w:t>
-                  </w:r>
-                  <w:r>
-                    <w:rPr>
-                      <w:rFonts w:hint="eastAsia"/>
-                    </w:rPr>
-                    <w:t>골목길의</w:t>
-                  </w:r>
-                  <w:r>
-                    <w:rPr>
-                      <w:rFonts w:hint="eastAsia"/>
-                    </w:rPr>
-                    <w:t xml:space="preserve"> </w:t>
-                  </w:r>
-                  <w:r>
-                    <w:rPr>
-                      <w:rFonts w:hint="eastAsia"/>
-                    </w:rPr>
-                    <w:t>특성상</w:t>
-                  </w:r>
-                  <w:r>
-                    <w:rPr>
-                      <w:rFonts w:hint="eastAsia"/>
-                    </w:rPr>
-                    <w:t xml:space="preserve"> </w:t>
-                  </w:r>
-                  <w:r>
-                    <w:rPr>
-                      <w:rFonts w:hint="eastAsia"/>
-                    </w:rPr>
-                    <w:t>사각지대가</w:t>
-                  </w:r>
-                  <w:r>
-                    <w:rPr>
-                      <w:rFonts w:hint="eastAsia"/>
-                    </w:rPr>
-                    <w:t xml:space="preserve"> </w:t>
-                  </w:r>
-                  <w:r>
-                    <w:rPr>
-                      <w:rFonts w:hint="eastAsia"/>
-                    </w:rPr>
-                    <w:t>많고</w:t>
-                  </w:r>
-                  <w:r>
-                    <w:rPr>
-                      <w:rFonts w:hint="eastAsia"/>
-                    </w:rPr>
-                    <w:t xml:space="preserve"> </w:t>
-                  </w:r>
-                  <w:r>
-                    <w:rPr>
-                      <w:rFonts w:hint="eastAsia"/>
-                    </w:rPr>
-                    <w:t>보행자의</w:t>
-                  </w:r>
-                  <w:r>
-                    <w:rPr>
-                      <w:rFonts w:hint="eastAsia"/>
-                    </w:rPr>
-                    <w:t xml:space="preserve"> </w:t>
-                  </w:r>
-                  <w:r>
-                    <w:rPr>
-                      <w:rFonts w:hint="eastAsia"/>
-                    </w:rPr>
-                    <w:t>동선을</w:t>
-                  </w:r>
-                  <w:r>
-                    <w:rPr>
-                      <w:rFonts w:hint="eastAsia"/>
-                    </w:rPr>
-                    <w:t xml:space="preserve"> </w:t>
-                  </w:r>
-                  <w:r>
-                    <w:rPr>
-                      <w:rFonts w:hint="eastAsia"/>
-                    </w:rPr>
-                    <w:t>예측하기</w:t>
-                  </w:r>
-                  <w:r>
-                    <w:rPr>
-                      <w:rFonts w:hint="eastAsia"/>
-                    </w:rPr>
-                    <w:t xml:space="preserve"> </w:t>
-                  </w:r>
-                  <w:r>
-                    <w:rPr>
-                      <w:rFonts w:hint="eastAsia"/>
-                    </w:rPr>
-                    <w:t>힘들어</w:t>
-                  </w:r>
-                  <w:r>
-                    <w:rPr>
-                      <w:rFonts w:hint="eastAsia"/>
-                    </w:rPr>
-                    <w:t xml:space="preserve"> </w:t>
-                  </w:r>
-                  <w:r>
-                    <w:rPr>
-                      <w:rFonts w:hint="eastAsia"/>
-                    </w:rPr>
-                    <w:t>교통사고가</w:t>
-                  </w:r>
-                  <w:r>
-                    <w:rPr>
-                      <w:rFonts w:hint="eastAsia"/>
-                    </w:rPr>
-                    <w:t xml:space="preserve"> </w:t>
-                  </w:r>
-                  <w:r>
-                    <w:rPr>
-                      <w:rFonts w:hint="eastAsia"/>
-                    </w:rPr>
-                    <w:t>많이</w:t>
-                  </w:r>
-                  <w:r>
-                    <w:rPr>
-                      <w:rFonts w:hint="eastAsia"/>
-                    </w:rPr>
-                    <w:t xml:space="preserve"> </w:t>
-                  </w:r>
-                  <w:r>
-                    <w:rPr>
-                      <w:rFonts w:hint="eastAsia"/>
-                    </w:rPr>
-                    <w:t>발생하고</w:t>
-                  </w:r>
-                  <w:r>
-                    <w:rPr>
-                      <w:rFonts w:hint="eastAsia"/>
-                    </w:rPr>
-                    <w:t xml:space="preserve"> </w:t>
-                  </w:r>
-                  <w:r>
-                    <w:rPr>
-                      <w:rFonts w:hint="eastAsia"/>
-                    </w:rPr>
-                    <w:t>있다</w:t>
-                  </w:r>
-                  <w:r>
-                    <w:rPr>
-                      <w:rFonts w:hint="eastAsia"/>
-                    </w:rPr>
-                    <w:t xml:space="preserve">. </w:t>
-                  </w:r>
-                  <w:r>
-                    <w:rPr>
-                      <w:rFonts w:hint="eastAsia"/>
-                    </w:rPr>
-                    <w:t>따라서</w:t>
-                  </w:r>
-                  <w:r>
-                    <w:rPr>
-                      <w:rFonts w:hint="eastAsia"/>
-                    </w:rPr>
-                    <w:t xml:space="preserve"> </w:t>
-                  </w:r>
-                  <w:r>
-                    <w:rPr>
-                      <w:rFonts w:hint="eastAsia"/>
-                    </w:rPr>
-                    <w:t>본</w:t>
-                  </w:r>
-                  <w:r>
-                    <w:rPr>
-                      <w:rFonts w:hint="eastAsia"/>
-                    </w:rPr>
-                    <w:t xml:space="preserve"> </w:t>
-                  </w:r>
-                  <w:r>
-                    <w:rPr>
-                      <w:rFonts w:hint="eastAsia"/>
-                    </w:rPr>
-                    <w:t>논문에서는</w:t>
-                  </w:r>
-                  <w:r>
-                    <w:rPr>
-                      <w:rFonts w:hint="eastAsia"/>
-                    </w:rPr>
-                    <w:t xml:space="preserve"> AI</w:t>
-                  </w:r>
-                  <w:r>
-                    <w:rPr>
-                      <w:rFonts w:hint="eastAsia"/>
-                    </w:rPr>
-                    <w:t>를</w:t>
-                  </w:r>
-                  <w:r>
-                    <w:rPr>
-                      <w:rFonts w:hint="eastAsia"/>
-                    </w:rPr>
-                    <w:t xml:space="preserve"> </w:t>
-                  </w:r>
-                  <w:r>
-                    <w:rPr>
-                      <w:rFonts w:hint="eastAsia"/>
-                    </w:rPr>
-                    <w:t>활용</w:t>
-                  </w:r>
-                  <w:r>
-                    <w:rPr>
-                      <w:rFonts w:hint="eastAsia"/>
-                    </w:rPr>
-                    <w:t xml:space="preserve">, </w:t>
-                  </w:r>
-                  <w:r>
-                    <w:rPr>
-                      <w:rFonts w:hint="eastAsia"/>
-                    </w:rPr>
-                    <w:t>영상</w:t>
-                  </w:r>
-                  <w:r>
-                    <w:rPr>
-                      <w:rFonts w:hint="eastAsia"/>
-                    </w:rPr>
-                    <w:t xml:space="preserve"> </w:t>
-                  </w:r>
-                  <w:r>
-                    <w:rPr>
-                      <w:rFonts w:hint="eastAsia"/>
-                    </w:rPr>
-                    <w:t>내</w:t>
-                  </w:r>
-                  <w:r>
-                    <w:rPr>
-                      <w:rFonts w:hint="eastAsia"/>
-                    </w:rPr>
-                    <w:t xml:space="preserve"> </w:t>
-                  </w:r>
-                  <w:r>
-                    <w:rPr>
-                      <w:rFonts w:hint="eastAsia"/>
-                    </w:rPr>
-                    <w:t>사물을</w:t>
-                  </w:r>
-                  <w:r>
-                    <w:rPr>
-                      <w:rFonts w:hint="eastAsia"/>
-                    </w:rPr>
-                    <w:t xml:space="preserve"> </w:t>
-                  </w:r>
-                  <w:r>
-                    <w:rPr>
-                      <w:rFonts w:hint="eastAsia"/>
-                    </w:rPr>
-                    <w:t>추적하여</w:t>
-                  </w:r>
-                  <w:r>
-                    <w:rPr>
-                      <w:rFonts w:hint="eastAsia"/>
-                    </w:rPr>
-                    <w:t xml:space="preserve"> </w:t>
-                  </w:r>
-                  <w:r>
-                    <w:rPr>
-                      <w:rFonts w:hint="eastAsia"/>
-                    </w:rPr>
-                    <w:t>골목길에서의</w:t>
-                  </w:r>
-                  <w:r>
-                    <w:rPr>
-                      <w:rFonts w:hint="eastAsia"/>
-                    </w:rPr>
-                    <w:t xml:space="preserve"> </w:t>
-                  </w:r>
-                  <w:r>
-                    <w:rPr>
-                      <w:rFonts w:hint="eastAsia"/>
-                    </w:rPr>
-                    <w:t>사고를</w:t>
-                  </w:r>
-                  <w:r>
-                    <w:rPr>
-                      <w:rFonts w:hint="eastAsia"/>
-                    </w:rPr>
-                    <w:t xml:space="preserve"> </w:t>
-                  </w:r>
-                  <w:r>
-                    <w:rPr>
-                      <w:rFonts w:hint="eastAsia"/>
-                    </w:rPr>
-                    <w:t>예방하는</w:t>
-                  </w:r>
-                  <w:r>
-                    <w:rPr>
-                      <w:rFonts w:hint="eastAsia"/>
-                    </w:rPr>
-                    <w:t xml:space="preserve"> </w:t>
-                  </w:r>
-                  <w:r>
-                    <w:rPr>
-                      <w:rFonts w:hint="eastAsia"/>
-                    </w:rPr>
-                    <w:t>시스템을</w:t>
-                  </w:r>
-                  <w:r>
-                    <w:rPr>
-                      <w:rFonts w:hint="eastAsia"/>
-                    </w:rPr>
-                    <w:t xml:space="preserve"> </w:t>
-                  </w:r>
-                  <w:r>
-                    <w:rPr>
-                      <w:rFonts w:hint="eastAsia"/>
-                    </w:rPr>
-                    <w:t>제안한다</w:t>
-                  </w:r>
-                  <w:r>
-                    <w:rPr>
-                      <w:rFonts w:hint="eastAsia"/>
-                    </w:rPr>
-                    <w:t xml:space="preserve">. </w:t>
-                  </w:r>
-                  <w:r>
-                    <w:rPr>
-                      <w:rFonts w:hint="eastAsia"/>
-                    </w:rPr>
-                    <w:t>해당</w:t>
-                  </w:r>
-                  <w:r>
-                    <w:rPr>
-                      <w:rFonts w:hint="eastAsia"/>
-                    </w:rPr>
-                    <w:t xml:space="preserve"> </w:t>
-                  </w:r>
-                  <w:r>
-                    <w:rPr>
-                      <w:rFonts w:hint="eastAsia"/>
-                    </w:rPr>
-                    <w:t>시스템은</w:t>
-                  </w:r>
-                  <w:r>
-                    <w:rPr>
-                      <w:rFonts w:hint="eastAsia"/>
-                    </w:rPr>
-                    <w:t xml:space="preserve"> Object - Detection &amp; Tracking</w:t>
-                  </w:r>
-                  <w:r>
-                    <w:rPr>
-                      <w:rFonts w:hint="eastAsia"/>
-                    </w:rPr>
-                    <w:t>을</w:t>
-                  </w:r>
-                  <w:r>
-                    <w:rPr>
-                      <w:rFonts w:hint="eastAsia"/>
-                    </w:rPr>
-                    <w:t xml:space="preserve"> </w:t>
-                  </w:r>
-                  <w:r>
-                    <w:rPr>
-                      <w:rFonts w:hint="eastAsia"/>
-                    </w:rPr>
-                    <w:t>사용하여</w:t>
-                  </w:r>
-                  <w:r>
-                    <w:rPr>
-                      <w:rFonts w:hint="eastAsia"/>
-                    </w:rPr>
-                    <w:t xml:space="preserve"> </w:t>
-                  </w:r>
-                  <w:r>
-                    <w:rPr>
-                      <w:rFonts w:hint="eastAsia"/>
-                    </w:rPr>
-                    <w:t>보행자</w:t>
-                  </w:r>
-                  <w:r>
-                    <w:rPr>
-                      <w:rFonts w:hint="eastAsia"/>
-                    </w:rPr>
-                    <w:t xml:space="preserve"> </w:t>
-                  </w:r>
-                  <w:r>
-                    <w:rPr>
-                      <w:rFonts w:hint="eastAsia"/>
-                    </w:rPr>
-                    <w:t>및</w:t>
-                  </w:r>
-                  <w:r>
-                    <w:rPr>
-                      <w:rFonts w:hint="eastAsia"/>
-                    </w:rPr>
-                    <w:t xml:space="preserve"> </w:t>
-                  </w:r>
-                  <w:r>
-                    <w:rPr>
-                      <w:rFonts w:hint="eastAsia"/>
-                    </w:rPr>
-                    <w:t>차량을</w:t>
-                  </w:r>
-                  <w:r>
-                    <w:rPr>
-                      <w:rFonts w:hint="eastAsia"/>
-                    </w:rPr>
-                    <w:t xml:space="preserve"> </w:t>
-                  </w:r>
-                  <w:r>
-                    <w:rPr>
-                      <w:rFonts w:hint="eastAsia"/>
-                    </w:rPr>
-                    <w:t>식별ㆍ추적하여</w:t>
-                  </w:r>
-                  <w:r>
-                    <w:rPr>
-                      <w:rFonts w:hint="eastAsia"/>
-                    </w:rPr>
-                    <w:t xml:space="preserve"> </w:t>
-                  </w:r>
-                  <w:r>
-                    <w:rPr>
-                      <w:rFonts w:hint="eastAsia"/>
-                    </w:rPr>
-                    <w:t>두</w:t>
-                  </w:r>
-                  <w:r>
-                    <w:rPr>
-                      <w:rFonts w:hint="eastAsia"/>
-                    </w:rPr>
-                    <w:t xml:space="preserve"> </w:t>
-                  </w:r>
-                  <w:r>
-                    <w:rPr>
-                      <w:rFonts w:hint="eastAsia"/>
-                    </w:rPr>
-                    <w:t>개</w:t>
-                  </w:r>
-                  <w:r>
-                    <w:rPr>
-                      <w:rFonts w:hint="eastAsia"/>
-                    </w:rPr>
-                    <w:t xml:space="preserve"> </w:t>
-                  </w:r>
-                  <w:r>
-                    <w:rPr>
-                      <w:rFonts w:hint="eastAsia"/>
-                    </w:rPr>
-                    <w:t>이상의</w:t>
-                  </w:r>
-                  <w:r>
-                    <w:rPr>
-                      <w:rFonts w:hint="eastAsia"/>
-                    </w:rPr>
-                    <w:t xml:space="preserve"> </w:t>
-                  </w:r>
-                  <w:r>
-                    <w:rPr>
-                      <w:rFonts w:hint="eastAsia"/>
-                    </w:rPr>
-                    <w:t>사물이</w:t>
-                  </w:r>
-                  <w:r>
-                    <w:rPr>
-                      <w:rFonts w:hint="eastAsia"/>
-                    </w:rPr>
-                    <w:t xml:space="preserve"> </w:t>
-                  </w:r>
-                  <w:r>
-                    <w:rPr>
-                      <w:rFonts w:hint="eastAsia"/>
-                    </w:rPr>
-                    <w:t>동시에</w:t>
-                  </w:r>
-                  <w:r>
-                    <w:rPr>
-                      <w:rFonts w:hint="eastAsia"/>
-                    </w:rPr>
-                    <w:t xml:space="preserve"> </w:t>
-                  </w:r>
-                  <w:r>
-                    <w:rPr>
-                      <w:rFonts w:hint="eastAsia"/>
-                    </w:rPr>
-                    <w:t>교차로에</w:t>
-                  </w:r>
-                  <w:r>
-                    <w:rPr>
-                      <w:rFonts w:hint="eastAsia"/>
-                    </w:rPr>
-                    <w:t xml:space="preserve"> </w:t>
-                  </w:r>
-                  <w:r>
-                    <w:rPr>
-                      <w:rFonts w:hint="eastAsia"/>
-                    </w:rPr>
-                    <w:t>접근</w:t>
-                  </w:r>
-                  <w:r>
-                    <w:rPr>
-                      <w:rFonts w:hint="eastAsia"/>
-                    </w:rPr>
-                    <w:t xml:space="preserve"> </w:t>
-                  </w:r>
-                  <w:r>
-                    <w:rPr>
-                      <w:rFonts w:hint="eastAsia"/>
-                    </w:rPr>
-                    <w:t>시</w:t>
-                  </w:r>
-                  <w:r>
-                    <w:rPr>
-                      <w:rFonts w:hint="eastAsia"/>
-                    </w:rPr>
-                    <w:t xml:space="preserve"> </w:t>
-                  </w:r>
-                  <w:r>
-                    <w:rPr>
-                      <w:rFonts w:hint="eastAsia"/>
-                    </w:rPr>
-                    <w:t>사고</w:t>
-                  </w:r>
-                  <w:r>
-                    <w:rPr>
-                      <w:rFonts w:hint="eastAsia"/>
-                    </w:rPr>
-                    <w:t xml:space="preserve"> </w:t>
-                  </w:r>
-                  <w:r>
-                    <w:rPr>
-                      <w:rFonts w:hint="eastAsia"/>
-                    </w:rPr>
-                    <w:t>예방</w:t>
-                  </w:r>
-                  <w:r>
-                    <w:rPr>
-                      <w:rFonts w:hint="eastAsia"/>
-                    </w:rPr>
-                    <w:t xml:space="preserve"> </w:t>
-                  </w:r>
-                  <w:r>
-                    <w:rPr>
-                      <w:rFonts w:hint="eastAsia"/>
-                    </w:rPr>
-                    <w:t>알람을</w:t>
-                  </w:r>
-                  <w:r>
-                    <w:rPr>
-                      <w:rFonts w:hint="eastAsia"/>
-                    </w:rPr>
-                    <w:t xml:space="preserve"> </w:t>
-                  </w:r>
-                  <w:r>
-                    <w:rPr>
-                      <w:rFonts w:hint="eastAsia"/>
-                    </w:rPr>
-                    <w:t>발생시킨다</w:t>
-                  </w:r>
-                  <w:r>
-                    <w:rPr>
-                      <w:rFonts w:hint="eastAsia"/>
-                    </w:rPr>
-                    <w:t xml:space="preserve">. </w:t>
-                  </w:r>
-                  <w:r>
-                    <w:rPr>
-                      <w:rFonts w:hint="eastAsia"/>
-                    </w:rPr>
-                    <w:t>이</w:t>
-                  </w:r>
-                  <w:r>
-                    <w:rPr>
-                      <w:rFonts w:hint="eastAsia"/>
-                    </w:rPr>
-                    <w:t xml:space="preserve"> </w:t>
-                  </w:r>
-                  <w:r>
-                    <w:rPr>
-                      <w:rFonts w:hint="eastAsia"/>
-                    </w:rPr>
-                    <w:t>시스템을</w:t>
-                  </w:r>
-                  <w:r>
-                    <w:rPr>
-                      <w:rFonts w:hint="eastAsia"/>
-                    </w:rPr>
-                    <w:t xml:space="preserve"> </w:t>
-                  </w:r>
-                  <w:r>
-                    <w:rPr>
-                      <w:rFonts w:hint="eastAsia"/>
-                    </w:rPr>
-                    <w:t>전국에</w:t>
-                  </w:r>
-                  <w:r>
-                    <w:rPr>
-                      <w:rFonts w:hint="eastAsia"/>
-                    </w:rPr>
-                    <w:t xml:space="preserve"> </w:t>
-                  </w:r>
-                  <w:r>
-                    <w:rPr>
-                      <w:rFonts w:hint="eastAsia"/>
-                    </w:rPr>
-                    <w:t>설치되어</w:t>
-                  </w:r>
-                  <w:r>
-                    <w:rPr>
-                      <w:rFonts w:hint="eastAsia"/>
-                    </w:rPr>
-                    <w:t xml:space="preserve"> </w:t>
-                  </w:r>
-                  <w:r>
-                    <w:rPr>
-                      <w:rFonts w:hint="eastAsia"/>
-                    </w:rPr>
-                    <w:t>있는</w:t>
-                  </w:r>
-                  <w:r>
-                    <w:rPr>
-                      <w:rFonts w:hint="eastAsia"/>
-                    </w:rPr>
-                    <w:t xml:space="preserve"> CCTV</w:t>
-                  </w:r>
-                  <w:r>
-                    <w:rPr>
-                      <w:rFonts w:hint="eastAsia"/>
-                    </w:rPr>
-                    <w:t>에</w:t>
-                  </w:r>
-                  <w:r>
-                    <w:rPr>
-                      <w:rFonts w:hint="eastAsia"/>
-                    </w:rPr>
-                    <w:t xml:space="preserve"> </w:t>
-                  </w:r>
-                  <w:r>
-                    <w:rPr>
-                      <w:rFonts w:hint="eastAsia"/>
-                    </w:rPr>
-                    <w:t>활용하면</w:t>
-                  </w:r>
-                  <w:r>
-                    <w:rPr>
-                      <w:rFonts w:hint="eastAsia"/>
-                    </w:rPr>
-                    <w:t xml:space="preserve"> </w:t>
-                  </w:r>
-                  <w:r>
-                    <w:rPr>
-                      <w:rFonts w:hint="eastAsia"/>
-                    </w:rPr>
-                    <w:t>추가적인</w:t>
-                  </w:r>
-                  <w:r>
-                    <w:rPr>
-                      <w:rFonts w:hint="eastAsia"/>
-                    </w:rPr>
-                    <w:t xml:space="preserve"> </w:t>
-                  </w:r>
-                  <w:r>
-                    <w:rPr>
-                      <w:rFonts w:hint="eastAsia"/>
-                    </w:rPr>
-                    <w:t>비용과</w:t>
-                  </w:r>
-                  <w:r>
-                    <w:rPr>
-                      <w:rFonts w:hint="eastAsia"/>
-                    </w:rPr>
-                    <w:t xml:space="preserve"> </w:t>
-                  </w:r>
-                  <w:r>
-                    <w:rPr>
-                      <w:rFonts w:hint="eastAsia"/>
-                    </w:rPr>
-                    <w:t>설치</w:t>
-                  </w:r>
-                  <w:r>
-                    <w:rPr>
-                      <w:rFonts w:hint="eastAsia"/>
-                    </w:rPr>
-                    <w:t xml:space="preserve"> </w:t>
-                  </w:r>
-                  <w:r>
-                    <w:rPr>
-                      <w:rFonts w:hint="eastAsia"/>
-                    </w:rPr>
-                    <w:t>시간에</w:t>
-                  </w:r>
-                  <w:r>
-                    <w:rPr>
-                      <w:rFonts w:hint="eastAsia"/>
-                    </w:rPr>
-                    <w:t xml:space="preserve"> </w:t>
-                  </w:r>
-                  <w:r>
-                    <w:rPr>
-                      <w:rFonts w:hint="eastAsia"/>
-                    </w:rPr>
-                    <w:t>제한받지</w:t>
-                  </w:r>
-                  <w:r>
-                    <w:rPr>
-                      <w:rFonts w:hint="eastAsia"/>
-                    </w:rPr>
-                    <w:t xml:space="preserve"> </w:t>
-                  </w:r>
-                  <w:r>
-                    <w:rPr>
-                      <w:rFonts w:hint="eastAsia"/>
-                    </w:rPr>
-                    <w:t>않고</w:t>
-                  </w:r>
-                  <w:r>
-                    <w:rPr>
-                      <w:rFonts w:hint="eastAsia"/>
-                    </w:rPr>
-                    <w:t xml:space="preserve"> </w:t>
-                  </w:r>
-                  <w:r>
-                    <w:rPr>
-                      <w:rFonts w:hint="eastAsia"/>
-                    </w:rPr>
-                    <w:t>전국적으로</w:t>
-                  </w:r>
-                  <w:r>
-                    <w:rPr>
-                      <w:rFonts w:hint="eastAsia"/>
-                    </w:rPr>
-                    <w:t xml:space="preserve"> </w:t>
-                  </w:r>
-                  <w:r>
-                    <w:rPr>
-                      <w:rFonts w:hint="eastAsia"/>
-                    </w:rPr>
-                    <w:t>응용할</w:t>
-                  </w:r>
-                  <w:r>
-                    <w:rPr>
-                      <w:rFonts w:hint="eastAsia"/>
-                    </w:rPr>
-                    <w:t xml:space="preserve"> </w:t>
-                  </w:r>
-                  <w:r>
-                    <w:rPr>
-                      <w:rFonts w:hint="eastAsia"/>
-                    </w:rPr>
-                    <w:t>수</w:t>
-                  </w:r>
-                  <w:r>
-                    <w:rPr>
-                      <w:rFonts w:hint="eastAsia"/>
-                    </w:rPr>
-                    <w:t xml:space="preserve"> </w:t>
-                  </w:r>
-                  <w:r>
-                    <w:rPr>
-                      <w:rFonts w:hint="eastAsia"/>
-                    </w:rPr>
-                    <w:t>있을</w:t>
-                  </w:r>
-                  <w:r>
-                    <w:rPr>
-                      <w:rFonts w:hint="eastAsia"/>
-                    </w:rPr>
-                    <w:t xml:space="preserve"> </w:t>
-                  </w:r>
-                  <w:r>
-                    <w:rPr>
-                      <w:rFonts w:hint="eastAsia"/>
-                    </w:rPr>
-                    <w:t>것으로</w:t>
-                  </w:r>
-                  <w:r>
-                    <w:rPr>
-                      <w:rFonts w:hint="eastAsia"/>
-                    </w:rPr>
-                    <w:t xml:space="preserve"> </w:t>
-                  </w:r>
-                  <w:r>
-                    <w:rPr>
-                      <w:rFonts w:hint="eastAsia"/>
-                    </w:rPr>
-                    <w:t>기대된다</w:t>
-                  </w:r>
-                  <w:r>
-                    <w:rPr>
-                      <w:rFonts w:hint="eastAsia"/>
-                    </w:rPr>
-                    <w:t>.</w:t>
-                  </w:r>
-                </w:p>
-              </w:tc>
-            </w:tr>
-            <w:tr>
-              <w:tblPrEx>
-                <w:tblCellMar>
-                  <w:top w:w="0" w:type="dxa"/>
-                  <w:bottom w:w="0" w:type="dxa"/>
-                </w:tblCellMar>
-              </w:tblPrEx>
-              <w:trPr>
-                <w:trHeight w:val="327"/>
-                <w:jc w:val="center"/>
-              </w:trPr>
-              <w:tc>
-                <w:tcPr>
-                  <w:tcW w:w="10206" w:type="dxa"/>
-                </w:tcPr>
-                <w:p>
-                  <w:pPr>
-                    <w:pStyle w:val="ac"/>
-                    <w:jc w:val="left"/>
-                    <w:rPr>
-                      <w:rFonts w:hint="eastAsia"/>
-                    </w:rPr>
-                  </w:pPr>
-                </w:p>
-              </w:tc>
-            </w:tr>
-          </w:tbl>
           <w:p>
             <w:pPr>
               <w:widowControl w:val="0"/>
@@ -1585,8 +51,642 @@
                 <w:right w:val="nil"/>
                 <w:between w:val="nil"/>
               </w:pBdr>
-              <w:rPr>
-                <w:rFonts w:ascii="바탕체" w:eastAsia="바탕체" w:hAnsi="바탕체" w:hint="eastAsia"/>
+              <w:spacing w:before="120" w:line="264" w:lineRule="auto"/>
+              <w:ind w:left="851" w:right="851" w:hanging="851"/>
+              <w:jc w:val="center"/>
+              <w:rPr>
+                <w:rFonts w:ascii="바탕체" w:eastAsia="바탕체" w:hAnsi="바탕체" w:cs="Arial"/>
+                <w:b/>
+                <w:sz w:val="34"/>
+                <w:szCs w:val="34"/>
+              </w:rPr>
+            </w:pPr>
+            <w:r>
+              <w:rPr>
+                <w:rFonts w:ascii="바탕체" w:eastAsia="바탕체" w:hAnsi="바탕체" w:cs="Arial Unicode MS"/>
+                <w:b/>
+                <w:sz w:val="34"/>
+                <w:szCs w:val="34"/>
+              </w:rPr>
+              <w:t>비디오 감시 카메라 내 사물 추적을 통한</w:t>
+            </w:r>
+          </w:p>
+          <w:p>
+            <w:pPr>
+              <w:widowControl w:val="0"/>
+              <w:pBdr>
+                <w:top w:val="nil"/>
+                <w:left w:val="nil"/>
+                <w:bottom w:val="nil"/>
+                <w:right w:val="nil"/>
+                <w:between w:val="nil"/>
+              </w:pBdr>
+              <w:spacing w:before="120" w:line="264" w:lineRule="auto"/>
+              <w:ind w:left="851" w:right="851" w:hanging="851"/>
+              <w:jc w:val="center"/>
+              <w:rPr>
+                <w:b/>
+                <w:color w:val="000000"/>
+                <w:sz w:val="32"/>
+                <w:szCs w:val="32"/>
+              </w:rPr>
+            </w:pPr>
+            <w:r>
+              <w:rPr>
+                <w:rFonts w:ascii="바탕체" w:eastAsia="바탕체" w:hAnsi="바탕체" w:cs="Arial Unicode MS"/>
+                <w:b/>
+                <w:sz w:val="34"/>
+                <w:szCs w:val="34"/>
+              </w:rPr>
+              <w:t>골목길 교차로 사고 예방 시스템</w:t>
+            </w:r>
+          </w:p>
+        </w:tc>
+      </w:tr>
+      <w:tr>
+        <w:trPr>
+          <w:trHeight w:val="230"/>
+        </w:trPr>
+        <w:tc>
+          <w:tcPr>
+            <w:tcW w:w="10206" w:type="dxa"/>
+          </w:tcPr>
+          <w:p>
+            <w:pPr>
+              <w:widowControl w:val="0"/>
+              <w:pBdr>
+                <w:top w:val="nil"/>
+                <w:left w:val="nil"/>
+                <w:bottom w:val="nil"/>
+                <w:right w:val="nil"/>
+                <w:between w:val="nil"/>
+              </w:pBdr>
+              <w:jc w:val="center"/>
+              <w:rPr>
+                <w:color w:val="000000"/>
+                <w:sz w:val="24"/>
+                <w:szCs w:val="24"/>
+              </w:rPr>
+            </w:pPr>
+          </w:p>
+        </w:tc>
+      </w:tr>
+      <w:tr>
+        <w:tc>
+          <w:tcPr>
+            <w:tcW w:w="10206" w:type="dxa"/>
+          </w:tcPr>
+          <w:p>
+            <w:pPr>
+              <w:widowControl w:val="0"/>
+              <w:pBdr>
+                <w:top w:val="nil"/>
+                <w:left w:val="nil"/>
+                <w:bottom w:val="nil"/>
+                <w:right w:val="nil"/>
+                <w:between w:val="nil"/>
+              </w:pBdr>
+              <w:ind w:left="851" w:right="851" w:hanging="851"/>
+              <w:jc w:val="center"/>
+              <w:rPr>
+                <w:color w:val="000000"/>
+              </w:rPr>
+            </w:pPr>
+            <w:r>
+              <w:rPr>
+                <w:rFonts w:ascii="궁서" w:eastAsia="궁서" w:hAnsi="궁서" w:cs="궁서"/>
+              </w:rPr>
+              <w:t>김형진</w:t>
+            </w:r>
+            <w:r>
+              <w:rPr>
+                <w:rFonts w:eastAsia="Times New Roman"/>
+                <w:color w:val="000000"/>
+              </w:rPr>
+              <w:t xml:space="preserve">*, </w:t>
+            </w:r>
+            <w:r>
+              <w:rPr>
+                <w:rFonts w:ascii="궁서" w:eastAsia="궁서" w:hAnsi="궁서" w:cs="궁서"/>
+              </w:rPr>
+              <w:t>김준영</w:t>
+            </w:r>
+            <w:r>
+              <w:rPr>
+                <w:rFonts w:eastAsia="Times New Roman"/>
+                <w:color w:val="000000"/>
+              </w:rPr>
+              <w:t xml:space="preserve">*, </w:t>
+            </w:r>
+            <w:r>
+              <w:rPr>
+                <w:rFonts w:ascii="궁서" w:eastAsia="궁서" w:hAnsi="궁서" w:cs="궁서"/>
+              </w:rPr>
+              <w:t>박주홍</w:t>
+            </w:r>
+            <w:r>
+              <w:rPr>
+                <w:rFonts w:eastAsia="Times New Roman"/>
+                <w:color w:val="000000"/>
+              </w:rPr>
+              <w:t xml:space="preserve">*, </w:t>
+            </w:r>
+            <w:r>
+              <w:rPr>
+                <w:rFonts w:ascii="궁서" w:eastAsia="궁서" w:hAnsi="궁서" w:cs="궁서"/>
+              </w:rPr>
+              <w:t>심재욱*, 고석주*, 김정석**</w:t>
+            </w:r>
+          </w:p>
+          <w:p>
+            <w:pPr>
+              <w:widowControl w:val="0"/>
+              <w:pBdr>
+                <w:top w:val="nil"/>
+                <w:left w:val="nil"/>
+                <w:bottom w:val="nil"/>
+                <w:right w:val="nil"/>
+                <w:between w:val="nil"/>
+              </w:pBdr>
+              <w:ind w:left="851" w:right="851" w:hanging="851"/>
+              <w:jc w:val="center"/>
+              <w:rPr>
+                <w:color w:val="000000"/>
+              </w:rPr>
+            </w:pPr>
+            <w:r>
+              <w:rPr>
+                <w:rFonts w:eastAsia="Times New Roman"/>
+                <w:color w:val="000000"/>
+              </w:rPr>
+              <w:t>*</w:t>
+            </w:r>
+            <w:r>
+              <w:rPr>
+                <w:rFonts w:ascii="궁서" w:eastAsia="궁서" w:hAnsi="궁서" w:cs="궁서"/>
+              </w:rPr>
+              <w:t>경북대학교 컴퓨터학부</w:t>
+            </w:r>
+          </w:p>
+          <w:p>
+            <w:pPr>
+              <w:widowControl w:val="0"/>
+              <w:pBdr>
+                <w:top w:val="nil"/>
+                <w:left w:val="nil"/>
+                <w:bottom w:val="nil"/>
+                <w:right w:val="nil"/>
+                <w:between w:val="nil"/>
+              </w:pBdr>
+              <w:ind w:left="851" w:right="851" w:hanging="851"/>
+              <w:jc w:val="center"/>
+              <w:rPr>
+                <w:color w:val="000000"/>
+              </w:rPr>
+            </w:pPr>
+            <w:r>
+              <w:rPr>
+                <w:rFonts w:eastAsia="Times New Roman"/>
+                <w:color w:val="000000"/>
+              </w:rPr>
+              <w:t>**</w:t>
+            </w:r>
+            <w:r>
+              <w:rPr>
+                <w:rFonts w:ascii="궁서" w:eastAsia="궁서" w:hAnsi="궁서" w:cs="궁서"/>
+              </w:rPr>
+              <w:t>SK텔레콤</w:t>
+            </w:r>
+          </w:p>
+          <w:p>
+            <w:pPr>
+              <w:widowControl w:val="0"/>
+              <w:pBdr>
+                <w:top w:val="nil"/>
+                <w:left w:val="nil"/>
+                <w:bottom w:val="nil"/>
+                <w:right w:val="nil"/>
+                <w:between w:val="nil"/>
+              </w:pBdr>
+              <w:ind w:left="851" w:right="851" w:hanging="851"/>
+              <w:jc w:val="center"/>
+              <w:rPr>
+                <w:color w:val="000000"/>
+                <w:sz w:val="18"/>
+                <w:szCs w:val="18"/>
+              </w:rPr>
+            </w:pPr>
+            <w:r>
+              <w:rPr>
+                <w:sz w:val="18"/>
+                <w:szCs w:val="18"/>
+              </w:rPr>
+              <w:t>gudwls15978@gmail.com</w:t>
+            </w:r>
+            <w:r>
+              <w:rPr>
+                <w:rFonts w:eastAsia="Times New Roman"/>
+                <w:color w:val="000000"/>
+                <w:sz w:val="18"/>
+                <w:szCs w:val="18"/>
+              </w:rPr>
+              <w:t>,</w:t>
+            </w:r>
+            <w:r>
+              <w:rPr>
+                <w:sz w:val="18"/>
+                <w:szCs w:val="18"/>
+              </w:rPr>
+              <w:t xml:space="preserve"> juneyoung5919</w:t>
+            </w:r>
+            <w:r>
+              <w:rPr>
+                <w:rFonts w:eastAsia="Times New Roman"/>
+                <w:color w:val="000000"/>
+                <w:sz w:val="18"/>
+                <w:szCs w:val="18"/>
+              </w:rPr>
+              <w:t>@gmail.</w:t>
+            </w:r>
+            <w:r>
+              <w:rPr>
+                <w:sz w:val="18"/>
+                <w:szCs w:val="18"/>
+              </w:rPr>
+              <w:t>com</w:t>
+            </w:r>
+            <w:r>
+              <w:rPr>
+                <w:rFonts w:eastAsia="Times New Roman"/>
+                <w:color w:val="000000"/>
+                <w:sz w:val="18"/>
+                <w:szCs w:val="18"/>
+              </w:rPr>
+              <w:t xml:space="preserve">, </w:t>
+            </w:r>
+            <w:r>
+              <w:rPr>
+                <w:sz w:val="18"/>
+                <w:szCs w:val="18"/>
+              </w:rPr>
+              <w:t>kr.xerus.inauris@gmail.com</w:t>
+            </w:r>
+            <w:r>
+              <w:rPr>
+                <w:rFonts w:eastAsia="Times New Roman"/>
+                <w:color w:val="000000"/>
+                <w:sz w:val="18"/>
+                <w:szCs w:val="18"/>
+              </w:rPr>
+              <w:t xml:space="preserve">, </w:t>
+            </w:r>
+            <w:r>
+              <w:rPr>
+                <w:sz w:val="18"/>
+                <w:szCs w:val="18"/>
+              </w:rPr>
+              <w:t xml:space="preserve">wodnr96@gmail.com, sjkoh@knu.ac.kr, justin.joy.9to5@gmail.com </w:t>
+            </w:r>
+          </w:p>
+        </w:tc>
+      </w:tr>
+      <w:tr>
+        <w:trPr>
+          <w:trHeight w:val="296"/>
+        </w:trPr>
+        <w:tc>
+          <w:tcPr>
+            <w:tcW w:w="10206" w:type="dxa"/>
+          </w:tcPr>
+          <w:p>
+            <w:pPr>
+              <w:widowControl w:val="0"/>
+              <w:pBdr>
+                <w:top w:val="nil"/>
+                <w:left w:val="nil"/>
+                <w:bottom w:val="nil"/>
+                <w:right w:val="nil"/>
+                <w:between w:val="nil"/>
+              </w:pBdr>
+              <w:shd w:val="clear" w:color="auto" w:fill="FFFFFF"/>
+              <w:spacing w:line="312" w:lineRule="auto"/>
+              <w:rPr>
+                <w:rFonts w:ascii="굴림" w:eastAsia="굴림" w:hAnsi="굴림" w:cs="굴림"/>
+                <w:sz w:val="22"/>
+                <w:szCs w:val="22"/>
+              </w:rPr>
+            </w:pPr>
+          </w:p>
+        </w:tc>
+      </w:tr>
+      <w:tr>
+        <w:tc>
+          <w:tcPr>
+            <w:tcW w:w="10206" w:type="dxa"/>
+          </w:tcPr>
+          <w:p>
+            <w:pPr>
+              <w:spacing w:before="240" w:after="240" w:line="276" w:lineRule="auto"/>
+              <w:jc w:val="center"/>
+              <w:rPr>
+                <w:b/>
+                <w:sz w:val="32"/>
+                <w:szCs w:val="32"/>
+              </w:rPr>
+            </w:pPr>
+            <w:r>
+              <w:rPr>
+                <w:b/>
+                <w:sz w:val="32"/>
+                <w:szCs w:val="32"/>
+              </w:rPr>
+              <w:t>Traffic-Accident-in-Alley Prevention System by Object Tracking in Video Surveillance Camera Streaming Video</w:t>
+            </w:r>
+          </w:p>
+        </w:tc>
+      </w:tr>
+      <w:tr>
+        <w:trPr>
+          <w:trHeight w:val="338"/>
+        </w:trPr>
+        <w:tc>
+          <w:tcPr>
+            <w:tcW w:w="10206" w:type="dxa"/>
+          </w:tcPr>
+          <w:p>
+            <w:pPr>
+              <w:widowControl w:val="0"/>
+              <w:pBdr>
+                <w:top w:val="nil"/>
+                <w:left w:val="nil"/>
+                <w:bottom w:val="nil"/>
+                <w:right w:val="nil"/>
+                <w:between w:val="nil"/>
+              </w:pBdr>
+              <w:jc w:val="center"/>
+              <w:rPr>
+                <w:color w:val="000000"/>
+              </w:rPr>
+            </w:pPr>
+          </w:p>
+        </w:tc>
+      </w:tr>
+      <w:tr>
+        <w:tc>
+          <w:tcPr>
+            <w:tcW w:w="10206" w:type="dxa"/>
+          </w:tcPr>
+          <w:p>
+            <w:pPr>
+              <w:widowControl w:val="0"/>
+              <w:pBdr>
+                <w:top w:val="nil"/>
+                <w:left w:val="nil"/>
+                <w:bottom w:val="nil"/>
+                <w:right w:val="nil"/>
+                <w:between w:val="nil"/>
+              </w:pBdr>
+              <w:ind w:left="851" w:right="851" w:hanging="851"/>
+              <w:jc w:val="center"/>
+              <w:rPr>
+                <w:color w:val="000000"/>
+              </w:rPr>
+            </w:pPr>
+            <w:r>
+              <w:t>Hyungjin Kim</w:t>
+            </w:r>
+            <w:r>
+              <w:rPr>
+                <w:rFonts w:eastAsia="Times New Roman"/>
+                <w:color w:val="000000"/>
+              </w:rPr>
+              <w:t xml:space="preserve">*, </w:t>
+            </w:r>
+            <w:r>
+              <w:t>Juneyoung Kim</w:t>
+            </w:r>
+            <w:r>
+              <w:rPr>
+                <w:rFonts w:eastAsia="Times New Roman"/>
+                <w:color w:val="000000"/>
+              </w:rPr>
+              <w:t xml:space="preserve">*, </w:t>
+            </w:r>
+            <w:r>
+              <w:t>Juhong Park</w:t>
+            </w:r>
+            <w:r>
+              <w:rPr>
+                <w:rFonts w:eastAsia="Times New Roman"/>
+                <w:color w:val="000000"/>
+              </w:rPr>
+              <w:t xml:space="preserve">*, Jaeuk </w:t>
+            </w:r>
+            <w:r>
+              <w:t>Shim*, Seokju Ko*, Jeongseok Kim**</w:t>
+            </w:r>
+          </w:p>
+          <w:p>
+            <w:pPr>
+              <w:widowControl w:val="0"/>
+              <w:pBdr>
+                <w:top w:val="nil"/>
+                <w:left w:val="nil"/>
+                <w:bottom w:val="nil"/>
+                <w:right w:val="nil"/>
+                <w:between w:val="nil"/>
+              </w:pBdr>
+              <w:ind w:left="851" w:right="851" w:hanging="851"/>
+              <w:jc w:val="center"/>
+              <w:rPr>
+                <w:color w:val="000000"/>
+              </w:rPr>
+            </w:pPr>
+            <w:r>
+              <w:rPr>
+                <w:rFonts w:eastAsia="Times New Roman"/>
+                <w:color w:val="000000"/>
+              </w:rPr>
+              <w:t xml:space="preserve">*Dept. of Computer Science Engineering, </w:t>
+            </w:r>
+            <w:r>
+              <w:t>Kyungpook National</w:t>
+            </w:r>
+            <w:r>
+              <w:rPr>
+                <w:rFonts w:eastAsia="Times New Roman"/>
+                <w:color w:val="000000"/>
+              </w:rPr>
+              <w:t xml:space="preserve"> University</w:t>
+            </w:r>
+          </w:p>
+          <w:p>
+            <w:pPr>
+              <w:widowControl w:val="0"/>
+              <w:pBdr>
+                <w:top w:val="nil"/>
+                <w:left w:val="nil"/>
+                <w:bottom w:val="nil"/>
+                <w:right w:val="nil"/>
+                <w:between w:val="nil"/>
+              </w:pBdr>
+              <w:ind w:left="851" w:right="851" w:hanging="851"/>
+              <w:jc w:val="center"/>
+              <w:rPr>
+                <w:color w:val="000000"/>
+                <w:sz w:val="24"/>
+                <w:szCs w:val="24"/>
+              </w:rPr>
+            </w:pPr>
+            <w:r>
+              <w:rPr>
+                <w:rFonts w:eastAsia="Times New Roman"/>
+                <w:color w:val="000000"/>
+              </w:rPr>
+              <w:t>**</w:t>
+            </w:r>
+            <w:r>
+              <w:t>SK Telecom</w:t>
+            </w:r>
+          </w:p>
+        </w:tc>
+      </w:tr>
+      <w:tr>
+        <w:trPr>
+          <w:trHeight w:val="298"/>
+        </w:trPr>
+        <w:tc>
+          <w:tcPr>
+            <w:tcW w:w="10206" w:type="dxa"/>
+          </w:tcPr>
+          <w:p>
+            <w:pPr>
+              <w:widowControl w:val="0"/>
+              <w:pBdr>
+                <w:top w:val="nil"/>
+                <w:left w:val="nil"/>
+                <w:bottom w:val="nil"/>
+                <w:right w:val="nil"/>
+                <w:between w:val="nil"/>
+              </w:pBdr>
+              <w:jc w:val="center"/>
+              <w:rPr>
+                <w:color w:val="000000"/>
+              </w:rPr>
+            </w:pPr>
+          </w:p>
+        </w:tc>
+      </w:tr>
+      <w:tr>
+        <w:tc>
+          <w:tcPr>
+            <w:tcW w:w="10206" w:type="dxa"/>
+          </w:tcPr>
+          <w:p>
+            <w:pPr>
+              <w:widowControl w:val="0"/>
+              <w:spacing w:before="240" w:after="240" w:line="360" w:lineRule="auto"/>
+              <w:jc w:val="center"/>
+              <w:rPr>
+                <w:rFonts w:ascii="돋움체" w:eastAsia="돋움체" w:hAnsi="돋움체"/>
+                <w:b/>
+              </w:rPr>
+            </w:pPr>
+            <w:r>
+              <w:rPr>
+                <w:rFonts w:ascii="돋움체" w:eastAsia="돋움체" w:hAnsi="돋움체" w:cs="궁서"/>
+                <w:b/>
+              </w:rPr>
+              <w:t xml:space="preserve">요   </w:t>
+            </w:r>
+            <w:r>
+              <w:rPr>
+                <w:rFonts w:ascii="돋움체" w:eastAsia="돋움체" w:hAnsi="돋움체" w:cs="궁서"/>
+                <w:b/>
+              </w:rPr>
+              <w:tab/>
+              <w:t>약</w:t>
+            </w:r>
+          </w:p>
+          <w:p>
+            <w:pPr>
+              <w:widowControl w:val="0"/>
+              <w:pBdr>
+                <w:top w:val="nil"/>
+                <w:left w:val="nil"/>
+                <w:bottom w:val="nil"/>
+                <w:right w:val="nil"/>
+                <w:between w:val="nil"/>
+              </w:pBdr>
+              <w:spacing w:line="276" w:lineRule="auto"/>
+              <w:ind w:left="850" w:right="851"/>
+              <w:jc w:val="center"/>
+              <w:rPr>
+                <w:rFonts w:ascii="바탕체" w:eastAsia="바탕체" w:hAnsi="바탕체" w:cs="Arial"/>
+                <w:sz w:val="17"/>
+                <w:szCs w:val="17"/>
+              </w:rPr>
+            </w:pPr>
+            <w:r>
+              <w:rPr>
+                <w:rFonts w:ascii="바탕체" w:eastAsia="바탕체" w:hAnsi="바탕체"/>
+                <w:sz w:val="18"/>
+                <w:szCs w:val="18"/>
+              </w:rPr>
+              <w:t xml:space="preserve"> </w:t>
+            </w:r>
+            <w:r>
+              <w:rPr>
+                <w:rFonts w:ascii="바탕체" w:eastAsia="바탕체" w:hAnsi="바탕체" w:cs="Arial Unicode MS"/>
+                <w:sz w:val="17"/>
+                <w:szCs w:val="17"/>
+              </w:rPr>
+              <w:t>길이 좁고 차도와 인도의 구분이 없는 골목길의 특성상 사각지대가 많고 보행자의 동선을 예측하기 힘들어 교통사고가 많이 발생하고 있다. 따라서 본 논문에서는 AI를 활용, 영상 내 사물을 추적하여 골목길에서의 사고를 예방하는 시스템을 제안한다. 해당 시스템은 Object - Detection &amp; Tracking을 사용하여 보행자 및 차량을 식별ㆍ추적하여 두 개 이상의 사물이 동시에 교차로에 접근 시 사고 예방 알람을 발생시킨다. 이 시스템을 전국에 설치되어 있는 CCTV에 활용하면 추가적인 비용과 설치 시간에 제한받지 않고 전국적으로 응용할 수 있을 것으로 기대된다.</w:t>
+            </w:r>
+          </w:p>
+          <w:p>
+            <w:pPr>
+              <w:widowControl w:val="0"/>
+              <w:pBdr>
+                <w:top w:val="nil"/>
+                <w:left w:val="nil"/>
+                <w:bottom w:val="nil"/>
+                <w:right w:val="nil"/>
+                <w:between w:val="nil"/>
+              </w:pBdr>
+              <w:spacing w:line="276" w:lineRule="auto"/>
+              <w:ind w:left="850" w:right="851"/>
+              <w:jc w:val="center"/>
+              <w:rPr>
+                <w:rFonts w:ascii="바탕체" w:eastAsia="바탕체" w:hAnsi="바탕체" w:cs="Arial"/>
+                <w:sz w:val="17"/>
+                <w:szCs w:val="17"/>
+              </w:rPr>
+            </w:pPr>
+          </w:p>
+        </w:tc>
+      </w:tr>
+      <w:tr>
+        <w:trPr>
+          <w:trHeight w:val="327"/>
+        </w:trPr>
+        <w:tc>
+          <w:tcPr>
+            <w:tcW w:w="10206" w:type="dxa"/>
+          </w:tcPr>
+          <w:p>
+            <w:pPr>
+              <w:widowControl w:val="0"/>
+              <w:pBdr>
+                <w:top w:val="nil"/>
+                <w:left w:val="nil"/>
+                <w:bottom w:val="nil"/>
+                <w:right w:val="nil"/>
+                <w:between w:val="nil"/>
+              </w:pBdr>
+              <w:jc w:val="center"/>
+              <w:rPr>
+                <w:rFonts w:ascii="바탕체" w:eastAsia="바탕체" w:hAnsi="바탕체"/>
                 <w:color w:val="000000"/>
               </w:rPr>
             </w:pPr>
@@ -1705,9 +805,7 @@
     </w:p>
     <w:p>
       <w:pPr>
-        <w:spacing w:line="276" w:lineRule="auto"/>
-        <w:ind w:firstLineChars="100" w:firstLine="200"/>
-        <w:jc w:val="both"/>
+        <w:spacing w:before="240" w:after="240" w:line="276" w:lineRule="auto"/>
         <w:rPr>
           <w:rFonts w:ascii="바탕체" w:eastAsia="바탕체" w:hAnsi="바탕체"/>
         </w:rPr>
@@ -1716,35 +814,39 @@
         <w:rPr>
           <w:rFonts w:ascii="바탕체" w:eastAsia="바탕체" w:hAnsi="바탕체" w:cs="궁서"/>
         </w:rPr>
-        <w:t xml:space="preserve">2019년 4분기, 한국 교통안전공단에서 교통안전 실현을 위한 아이디어 공모전[2] 을 개최함에 이어 2020년에는 경찰청, 국토부, 행안부는 국민생명 지키기 3대 프로젝트 중 ‘교통사고 절반 줄이기’ 의 일환으로 보행자에 대한 교통안전 종합대책[3]을 </w:t>
-      </w:r>
-      <w:r>
+        <w:t xml:space="preserve"> 2019년 4분기, 한국 교통안전공단에서 교통안전 실현을 위한 아이디어 공모전[2] 을 개최함에 이어 2020년에는 경찰청, 국토부, 행안부는 국민생명 지키기 3대 프로젝트 중 ‘교통사고 절반 줄이기’ 의 일환으로 보행자에 대한 교통안전 종합대책[3]을 추진한 만큼 해당 문제는 정부 차원에서도 해결해야 할 주된 과제 중 하나이다. </w:t>
+      </w:r>
+    </w:p>
+    <w:p>
+      <w:pPr>
+        <w:spacing w:before="240" w:after="240" w:line="276" w:lineRule="auto"/>
         <w:rPr>
           <w:rFonts w:ascii="바탕체" w:eastAsia="바탕체" w:hAnsi="바탕체" w:cs="궁서"/>
         </w:rPr>
-        <w:t xml:space="preserve">추진한 만큼 해당 문제는 정부 차원에서도 해결해야 할 주된 과제 중 하나이다. </w:t>
-      </w:r>
-    </w:p>
-    <w:p>
-      <w:pPr>
-        <w:spacing w:line="276" w:lineRule="auto"/>
-        <w:ind w:firstLineChars="100" w:firstLine="200"/>
-        <w:jc w:val="both"/>
+      </w:pPr>
+      <w:r>
         <w:rPr>
           <w:rFonts w:ascii="바탕체" w:eastAsia="바탕체" w:hAnsi="바탕체" w:cs="궁서"/>
         </w:rPr>
-      </w:pPr>
+        <w:t xml:space="preserve"> 한편 CCTV에 관해서는 한국은 CCTV 공화국이라고 불릴만큼 세계 최대 규모이다. 인구밀도와 국토면적 대비 CCTV 설치율은 압도적 1위이고 이는 앞서 말한 도로 및 교차로에도 해당된다[4]. 이 CCTV들을</w:t>
+      </w:r>
+      <w:r>
+        <w:rPr>
+          <w:rFonts w:ascii="바탕체" w:eastAsia="바탕체" w:hAnsi="바탕체" w:cs="궁서" w:hint="eastAsia"/>
+        </w:rPr>
+        <w:t xml:space="preserve"> </w:t>
+      </w:r>
       <w:r>
         <w:rPr>
           <w:rFonts w:ascii="바탕체" w:eastAsia="바탕체" w:hAnsi="바탕체" w:cs="궁서"/>
         </w:rPr>
-        <w:t>한편 CCTV에 관해서는 한국은 CCTV 공화국이라고 불릴만큼 세계 최대 규모이다. 인구밀도와 국토면적 대비 CCTV 설치율은 압도적 1위이고 이는 앞서 말한 도로 및 교차로에도 해당된다[4]. 이 CCTV들을</w:t>
+        <w:t xml:space="preserve"> </w:t>
       </w:r>
       <w:r>
         <w:rPr>
           <w:rFonts w:ascii="바탕체" w:eastAsia="바탕체" w:hAnsi="바탕체" w:cs="궁서" w:hint="eastAsia"/>
         </w:rPr>
-        <w:t xml:space="preserve"> 활</w:t>
+        <w:t>활</w:t>
       </w:r>
       <w:r>
         <w:rPr>
@@ -1755,145 +857,210 @@
     </w:p>
     <w:p>
       <w:pPr>
-        <w:spacing w:line="276" w:lineRule="auto"/>
-        <w:ind w:firstLineChars="100" w:firstLine="200"/>
-        <w:jc w:val="both"/>
-        <w:rPr>
-          <w:rFonts w:ascii="바탕체" w:eastAsia="바탕체" w:hAnsi="바탕체"/>
-        </w:rPr>
-      </w:pPr>
-      <w:r>
-        <w:rPr>
-          <w:rFonts w:ascii="바탕체" w:eastAsia="바탕체" w:hAnsi="바탕체"/>
-        </w:rPr>
-        <w:t xml:space="preserve">따라서 본 논문에서는 비디오 감시 카메라, 임베디드 보드와 알람 시스템을 결합하여 간이 신호등 및 경보기 역할을 하는 하드웨어를 구성한 후 </w:t>
-      </w:r>
-      <w:r>
-        <w:rPr>
-          <w:rFonts w:ascii="바탕체" w:eastAsia="바탕체" w:hAnsi="바탕체" w:hint="eastAsia"/>
-        </w:rPr>
-        <w:t xml:space="preserve">머신 </w:t>
-      </w:r>
-      <w:r>
-        <w:rPr>
-          <w:rFonts w:ascii="바탕체" w:eastAsia="바탕체" w:hAnsi="바탕체"/>
-        </w:rPr>
-        <w:t>러닝</w:t>
-      </w:r>
-      <w:r>
-        <w:rPr>
-          <w:rFonts w:ascii="바탕체" w:eastAsia="바탕체" w:hAnsi="바탕체" w:hint="eastAsia"/>
-        </w:rPr>
-        <w:t xml:space="preserve"> 기반의</w:t>
-      </w:r>
-      <w:r>
-        <w:rPr>
-          <w:rFonts w:ascii="바탕체" w:eastAsia="바탕체" w:hAnsi="바탕체"/>
-        </w:rPr>
-        <w:t xml:space="preserve"> 사물 추적</w:t>
-      </w:r>
-      <w:r>
-        <w:rPr>
-          <w:rFonts w:ascii="바탕체" w:eastAsia="바탕체" w:hAnsi="바탕체" w:hint="eastAsia"/>
-        </w:rPr>
-        <w:t>을</w:t>
-      </w:r>
-      <w:r>
-        <w:rPr>
-          <w:rFonts w:ascii="바탕체" w:eastAsia="바탕체" w:hAnsi="바탕체"/>
-        </w:rPr>
-        <w:t xml:space="preserve"> 이용하는 골목길 교차로 사고 예방 시스템을 제안하고자 한다.</w:t>
-      </w:r>
-    </w:p>
-    <w:p>
-      <w:pPr>
-        <w:pStyle w:val="aa"/>
-        <w:ind w:left="800" w:firstLine="0"/>
-        <w:rPr>
-          <w:rFonts w:hint="eastAsia"/>
-        </w:rPr>
-      </w:pPr>
-    </w:p>
-    <w:p>
-      <w:pPr>
-        <w:pStyle w:val="aa"/>
-        <w:ind w:left="800" w:firstLine="0"/>
-        <w:rPr>
-          <w:rFonts w:hint="eastAsia"/>
-        </w:rPr>
-      </w:pPr>
-    </w:p>
-    <w:p>
-      <w:pPr>
-        <w:pStyle w:val="aa"/>
-        <w:ind w:left="800" w:firstLine="0"/>
-        <w:rPr>
-          <w:rFonts w:hint="eastAsia"/>
-        </w:rPr>
-      </w:pPr>
-    </w:p>
-    <w:p>
-      <w:pPr>
-        <w:pStyle w:val="aa"/>
-        <w:ind w:left="800" w:firstLine="0"/>
-        <w:rPr>
-          <w:rFonts w:hint="eastAsia"/>
-        </w:rPr>
-      </w:pPr>
-    </w:p>
-    <w:p>
-      <w:pPr>
-        <w:pStyle w:val="aa"/>
-        <w:ind w:left="800" w:firstLine="0"/>
-        <w:rPr>
-          <w:rFonts w:hint="eastAsia"/>
-        </w:rPr>
-      </w:pPr>
-    </w:p>
-    <w:p>
-      <w:pPr>
-        <w:pStyle w:val="aa"/>
-        <w:ind w:left="800" w:firstLine="0"/>
-        <w:rPr>
-          <w:rFonts w:hint="eastAsia"/>
-        </w:rPr>
-      </w:pPr>
-    </w:p>
-    <w:p>
-      <w:pPr>
-        <w:pStyle w:val="aa"/>
-        <w:ind w:left="800" w:firstLine="0"/>
-        <w:rPr>
-          <w:rFonts w:hint="eastAsia"/>
-        </w:rPr>
-      </w:pPr>
-    </w:p>
-    <w:p>
-      <w:pPr>
-        <w:pStyle w:val="aa"/>
-        <w:ind w:left="800" w:firstLine="0"/>
-        <w:rPr>
-          <w:rFonts w:hint="eastAsia"/>
-        </w:rPr>
-      </w:pPr>
-    </w:p>
-    <w:p>
-      <w:pPr>
-        <w:pStyle w:val="aa"/>
-        <w:ind w:left="800" w:firstLine="0"/>
-        <w:rPr>
-          <w:rFonts w:hint="eastAsia"/>
-        </w:rPr>
-      </w:pPr>
-    </w:p>
-    <w:p>
-      <w:pPr>
-        <w:pStyle w:val="aa"/>
-        <w:ind w:left="800" w:firstLine="0"/>
-        <w:rPr>
-          <w:rFonts w:hint="eastAsia"/>
-        </w:rPr>
-      </w:pPr>
+        <w:spacing w:before="240" w:after="240" w:line="276" w:lineRule="auto"/>
+        <w:rPr>
+          <w:rFonts w:ascii="바탕체" w:eastAsia="바탕체" w:hAnsi="바탕체"/>
+        </w:rPr>
+      </w:pPr>
+      <w:r>
+        <w:rPr>
+          <w:color w:val="FF0000"/>
+        </w:rPr>
+        <w:lastRenderedPageBreak/>
+        <w:t xml:space="preserve"> </w:t>
+      </w:r>
+      <w:r>
+        <w:t>따라서</w:t>
+      </w:r>
+      <w:r>
+        <w:t xml:space="preserve"> </w:t>
+      </w:r>
+      <w:r>
+        <w:t>본</w:t>
+      </w:r>
+      <w:r>
+        <w:t xml:space="preserve"> </w:t>
+      </w:r>
+      <w:r>
+        <w:t>논문에서는</w:t>
+      </w:r>
+      <w:r>
+        <w:t xml:space="preserve"> </w:t>
+      </w:r>
+      <w:r>
+        <w:t>비디오</w:t>
+      </w:r>
+      <w:r>
+        <w:t xml:space="preserve"> </w:t>
+      </w:r>
+      <w:r>
+        <w:t>감시</w:t>
+      </w:r>
+      <w:r>
+        <w:t xml:space="preserve"> </w:t>
+      </w:r>
+      <w:r>
+        <w:t>카메라</w:t>
+      </w:r>
+      <w:r>
+        <w:t xml:space="preserve">, </w:t>
+      </w:r>
+      <w:r>
+        <w:t>임베디드</w:t>
+      </w:r>
+      <w:r>
+        <w:t xml:space="preserve"> </w:t>
+      </w:r>
+      <w:r>
+        <w:t>보드와</w:t>
+      </w:r>
+      <w:r>
+        <w:t xml:space="preserve"> </w:t>
+      </w:r>
+      <w:r>
+        <w:t>알람</w:t>
+      </w:r>
+      <w:r>
+        <w:t xml:space="preserve"> </w:t>
+      </w:r>
+      <w:r>
+        <w:t>시스템을</w:t>
+      </w:r>
+      <w:r>
+        <w:t xml:space="preserve"> </w:t>
+      </w:r>
+      <w:r>
+        <w:t>결합하여</w:t>
+      </w:r>
+      <w:r>
+        <w:t xml:space="preserve"> </w:t>
+      </w:r>
+      <w:r>
+        <w:t>간이</w:t>
+      </w:r>
+      <w:r>
+        <w:t xml:space="preserve"> </w:t>
+      </w:r>
+      <w:r>
+        <w:t>신호등</w:t>
+      </w:r>
+      <w:r>
+        <w:t xml:space="preserve"> </w:t>
+      </w:r>
+      <w:r>
+        <w:t>및</w:t>
+      </w:r>
+      <w:r>
+        <w:t xml:space="preserve"> </w:t>
+      </w:r>
+      <w:r>
+        <w:t>경보기</w:t>
+      </w:r>
+      <w:r>
+        <w:t xml:space="preserve"> </w:t>
+      </w:r>
+      <w:r>
+        <w:t>역할을</w:t>
+      </w:r>
+      <w:r>
+        <w:t xml:space="preserve"> </w:t>
+      </w:r>
+      <w:r>
+        <w:t>하는</w:t>
+      </w:r>
+      <w:r>
+        <w:t xml:space="preserve"> </w:t>
+      </w:r>
+      <w:r>
+        <w:t>하드웨어를</w:t>
+      </w:r>
+      <w:r>
+        <w:t xml:space="preserve"> </w:t>
+      </w:r>
+      <w:r>
+        <w:t>구성한</w:t>
+      </w:r>
+      <w:r>
+        <w:t xml:space="preserve"> </w:t>
+      </w:r>
+      <w:r>
+        <w:t>후</w:t>
+      </w:r>
+      <w:r>
+        <w:t xml:space="preserve"> </w:t>
+      </w:r>
+      <w:r>
+        <w:t>딥러닝을</w:t>
+      </w:r>
+      <w:r>
+        <w:t xml:space="preserve"> </w:t>
+      </w:r>
+      <w:r>
+        <w:t>통한</w:t>
+      </w:r>
+      <w:r>
+        <w:t xml:space="preserve"> </w:t>
+      </w:r>
+      <w:r>
+        <w:t>사물</w:t>
+      </w:r>
+      <w:r>
+        <w:t xml:space="preserve"> </w:t>
+      </w:r>
+      <w:r>
+        <w:t>추적에</w:t>
+      </w:r>
+      <w:r>
+        <w:t xml:space="preserve"> </w:t>
+      </w:r>
+      <w:r>
+        <w:t>이용하는</w:t>
+      </w:r>
+      <w:r>
+        <w:t xml:space="preserve"> </w:t>
+      </w:r>
+      <w:r>
+        <w:t>골목길</w:t>
+      </w:r>
+      <w:r>
+        <w:t xml:space="preserve"> </w:t>
+      </w:r>
+      <w:r>
+        <w:t>교차로</w:t>
+      </w:r>
+      <w:r>
+        <w:t xml:space="preserve"> </w:t>
+      </w:r>
+      <w:r>
+        <w:t>사고</w:t>
+      </w:r>
+      <w:r>
+        <w:t xml:space="preserve"> </w:t>
+      </w:r>
+      <w:r>
+        <w:t>예방</w:t>
+      </w:r>
+      <w:r>
+        <w:t xml:space="preserve"> </w:t>
+      </w:r>
+      <w:r>
+        <w:t>시스템을</w:t>
+      </w:r>
+      <w:r>
+        <w:t xml:space="preserve"> </w:t>
+      </w:r>
+      <w:r>
+        <w:t>제안하고자</w:t>
+      </w:r>
+      <w:r>
+        <w:t xml:space="preserve"> </w:t>
+      </w:r>
+      <w:r>
+        <w:t>한다</w:t>
+      </w:r>
+      <w:r>
+        <w:t>.</w:t>
+      </w:r>
     </w:p>
     <w:p>
       <w:pPr>
@@ -1910,7 +1077,6 @@
           <w:rFonts w:ascii="돋움체" w:eastAsia="돋움체" w:hAnsi="돋움체" w:cs="궁서"/>
           <w:b/>
         </w:rPr>
-        <w:lastRenderedPageBreak/>
         <w:t>2.  본론</w:t>
       </w:r>
     </w:p>
@@ -2021,32 +1187,15 @@
           <w:right w:val="nil"/>
           <w:between w:val="nil"/>
         </w:pBdr>
-        <w:spacing w:before="120"/>
+        <w:spacing w:before="120" w:after="240"/>
         <w:jc w:val="center"/>
-        <w:rPr>
-          <w:rFonts w:ascii="바탕체" w:eastAsia="바탕체" w:hAnsi="바탕체" w:cs="바탕체" w:hint="eastAsia"/>
-          <w:color w:val="000000"/>
-          <w:sz w:val="18"/>
-          <w:szCs w:val="18"/>
-        </w:rPr>
-      </w:pPr>
-      <w:r>
         <w:rPr>
           <w:rFonts w:ascii="바탕체" w:eastAsia="바탕체" w:hAnsi="바탕체" w:cs="바탕체"/>
           <w:color w:val="000000"/>
           <w:sz w:val="18"/>
           <w:szCs w:val="18"/>
         </w:rPr>
-        <w:t xml:space="preserve">(그림 1) </w:t>
-      </w:r>
-      <w:r>
-        <w:rPr>
-          <w:rFonts w:ascii="바탕체" w:eastAsia="바탕체" w:hAnsi="바탕체" w:cs="바탕체"/>
-          <w:sz w:val="18"/>
-          <w:szCs w:val="18"/>
-        </w:rPr>
-        <w:t>사각지대 위험인식 시스템 전체 구조</w:t>
-      </w:r>
+      </w:pPr>
       <w:r>
         <w:rPr>
           <w:rFonts w:ascii="바탕체" w:eastAsia="바탕체" w:hAnsi="바탕체" w:cs="바탕체"/>
@@ -2054,15 +1203,42 @@
           <w:sz w:val="18"/>
           <w:szCs w:val="18"/>
         </w:rPr>
+        <w:t xml:space="preserve">(그림 1) </w:t>
+      </w:r>
+      <w:r>
+        <w:rPr>
+          <w:rFonts w:ascii="바탕체" w:eastAsia="바탕체" w:hAnsi="바탕체" w:cs="바탕체"/>
+          <w:sz w:val="18"/>
+          <w:szCs w:val="18"/>
+        </w:rPr>
+        <w:t>사각지대 위험인식 시스템 전체 구조</w:t>
+      </w:r>
+      <w:r>
+        <w:rPr>
+          <w:rFonts w:ascii="바탕체" w:eastAsia="바탕체" w:hAnsi="바탕체" w:cs="바탕체"/>
+          <w:color w:val="000000"/>
+          <w:sz w:val="18"/>
+          <w:szCs w:val="18"/>
+        </w:rPr>
         <w:t>.</w:t>
       </w:r>
     </w:p>
     <w:p>
       <w:pPr>
-        <w:pStyle w:val="aa"/>
-        <w:ind w:left="800" w:firstLine="0"/>
-        <w:rPr>
-          <w:rFonts w:hint="eastAsia"/>
+        <w:widowControl w:val="0"/>
+        <w:pBdr>
+          <w:top w:val="nil"/>
+          <w:left w:val="nil"/>
+          <w:bottom w:val="nil"/>
+          <w:right w:val="nil"/>
+          <w:between w:val="nil"/>
+        </w:pBdr>
+        <w:spacing w:before="120" w:after="240"/>
+        <w:jc w:val="both"/>
+        <w:rPr>
+          <w:rFonts w:ascii="바탕체" w:eastAsia="바탕체" w:hAnsi="바탕체" w:cs="바탕체"/>
+          <w:sz w:val="18"/>
+          <w:szCs w:val="18"/>
         </w:rPr>
       </w:pPr>
     </w:p>
@@ -2087,65 +1263,59 @@
     <w:p>
       <w:pPr>
         <w:widowControl w:val="0"/>
-        <w:spacing w:line="276" w:lineRule="auto"/>
-        <w:jc w:val="both"/>
+        <w:spacing w:before="120" w:after="240"/>
+        <w:jc w:val="both"/>
+        <w:rPr>
+          <w:rFonts w:ascii="바탕체" w:eastAsia="바탕체" w:hAnsi="바탕체"/>
+        </w:rPr>
+      </w:pPr>
+      <w:r>
         <w:rPr>
           <w:rFonts w:ascii="바탕체" w:eastAsia="바탕체" w:hAnsi="바탕체" w:cs="궁서"/>
         </w:rPr>
+        <w:t xml:space="preserve"> 각각의 임베디드 보드는 내장된 카메라를 사용하여 실시간으로 영상을 촬영하고, 기존에 학습된 모델을 사용하여 영상 내의 사람과 자동차를 인식한다. 이때 인식된 사람과 자동차의 움직임을 감지한다.</w:t>
+      </w:r>
+    </w:p>
+    <w:p>
+      <w:pPr>
+        <w:widowControl w:val="0"/>
+        <w:spacing w:before="120" w:after="240"/>
+        <w:jc w:val="both"/>
+        <w:rPr>
+          <w:rFonts w:ascii="바탕체" w:eastAsia="바탕체" w:hAnsi="바탕체"/>
+        </w:rPr>
       </w:pPr>
       <w:r>
         <w:rPr>
           <w:rFonts w:ascii="바탕체" w:eastAsia="바탕체" w:hAnsi="바탕체" w:cs="궁서"/>
         </w:rPr>
-        <w:t xml:space="preserve"> 각각의 임베디드 보드는 내장된 카메라를 사용하여 실시간으로 영상을 촬영하고, 기존에 학습된 모델을 사용하여 영상 내의 사람과 자동차를 인식한다. 이때 인식된 사람과 자동차의 움직임을 감지한다</w:t>
-      </w:r>
+        <w:t xml:space="preserve"> 그 후 각각의 임베디드 보드는 움직이는 물체에 대한 정보를 서버로 전송한다. 서버는 데이터베이스를 활용하여 전송받은 정보들의 연관성을 확인한다. 연관성 있는 정보들을 비교하여 사고 발생 가능성을 예측한다. </w:t>
+      </w:r>
+    </w:p>
+    <w:p>
+      <w:pPr>
+        <w:widowControl w:val="0"/>
+        <w:spacing w:before="120" w:after="240"/>
+        <w:jc w:val="both"/>
+        <w:rPr>
+          <w:rFonts w:ascii="바탕체" w:eastAsia="바탕체" w:hAnsi="바탕체"/>
+        </w:rPr>
+      </w:pPr>
       <w:r>
         <w:rPr>
           <w:rFonts w:ascii="바탕체" w:eastAsia="바탕체" w:hAnsi="바탕체" w:cs="궁서"/>
         </w:rPr>
-        <w:t>.</w:t>
-      </w:r>
-    </w:p>
-    <w:p>
-      <w:pPr>
-        <w:widowControl w:val="0"/>
-        <w:spacing w:line="276" w:lineRule="auto"/>
-        <w:ind w:firstLineChars="100" w:firstLine="200"/>
-        <w:jc w:val="both"/>
-        <w:rPr>
-          <w:rFonts w:ascii="바탕체" w:eastAsia="바탕체" w:hAnsi="바탕체" w:cs="궁서"/>
-        </w:rPr>
-      </w:pPr>
-      <w:r>
-        <w:rPr>
-          <w:rFonts w:ascii="바탕체" w:eastAsia="바탕체" w:hAnsi="바탕체" w:cs="궁서"/>
-        </w:rPr>
-        <w:t>그 후 각각의 임베디드 보드는 움직이는 물체에 대한 정보를 서버로 전송한다. 서버는 데이터베이스를 활용하여 전송받은 정보들의 연관성을 확인한다. 연관성 있는 정보들을 비교하여 사고 발생 가능성을 예측한다.</w:t>
-      </w:r>
-    </w:p>
-    <w:p>
-      <w:pPr>
-        <w:widowControl w:val="0"/>
-        <w:spacing w:line="276" w:lineRule="auto"/>
-        <w:ind w:firstLineChars="100" w:firstLine="200"/>
-        <w:jc w:val="both"/>
-        <w:rPr>
-          <w:rFonts w:ascii="바탕체" w:eastAsia="바탕체" w:hAnsi="바탕체" w:hint="eastAsia"/>
-        </w:rPr>
-      </w:pPr>
-      <w:r>
-        <w:rPr>
-          <w:rFonts w:ascii="바탕체" w:eastAsia="바탕체" w:hAnsi="바탕체" w:cs="궁서"/>
-        </w:rPr>
         <w:t>서버는 사고가 발생할 것으로 예측되는 경우, LED가 내장된 임베디드 보드로 발광 신호를 전송하여 해당 LED 주변의 보행자 또는 운전자에게 경고한다.</w:t>
       </w:r>
     </w:p>
     <w:p>
       <w:pPr>
-        <w:pStyle w:val="aa"/>
-        <w:ind w:left="800" w:firstLine="0"/>
-        <w:rPr>
-          <w:rFonts w:hint="eastAsia"/>
+        <w:widowControl w:val="0"/>
+        <w:spacing w:line="360" w:lineRule="auto"/>
+        <w:jc w:val="both"/>
+        <w:rPr>
+          <w:rFonts w:ascii="바탕체" w:eastAsia="바탕체" w:hAnsi="바탕체"/>
+          <w:b/>
         </w:rPr>
       </w:pPr>
     </w:p>
@@ -2171,7 +1341,6 @@
       <w:pPr>
         <w:widowControl w:val="0"/>
         <w:spacing w:line="276" w:lineRule="auto"/>
-        <w:ind w:firstLineChars="100" w:firstLine="200"/>
         <w:jc w:val="both"/>
         <w:rPr>
           <w:rFonts w:ascii="바탕체" w:eastAsia="바탕체" w:hAnsi="바탕체"/>
@@ -2181,14 +1350,13 @@
         <w:rPr>
           <w:rFonts w:ascii="바탕체" w:eastAsia="바탕체" w:hAnsi="바탕체" w:cs="궁서"/>
         </w:rPr>
-        <w:t>클라이언트는 카메라 영상 인식 후 Object Detection을 적용, 영상 분석을 통해 원하는 데이터를 추출하고 소켓을 이용한 네트워크로 서버와 통신한다.</w:t>
+        <w:t xml:space="preserve"> 클라이언트는 카메라 영상 인식 후 Object Detection을 적용, 영상 분석을 통해 원하는 데이터를 추출하고 소켓을 이용한 네트워크로 서버와 통신한다.</w:t>
       </w:r>
     </w:p>
     <w:p>
       <w:pPr>
         <w:widowControl w:val="0"/>
         <w:spacing w:line="276" w:lineRule="auto"/>
-        <w:ind w:firstLineChars="100" w:firstLine="200"/>
         <w:jc w:val="both"/>
         <w:rPr>
           <w:rFonts w:ascii="바탕체" w:eastAsia="바탕체" w:hAnsi="바탕체"/>
@@ -2198,15 +1366,25 @@
         <w:rPr>
           <w:rFonts w:ascii="바탕체" w:eastAsia="바탕체" w:hAnsi="바탕체" w:cs="궁서"/>
         </w:rPr>
-        <w:t>클라이언트에서 대부분의 연산 작업을 함으로서 서버와 네트워크의 부담을 줄여 클라이언트의 확장을 용이하게 하며 동시에 서버에서는 다수의 클라이언트에서 오는 데이터들을 적은 부담으로 처리할 수 있게 함을 목표로 한다.</w:t>
-      </w:r>
-    </w:p>
-    <w:p>
-      <w:pPr>
-        <w:pStyle w:val="aa"/>
-        <w:ind w:left="800" w:firstLine="0"/>
-        <w:rPr>
-          <w:rFonts w:hint="eastAsia"/>
+        <w:t xml:space="preserve"> 클라이언트에서 대부분의 연산 작업을 함으로서 서버와 네트워크의 부담을 줄여 클라이언트의 확장을 용이하게 하며 동시에 서버에서는 다수의 클라이언트에서 오는 데이터들을 적은 부담으로 처리할 수 있게 함을 목표로 한다. </w:t>
+      </w:r>
+    </w:p>
+    <w:p>
+      <w:pPr>
+        <w:widowControl w:val="0"/>
+        <w:pBdr>
+          <w:top w:val="nil"/>
+          <w:left w:val="nil"/>
+          <w:bottom w:val="nil"/>
+          <w:right w:val="nil"/>
+          <w:between w:val="nil"/>
+        </w:pBdr>
+        <w:ind w:left="624"/>
+        <w:jc w:val="both"/>
+        <w:rPr>
+          <w:rFonts w:ascii="바탕체" w:eastAsia="바탕체" w:hAnsi="바탕체"/>
+          <w:sz w:val="18"/>
+          <w:szCs w:val="18"/>
         </w:rPr>
       </w:pPr>
     </w:p>
@@ -2242,21 +1420,17 @@
         <w:rPr>
           <w:rFonts w:ascii="바탕체" w:eastAsia="바탕체" w:hAnsi="바탕체" w:cs="궁서"/>
         </w:rPr>
-        <w:t xml:space="preserve">카메라로 촬영된 영상의 처리를 위해 openCV와 </w:t>
-      </w:r>
-      <w:r>
-        <w:rPr>
-          <w:rFonts w:ascii="바탕체" w:eastAsia="바탕체" w:hAnsi="바탕체" w:cs="궁서"/>
-        </w:rPr>
-        <w:t>Tensorflow를 사용한다. openCV 를 활용하여 스트리밍 데이터를 프레임 단위로 처리한다. Tensorflow 의 Object Detection 기술은 본 프로젝트의 핵심 기술로, 프레임 내에서 인식되는 객체 중 사람과 차량만을 추출하고 이를 서버 내의 사고 위험 조건을 판단하는 알고리즘에 적용한다.</w:t>
-      </w:r>
-    </w:p>
-    <w:p>
-      <w:pPr>
-        <w:pStyle w:val="aa"/>
-        <w:ind w:left="800" w:firstLine="0"/>
-        <w:rPr>
-          <w:rFonts w:hint="eastAsia"/>
+        <w:t>카메라로 촬영된 영상의 처리를 위해 openCV와 Tensorflow를 사용한다. openCV 를 활용하여 스트리밍 데이터를 프레임 단위로 처리한다. Tensorflow 의 Object Detection 기술은 본 프로젝트의 핵심 기술로, 프레임 내에서 인식되는 객체 중 사람과 차량만을 추출하고 이를 서버 내의 사고 위험 조건을 판단하는 알고리즘에 적용한다.</w:t>
+      </w:r>
+    </w:p>
+    <w:p>
+      <w:pPr>
+        <w:widowControl w:val="0"/>
+        <w:spacing w:line="276" w:lineRule="auto"/>
+        <w:ind w:firstLine="200"/>
+        <w:jc w:val="both"/>
+        <w:rPr>
+          <w:rFonts w:ascii="바탕체" w:eastAsia="바탕체" w:hAnsi="바탕체"/>
         </w:rPr>
       </w:pPr>
     </w:p>
@@ -2275,14 +1449,7 @@
           <w:rFonts w:ascii="돋움체" w:eastAsia="돋움체" w:hAnsi="돋움체" w:cs="궁서"/>
           <w:b/>
         </w:rPr>
-        <w:t xml:space="preserve">2.3.2. 기준선과 객체 </w:t>
-      </w:r>
-      <w:r>
-        <w:rPr>
-          <w:rFonts w:ascii="돋움체" w:eastAsia="돋움체" w:hAnsi="돋움체" w:cs="궁서" w:hint="eastAsia"/>
-          <w:b/>
-        </w:rPr>
-        <w:t>추적</w:t>
+        <w:t>2.3.2. 기준선과 객체 트래킹</w:t>
       </w:r>
     </w:p>
     <w:p>
@@ -2299,19 +1466,7 @@
         <w:rPr>
           <w:rFonts w:ascii="바탕체" w:eastAsia="바탕체" w:hAnsi="바탕체" w:cs="궁서"/>
         </w:rPr>
-        <w:t xml:space="preserve">객체 </w:t>
-      </w:r>
-      <w:r>
-        <w:rPr>
-          <w:rFonts w:ascii="바탕체" w:eastAsia="바탕체" w:hAnsi="바탕체" w:cs="궁서" w:hint="eastAsia"/>
-        </w:rPr>
-        <w:t>추적</w:t>
-      </w:r>
-      <w:r>
-        <w:rPr>
-          <w:rFonts w:ascii="바탕체" w:eastAsia="바탕체" w:hAnsi="바탕체" w:cs="궁서"/>
-        </w:rPr>
-        <w:t>을 위해서 각 객체들의 경로를 파악하는 방식이 있지만 해당 방식은 많은 연산량을 요구하기 때문에 기준선을 설정해서 해당 기준선에서 객체가 멀어지는지 여부를 파악하는 방식을 활용한다. 이 때 상대적으로 연산량이 적은 이차원 평면에서의 유클리디안 거리를 계산한다.</w:t>
+        <w:t xml:space="preserve">객체 트래킹을 위해서 각 객체들의 경로를 파악하는 방식이 있지만 해당 방식은 많은 연산량을 요구하기 때문에 기준선을 설정해서 해당 기준선에서 객체가 멀어지는지 여부를 파악하는 방식을 활용한다. 이 때 상대적으로 연산량이 적은 이차원 평면에서의 유클리디안 거리를 계산한다. </w:t>
       </w:r>
     </w:p>
     <w:p>
@@ -2333,17 +1488,31 @@
     </w:p>
     <w:p>
       <w:pPr>
-        <w:pStyle w:val="aa"/>
-        <w:ind w:left="800" w:firstLine="0"/>
-        <w:rPr>
-          <w:rFonts w:hint="eastAsia"/>
-        </w:rPr>
-      </w:pPr>
-    </w:p>
-    <w:p>
-      <w:pPr>
         <w:widowControl w:val="0"/>
         <w:spacing w:line="276" w:lineRule="auto"/>
+        <w:ind w:firstLine="200"/>
+        <w:jc w:val="both"/>
+        <w:rPr>
+          <w:rFonts w:ascii="바탕체" w:eastAsia="바탕체" w:hAnsi="바탕체"/>
+          <w:i/>
+        </w:rPr>
+      </w:pPr>
+      <m:oMathPara>
+        <m:oMath>
+          <m:r>
+            <w:rPr>
+              <w:rFonts w:ascii="Cambria Math" w:eastAsia="바탕체" w:hAnsi="Cambria Math"/>
+            </w:rPr>
+            <m:t xml:space="preserve"> </m:t>
+          </m:r>
+        </m:oMath>
+      </m:oMathPara>
+    </w:p>
+    <w:p>
+      <w:pPr>
+        <w:widowControl w:val="0"/>
+        <w:spacing w:line="276" w:lineRule="auto"/>
+        <w:ind w:firstLine="200"/>
         <w:jc w:val="both"/>
         <w:rPr>
           <w:rFonts w:ascii="바탕체" w:eastAsia="바탕체" w:hAnsi="바탕체"/>
@@ -2372,7 +1541,7 @@
         <w:ind w:firstLine="200"/>
         <w:jc w:val="center"/>
         <w:rPr>
-          <w:rFonts w:ascii="바탕체" w:eastAsia="바탕체" w:hAnsi="바탕체" w:hint="eastAsia"/>
+          <w:rFonts w:ascii="바탕체" w:eastAsia="바탕체" w:hAnsi="바탕체"/>
           <w:i/>
           <w:sz w:val="16"/>
           <w:szCs w:val="16"/>
@@ -2426,172 +1595,69 @@
     </w:p>
     <w:p>
       <w:pPr>
-        <w:pStyle w:val="aa"/>
-        <w:ind w:left="800" w:firstLine="0"/>
-        <w:rPr>
-          <w:rFonts w:hint="eastAsia"/>
-        </w:rPr>
-      </w:pPr>
-    </w:p>
-    <w:p>
-      <w:pPr>
         <w:widowControl w:val="0"/>
         <w:spacing w:line="276" w:lineRule="auto"/>
-        <w:ind w:firstLineChars="100" w:firstLine="200"/>
-        <w:jc w:val="both"/>
-        <w:rPr>
-          <w:rFonts w:ascii="바탕체" w:eastAsia="바탕체" w:hAnsi="바탕체" w:hint="eastAsia"/>
-        </w:rPr>
-      </w:pPr>
-      <w:r>
-        <w:rPr>
-          <w:rFonts w:ascii="바탕체" w:eastAsia="바탕체" w:hAnsi="바탕체" w:cs="궁서" w:hint="eastAsia"/>
-        </w:rPr>
-        <w:t xml:space="preserve">(수식 </w:t>
-      </w:r>
+        <w:ind w:firstLine="200"/>
+        <w:jc w:val="both"/>
+        <w:rPr>
+          <w:rFonts w:ascii="바탕체" w:eastAsia="바탕체" w:hAnsi="바탕체"/>
+          <w:i/>
+          <w:sz w:val="10"/>
+          <w:szCs w:val="10"/>
+        </w:rPr>
+      </w:pPr>
+    </w:p>
+    <w:p>
+      <w:pPr>
+        <w:widowControl w:val="0"/>
+        <w:spacing w:line="276" w:lineRule="auto"/>
+        <w:jc w:val="both"/>
+        <w:rPr>
+          <w:rFonts w:ascii="바탕체" w:eastAsia="바탕체" w:hAnsi="바탕체"/>
+        </w:rPr>
+      </w:pPr>
       <w:r>
         <w:rPr>
           <w:rFonts w:ascii="바탕체" w:eastAsia="바탕체" w:hAnsi="바탕체" w:cs="궁서"/>
         </w:rPr>
-        <w:t>1</w:t>
+        <w:t>Tensorfl</w:t>
       </w:r>
       <w:r>
         <w:rPr>
           <w:rFonts w:ascii="바탕체" w:eastAsia="바탕체" w:hAnsi="바탕체" w:cs="궁서"/>
         </w:rPr>
-        <w:t>)</w:t>
-      </w:r>
-      <w:r>
-        <w:rPr>
-          <w:rFonts w:ascii="바탕체" w:eastAsia="바탕체" w:hAnsi="바탕체" w:cs="궁서" w:hint="eastAsia"/>
-        </w:rPr>
-        <w:t xml:space="preserve">를 통해 </w:t>
-      </w:r>
-      <w:r>
-        <w:rPr>
-          <w:rFonts w:ascii="바탕체" w:eastAsia="바탕체" w:hAnsi="바탕체" w:cs="궁서" w:hint="eastAsia"/>
-        </w:rPr>
-        <w:t>두 점 사이의 기준선을 설정할 수 있으며,</w:t>
+        <w:t>ow</w:t>
       </w:r>
       <w:r>
         <w:rPr>
           <w:rFonts w:ascii="바탕체" w:eastAsia="바탕체" w:hAnsi="바탕체" w:cs="궁서"/>
         </w:rPr>
-        <w:t xml:space="preserve"> </w:t>
-      </w:r>
-      <w:r>
-        <w:rPr>
-          <w:rFonts w:ascii="바탕체" w:eastAsia="바탕체" w:hAnsi="바탕체" w:cs="궁서" w:hint="eastAsia"/>
-        </w:rPr>
-        <w:t>해당 기준선을 직선의 방정식 형태로 표현할 수 있다.</w:t>
+        <w:t>의 Object Detection 기능을 통해 인식된 객체는 박스 형태로 좌표를 반환한다. 이 때 박스의 모서리 값들의 중심값을 (A, B) 라고 하자.</w:t>
       </w:r>
     </w:p>
     <w:p>
       <w:pPr>
         <w:widowControl w:val="0"/>
         <w:spacing w:line="276" w:lineRule="auto"/>
-        <w:ind w:firstLineChars="100" w:firstLine="200"/>
-        <w:jc w:val="both"/>
-        <w:rPr>
-          <w:rFonts w:ascii="바탕체" w:eastAsia="바탕체" w:hAnsi="바탕체" w:cs="궁서" w:hint="eastAsia"/>
+        <w:jc w:val="both"/>
+        <w:rPr>
+          <w:rFonts w:ascii="바탕체" w:eastAsia="바탕체" w:hAnsi="바탕체"/>
         </w:rPr>
       </w:pPr>
       <w:r>
         <w:rPr>
           <w:rFonts w:ascii="바탕체" w:eastAsia="바탕체" w:hAnsi="바탕체" w:cs="궁서"/>
         </w:rPr>
-        <w:t>Tensorfl</w:t>
-      </w:r>
-      <w:r>
-        <w:rPr>
-          <w:rFonts w:ascii="바탕체" w:eastAsia="바탕체" w:hAnsi="바탕체" w:cs="궁서"/>
-        </w:rPr>
-        <w:t>ow</w:t>
-      </w:r>
-      <w:r>
-        <w:rPr>
-          <w:rFonts w:ascii="바탕체" w:eastAsia="바탕체" w:hAnsi="바탕체" w:cs="궁서"/>
-        </w:rPr>
-        <w:t xml:space="preserve">의 Object Detection 기능을 통해 인식된 객체는 박스 형태로 좌표를 반환한다. 이 때 박스의 모서리 </w:t>
-      </w:r>
-      <w:r>
-        <w:rPr>
-          <w:rFonts w:ascii="바탕체" w:eastAsia="바탕체" w:hAnsi="바탕체" w:cs="궁서" w:hint="eastAsia"/>
-        </w:rPr>
-        <w:t>좌표</w:t>
-      </w:r>
-      <w:r>
-        <w:rPr>
-          <w:rFonts w:ascii="바탕체" w:eastAsia="바탕체" w:hAnsi="바탕체" w:cs="궁서"/>
-        </w:rPr>
-        <w:t>들</w:t>
-      </w:r>
-      <w:r>
-        <w:rPr>
-          <w:rFonts w:ascii="바탕체" w:eastAsia="바탕체" w:hAnsi="바탕체" w:cs="궁서" w:hint="eastAsia"/>
-        </w:rPr>
-        <w:t xml:space="preserve">의 X축 좌표들의 합의 평균값을 </w:t>
-      </w:r>
-      <w:r>
-        <w:rPr>
-          <w:rFonts w:ascii="바탕체" w:eastAsia="바탕체" w:hAnsi="바탕체" w:cs="궁서"/>
-        </w:rPr>
-        <w:t xml:space="preserve">A, </w:t>
-      </w:r>
-      <w:r>
-        <w:rPr>
-          <w:rFonts w:ascii="바탕체" w:eastAsia="바탕체" w:hAnsi="바탕체" w:cs="궁서" w:hint="eastAsia"/>
-        </w:rPr>
-        <w:t xml:space="preserve">Y축 좌표들의 합의 평균값을 </w:t>
-      </w:r>
-      <w:r>
-        <w:rPr>
-          <w:rFonts w:ascii="바탕체" w:eastAsia="바탕체" w:hAnsi="바탕체" w:cs="궁서"/>
-        </w:rPr>
-        <w:t>B</w:t>
-      </w:r>
-      <w:r>
-        <w:rPr>
-          <w:rFonts w:ascii="바탕체" w:eastAsia="바탕체" w:hAnsi="바탕체" w:cs="궁서" w:hint="eastAsia"/>
-        </w:rPr>
-        <w:t>라고 하자</w:t>
-      </w:r>
-      <w:r>
-        <w:rPr>
-          <w:rFonts w:ascii="바탕체" w:eastAsia="바탕체" w:hAnsi="바탕체" w:cs="궁서"/>
-        </w:rPr>
-        <w:t>.</w:t>
+        <w:t>중심값 (A, B) 와 직선의 방정식 사이의 거리를 다음과 같은 수식을 활용하여 구할 수 있다.</w:t>
       </w:r>
     </w:p>
     <w:p>
       <w:pPr>
         <w:widowControl w:val="0"/>
         <w:spacing w:line="276" w:lineRule="auto"/>
-        <w:ind w:firstLineChars="100" w:firstLine="200"/>
-        <w:jc w:val="both"/>
-        <w:rPr>
-          <w:rFonts w:ascii="바탕체" w:eastAsia="바탕체" w:hAnsi="바탕체"/>
-        </w:rPr>
-      </w:pPr>
-      <w:r>
-        <w:rPr>
-          <w:rFonts w:ascii="바탕체" w:eastAsia="바탕체" w:hAnsi="바탕체" w:cs="궁서" w:hint="eastAsia"/>
-        </w:rPr>
-        <w:t>점</w:t>
-      </w:r>
-      <w:r>
-        <w:rPr>
-          <w:rFonts w:ascii="바탕체" w:eastAsia="바탕체" w:hAnsi="바탕체" w:cs="궁서"/>
-        </w:rPr>
-        <w:t xml:space="preserve"> (A, B) 와 직선의 방정식 사이의 거리를 다음과 같은 수식을 활용하여 구할 수 있다.</w:t>
-      </w:r>
-    </w:p>
-    <w:p>
-      <w:pPr>
-        <w:pStyle w:val="aa"/>
-        <w:ind w:left="800" w:firstLine="0"/>
-        <w:rPr>
-          <w:rFonts w:hint="eastAsia"/>
+        <w:jc w:val="both"/>
+        <w:rPr>
+          <w:rFonts w:ascii="바탕체" w:eastAsia="바탕체" w:hAnsi="바탕체"/>
         </w:rPr>
       </w:pPr>
     </w:p>
@@ -2765,7 +1831,7 @@
         <w:ind w:firstLine="200"/>
         <w:jc w:val="center"/>
         <w:rPr>
-          <w:rFonts w:ascii="바탕체" w:eastAsia="바탕체" w:hAnsi="바탕체" w:hint="eastAsia"/>
+          <w:rFonts w:ascii="바탕체" w:eastAsia="바탕체" w:hAnsi="바탕체"/>
           <w:i/>
           <w:sz w:val="16"/>
           <w:szCs w:val="16"/>
@@ -2837,45 +1903,11 @@
     </w:p>
     <w:p>
       <w:pPr>
-        <w:pStyle w:val="aa"/>
-        <w:ind w:left="800" w:firstLine="0"/>
-      </w:pPr>
-    </w:p>
-    <w:p>
-      <w:pPr>
         <w:widowControl w:val="0"/>
         <w:spacing w:line="276" w:lineRule="auto"/>
-        <w:ind w:firstLineChars="100" w:firstLine="200"/>
-        <w:jc w:val="both"/>
-        <w:rPr>
-          <w:rFonts w:ascii="바탕체" w:eastAsia="바탕체" w:hAnsi="바탕체" w:hint="eastAsia"/>
-        </w:rPr>
-      </w:pPr>
-      <w:r>
-        <w:rPr>
-          <w:rFonts w:ascii="바탕체" w:eastAsia="바탕체" w:hAnsi="바탕체" w:cs="궁서" w:hint="eastAsia"/>
-        </w:rPr>
-        <w:t xml:space="preserve">(수식 </w:t>
-      </w:r>
-      <w:r>
-        <w:rPr>
-          <w:rFonts w:ascii="바탕체" w:eastAsia="바탕체" w:hAnsi="바탕체" w:cs="궁서"/>
-        </w:rPr>
-        <w:t>2)</w:t>
-      </w:r>
-      <w:r>
-        <w:rPr>
-          <w:rFonts w:ascii="바탕체" w:eastAsia="바탕체" w:hAnsi="바탕체" w:cs="궁서" w:hint="eastAsia"/>
-        </w:rPr>
-        <w:t>를 통해 인식되는 객체가 기준선에 가까이 접근하는지 여부를 확인할 수 있다.</w:t>
-      </w:r>
-    </w:p>
-    <w:p>
-      <w:pPr>
-        <w:pStyle w:val="aa"/>
-        <w:ind w:left="800" w:firstLine="0"/>
-        <w:rPr>
-          <w:rFonts w:hint="eastAsia"/>
+        <w:jc w:val="both"/>
+        <w:rPr>
+          <w:rFonts w:ascii="바탕체" w:eastAsia="바탕체" w:hAnsi="바탕체"/>
         </w:rPr>
       </w:pPr>
     </w:p>
@@ -2911,36 +1943,7 @@
         <w:rPr>
           <w:rFonts w:ascii="바탕체" w:eastAsia="바탕체" w:hAnsi="바탕체" w:cs="궁서"/>
         </w:rPr>
-        <w:t>클라이언트는 아래의 (표 1) 과 같이 영상 프레임 내의 기준선 안에서 어떠한 객체도 검출하지 못했을 때 -1, 기준선 안에서 보행자의 접근을 검출하였을 때 0, 기준선 안에서 차량의 접근을 검출하였을 때 1을 Value 값으로 설정한다.</w:t>
-      </w:r>
-    </w:p>
-    <w:p>
-      <w:pPr>
-        <w:pStyle w:val="aa"/>
-        <w:ind w:left="800" w:firstLine="0"/>
-        <w:rPr>
-          <w:rFonts w:hint="eastAsia"/>
-        </w:rPr>
-      </w:pPr>
-    </w:p>
-    <w:p>
-      <w:pPr>
-        <w:widowControl w:val="0"/>
-        <w:spacing w:line="276" w:lineRule="auto"/>
-        <w:jc w:val="center"/>
-        <w:rPr>
-          <w:rFonts w:ascii="바탕체" w:eastAsia="바탕체" w:hAnsi="바탕체" w:hint="eastAsia"/>
-          <w:sz w:val="18"/>
-          <w:szCs w:val="18"/>
-        </w:rPr>
-      </w:pPr>
-      <w:r>
-        <w:rPr>
-          <w:rFonts w:ascii="바탕체" w:eastAsia="바탕체" w:hAnsi="바탕체" w:cs="궁서"/>
-          <w:sz w:val="18"/>
-          <w:szCs w:val="18"/>
-        </w:rPr>
-        <w:t>&lt;표 1&gt; 감지 신호.</w:t>
+        <w:t xml:space="preserve">클라이언트는 아래의 (표 1) 과 같이 영상 프레임 내의 기준선 안에서 어떠한 객체도 검출하지 못했을 때 -1, 기준선 안에서 보행자의 접근을 검출하였을 때 0, 기준선 안에서 차량의 접근을 검출하였을 때 1을 Value 값으로 설정한다. </w:t>
       </w:r>
     </w:p>
     <w:tbl>
@@ -2995,6 +1998,7 @@
               <w:rPr>
                 <w:rFonts w:ascii="바탕체" w:eastAsia="바탕체" w:hAnsi="바탕체" w:cs="궁서"/>
               </w:rPr>
+              <w:lastRenderedPageBreak/>
               <w:t>미검출</w:t>
             </w:r>
           </w:p>
@@ -3099,7 +2103,6 @@
               <w:rPr>
                 <w:rFonts w:ascii="바탕체" w:eastAsia="바탕체" w:hAnsi="바탕체"/>
               </w:rPr>
-              <w:lastRenderedPageBreak/>
               <w:t>-1</w:t>
             </w:r>
           </w:p>
@@ -3176,18 +2179,9 @@
     </w:tbl>
     <w:p>
       <w:pPr>
-        <w:pStyle w:val="aa"/>
-        <w:ind w:left="800" w:firstLine="0"/>
-        <w:rPr>
-          <w:rFonts w:hint="eastAsia"/>
-        </w:rPr>
-      </w:pPr>
-    </w:p>
-    <w:p>
-      <w:pPr>
         <w:widowControl w:val="0"/>
         <w:spacing w:line="276" w:lineRule="auto"/>
-        <w:jc w:val="both"/>
+        <w:jc w:val="center"/>
         <w:rPr>
           <w:rFonts w:ascii="바탕체" w:eastAsia="바탕체" w:hAnsi="바탕체"/>
         </w:rPr>
@@ -3196,15 +2190,32 @@
         <w:rPr>
           <w:rFonts w:ascii="바탕체" w:eastAsia="바탕체" w:hAnsi="바탕체" w:cs="궁서"/>
         </w:rPr>
+        <w:t>(표 1) 감지 신호.</w:t>
+      </w:r>
+    </w:p>
+    <w:p>
+      <w:pPr>
+        <w:widowControl w:val="0"/>
+        <w:spacing w:line="276" w:lineRule="auto"/>
+        <w:jc w:val="both"/>
+        <w:rPr>
+          <w:rFonts w:ascii="바탕체" w:eastAsia="바탕체" w:hAnsi="바탕체"/>
+        </w:rPr>
+      </w:pPr>
+      <w:r>
+        <w:rPr>
+          <w:rFonts w:ascii="바탕체" w:eastAsia="바탕체" w:hAnsi="바탕체" w:cs="궁서"/>
+        </w:rPr>
         <w:t xml:space="preserve"> 이 때 카메라 고유의 ID 값과 함께 Value 값을 바탕으로 JSON 형식으로 데이터를 구성하여 전송한다. 아래는 전송되는 데이터 값의 예시이다.</w:t>
       </w:r>
     </w:p>
     <w:p>
       <w:pPr>
-        <w:pStyle w:val="aa"/>
-        <w:ind w:left="800" w:firstLine="0"/>
-        <w:rPr>
-          <w:rFonts w:hint="eastAsia"/>
+        <w:widowControl w:val="0"/>
+        <w:spacing w:line="276" w:lineRule="auto"/>
+        <w:jc w:val="both"/>
+        <w:rPr>
+          <w:rFonts w:ascii="바탕체" w:eastAsia="바탕체" w:hAnsi="바탕체"/>
         </w:rPr>
       </w:pPr>
     </w:p>
@@ -3323,36 +2334,27 @@
     </w:p>
     <w:p>
       <w:pPr>
-        <w:pStyle w:val="aa"/>
-        <w:ind w:left="800" w:firstLine="0"/>
-        <w:rPr>
-          <w:rFonts w:hint="eastAsia"/>
-        </w:rPr>
-      </w:pPr>
-    </w:p>
-    <w:p>
-      <w:pPr>
         <w:widowControl w:val="0"/>
         <w:spacing w:line="276" w:lineRule="auto"/>
-        <w:ind w:firstLineChars="100" w:firstLine="200"/>
-        <w:jc w:val="both"/>
-        <w:rPr>
-          <w:rFonts w:ascii="바탕체" w:eastAsia="바탕체" w:hAnsi="바탕체" w:hint="eastAsia"/>
+        <w:jc w:val="both"/>
+        <w:rPr>
+          <w:rFonts w:ascii="바탕체" w:eastAsia="바탕체" w:hAnsi="바탕체"/>
         </w:rPr>
       </w:pPr>
       <w:r>
         <w:rPr>
           <w:rFonts w:ascii="바탕체" w:eastAsia="바탕체" w:hAnsi="바탕체" w:cs="궁서"/>
         </w:rPr>
-        <w:t>네트워크 통신 시 비동기 I/O를 사용하는데 I/O 과정에서 발생하는 Blocking을 없애고 영상 처리 성능과 확장성을 높이기 위함이다.</w:t>
-      </w:r>
-    </w:p>
-    <w:p>
-      <w:pPr>
-        <w:pStyle w:val="aa"/>
-        <w:ind w:left="800" w:firstLine="0"/>
-        <w:rPr>
-          <w:rFonts w:hint="eastAsia"/>
+        <w:t xml:space="preserve"> 네트워크 통신 시 비동기 I/O 를 사용하는데 I/O 과정에서 발생하는 Blocking 을 없애고 영상 처리 성능과 확장성을 높이기 위함이다.</w:t>
+      </w:r>
+    </w:p>
+    <w:p>
+      <w:pPr>
+        <w:widowControl w:val="0"/>
+        <w:spacing w:line="276" w:lineRule="auto"/>
+        <w:jc w:val="both"/>
+        <w:rPr>
+          <w:rFonts w:ascii="바탕체" w:eastAsia="바탕체" w:hAnsi="바탕체"/>
         </w:rPr>
       </w:pPr>
     </w:p>
@@ -3378,7 +2380,7 @@
       <w:pPr>
         <w:widowControl w:val="0"/>
         <w:spacing w:line="276" w:lineRule="auto"/>
-        <w:ind w:firstLineChars="100" w:firstLine="200"/>
+        <w:ind w:firstLine="200"/>
         <w:jc w:val="both"/>
         <w:rPr>
           <w:rFonts w:ascii="바탕체" w:eastAsia="바탕체" w:hAnsi="바탕체" w:cs="궁서"/>
@@ -3388,49 +2390,28 @@
         <w:rPr>
           <w:rFonts w:ascii="바탕체" w:eastAsia="바탕체" w:hAnsi="바탕체" w:cs="궁서"/>
         </w:rPr>
-        <w:t>Tensorflo</w:t>
-      </w:r>
-      <w:r>
+        <w:t>Tensorflow의 Object Detection 기능은 모델의 성능에 따라서 인식률의 차이가 존재하기 때문에 객체를 항상 인식하는데에는 한계점이 존재한다. 극단적인 예로, 임베디드 보드1에서는 기준선을 넘어 접근하는 보행자가 인식되고, 임베디드 보드2에서는 기준선을 넘어 접근하는 차량이 인식되지만 동시에 인식되지 않으면 서버에서 사고 발생을 감지하지 못한다. 따라서 신호가 감지되면 일정 시간 동안 해당 감지 신호를 유지시키는 방법이 필요하다. 이 때 상위신호 또는 동일신호가 발생하면 감지 신호를 갱신하고 다시금 일정 시간 동안 해당 신호를 유지시킨다.</w:t>
+      </w:r>
+    </w:p>
+    <w:p>
+      <w:pPr>
+        <w:widowControl w:val="0"/>
+        <w:spacing w:line="276" w:lineRule="auto"/>
+        <w:ind w:firstLine="200"/>
+        <w:jc w:val="both"/>
         <w:rPr>
           <w:rFonts w:ascii="바탕체" w:eastAsia="바탕체" w:hAnsi="바탕체" w:cs="궁서"/>
         </w:rPr>
-        <w:t>w</w:t>
-      </w:r>
-      <w:r>
-        <w:rPr>
-          <w:rFonts w:ascii="바탕체" w:eastAsia="바탕체" w:hAnsi="바탕체" w:cs="궁서"/>
-        </w:rPr>
-        <w:t>의 Object Detection 기능은 모델의 성능에 따라서 인식률의 차이가 존재하기 때문에 객체를 항상 인식하는</w:t>
-      </w:r>
-      <w:r>
-        <w:rPr>
-          <w:rFonts w:ascii="바탕체" w:eastAsia="바탕체" w:hAnsi="바탕체" w:cs="궁서" w:hint="eastAsia"/>
-        </w:rPr>
-        <w:t xml:space="preserve"> 데에</w:t>
-      </w:r>
-      <w:r>
-        <w:rPr>
-          <w:rFonts w:ascii="바탕체" w:eastAsia="바탕체" w:hAnsi="바탕체" w:cs="궁서"/>
-        </w:rPr>
-        <w:t>는 한계점이 존재한다. 극단적인 예로, 임베디드 보드1에서는 기준선을 넘어 접근하는 보행자가 인식되고, 임베디드 보드2에서는 기준선을 넘어 접근하는 차량이 인식되지만 동시에 인식되지 않으면 서버에서 사고 발생을 감지하지 못한다. 따라서 신호가 감지되면 일정 시간 동안 해당 감지 신호를 유지시키는 방법이 필요하다. 이 때 상위신호 또는 동일신호가 발생하면 감지 신호를 갱신하고 다시금 일정 시간 동안 해당 신호를 유지시킨다.</w:t>
-      </w:r>
-    </w:p>
-    <w:p>
-      <w:pPr>
-        <w:pStyle w:val="aa"/>
-        <w:ind w:left="800" w:firstLine="0"/>
-        <w:rPr>
-          <w:rFonts w:hint="eastAsia"/>
-        </w:rPr>
       </w:pPr>
     </w:p>
     <w:p>
       <w:pPr>
         <w:widowControl w:val="0"/>
         <w:spacing w:line="276" w:lineRule="auto"/>
-        <w:jc w:val="center"/>
-        <w:rPr>
-          <w:rFonts w:ascii="바탕체" w:eastAsia="바탕체" w:hAnsi="바탕체" w:cs="궁서" w:hint="eastAsia"/>
+        <w:ind w:firstLine="200"/>
+        <w:jc w:val="both"/>
+        <w:rPr>
+          <w:rFonts w:ascii="바탕체" w:eastAsia="바탕체" w:hAnsi="바탕체"/>
         </w:rPr>
       </w:pPr>
       <w:r>
@@ -3440,8 +2421,8 @@
           <w:bdr w:val="none" w:sz="0" w:space="0" w:color="auto" w:frame="1"/>
         </w:rPr>
         <w:drawing>
-          <wp:inline distT="0" distB="0" distL="0" distR="0" wp14:anchorId="6F169FA3" wp14:editId="1FE883C9">
-            <wp:extent cx="2995295" cy="1109833"/>
+          <wp:inline distT="0" distB="0" distL="0" distR="0" wp14:anchorId="64537D2E" wp14:editId="4180FB76">
+            <wp:extent cx="3033395" cy="1123950"/>
             <wp:effectExtent l="0" t="0" r="0" b="0"/>
             <wp:docPr id="3" name="그림 3"/>
             <wp:cNvGraphicFramePr>
@@ -3472,7 +2453,7 @@
                   <pic:spPr bwMode="auto">
                     <a:xfrm>
                       <a:off x="0" y="0"/>
-                      <a:ext cx="2995295" cy="1109833"/>
+                      <a:ext cx="3033395" cy="1123950"/>
                     </a:xfrm>
                     <a:prstGeom prst="rect">
                       <a:avLst/>
@@ -3496,86 +2477,69 @@
         <w:ind w:firstLine="200"/>
         <w:jc w:val="center"/>
         <w:rPr>
+          <w:rFonts w:ascii="바탕체" w:eastAsia="바탕체" w:hAnsi="바탕체"/>
+        </w:rPr>
+      </w:pPr>
+      <w:r>
+        <w:rPr>
           <w:rFonts w:ascii="바탕체" w:eastAsia="바탕체" w:hAnsi="바탕체" w:hint="eastAsia"/>
-          <w:sz w:val="18"/>
-          <w:szCs w:val="18"/>
-        </w:rPr>
-      </w:pPr>
+        </w:rPr>
+        <w:t xml:space="preserve">(그림 </w:t>
+      </w:r>
+      <w:r>
+        <w:rPr>
+          <w:rFonts w:ascii="바탕체" w:eastAsia="바탕체" w:hAnsi="바탕체"/>
+        </w:rPr>
+        <w:t xml:space="preserve">2) </w:t>
+      </w:r>
       <w:r>
         <w:rPr>
           <w:rFonts w:ascii="바탕체" w:eastAsia="바탕체" w:hAnsi="바탕체" w:hint="eastAsia"/>
-          <w:sz w:val="18"/>
-          <w:szCs w:val="18"/>
-        </w:rPr>
-        <w:t xml:space="preserve">(그림 </w:t>
-      </w:r>
-      <w:r>
-        <w:rPr>
-          <w:rFonts w:ascii="바탕체" w:eastAsia="바탕체" w:hAnsi="바탕체"/>
-          <w:sz w:val="18"/>
-          <w:szCs w:val="18"/>
-        </w:rPr>
-        <w:t xml:space="preserve">2) </w:t>
-      </w:r>
-      <w:r>
-        <w:rPr>
-          <w:rFonts w:ascii="바탕체" w:eastAsia="바탕체" w:hAnsi="바탕체" w:hint="eastAsia"/>
-          <w:sz w:val="18"/>
-          <w:szCs w:val="18"/>
         </w:rPr>
         <w:t>예시</w:t>
       </w:r>
     </w:p>
     <w:p>
       <w:pPr>
-        <w:pStyle w:val="aa"/>
-        <w:ind w:left="800" w:firstLine="0"/>
-        <w:rPr>
-          <w:rFonts w:hint="eastAsia"/>
-        </w:rPr>
-      </w:pPr>
-    </w:p>
-    <w:p>
-      <w:pPr>
         <w:widowControl w:val="0"/>
         <w:spacing w:line="276" w:lineRule="auto"/>
-        <w:ind w:firstLineChars="100" w:firstLine="200"/>
-        <w:jc w:val="both"/>
-        <w:rPr>
-          <w:rFonts w:ascii="바탕체" w:eastAsia="바탕체" w:hAnsi="바탕체"/>
-        </w:rPr>
-      </w:pPr>
-      <w:r>
+        <w:ind w:firstLine="200"/>
+        <w:jc w:val="both"/>
         <w:rPr>
           <w:rFonts w:ascii="바탕체" w:eastAsia="바탕체" w:hAnsi="바탕체" w:cs="궁서"/>
         </w:rPr>
-        <w:t>위의 예를 이</w:t>
-      </w:r>
-      <w:r>
-        <w:rPr>
-          <w:rFonts w:ascii="바탕체" w:eastAsia="바탕체" w:hAnsi="바탕체" w:cs="궁서" w:hint="eastAsia"/>
-        </w:rPr>
-        <w:t>어</w:t>
-      </w:r>
+      </w:pPr>
+    </w:p>
+    <w:p>
+      <w:pPr>
+        <w:widowControl w:val="0"/>
+        <w:spacing w:line="276" w:lineRule="auto"/>
+        <w:ind w:firstLine="200"/>
+        <w:jc w:val="both"/>
+        <w:rPr>
+          <w:rFonts w:ascii="바탕체" w:eastAsia="바탕체" w:hAnsi="바탕체"/>
+        </w:rPr>
+      </w:pPr>
       <w:r>
         <w:rPr>
           <w:rFonts w:ascii="바탕체" w:eastAsia="바탕체" w:hAnsi="바탕체" w:cs="궁서"/>
         </w:rPr>
-        <w:t xml:space="preserve">, 임베디드 보드1에서 기준선을 넘어 접근하는 보행자가 인식되면 감지 신호(0)을 일정 시간 동안 유지시켜 서버로 일정 시간 동안 value 값이 0인 데이터를 전송하고, 임베디드 보드2에서 기준선을 넘어 접근하는 일정 시간 내에 자동차가 인식되면 감지 신호(1)을 일정 시간 동안 유지시켜 서버로 일정 시간 동안 value 값이 1인 데이터를 전송한다. 따라서 서버에는 일정 시간동안 임베디드 보드1에서 value 값이 0인 데이터, 임베디드 </w:t>
+        <w:t xml:space="preserve">위의 예를 이어들어, 임베디드 보드1에서 기준선을 넘어 접근하는 보행자가 인식되면 감지 신호(0)을 일정 시간 동안 유지시켜 서버로 일정 시간 동안 value 값이 0인 데이터를 전송하고, 임베디드 보드2에서 기준선을 넘어 접근하는 일정 시간 내에 자동차가 인식되면 감지 신호(1)을 일정 시간 동안 유지시켜 서버로 일정 시간 동안 value 값이 1인 데이터를 </w:t>
       </w:r>
       <w:r>
         <w:rPr>
           <w:rFonts w:ascii="바탕체" w:eastAsia="바탕체" w:hAnsi="바탕체" w:cs="궁서"/>
         </w:rPr>
-        <w:t>보드2에서 value 값이 1인 데이터를 전송받을 수 있게 된다.</w:t>
-      </w:r>
-    </w:p>
-    <w:p>
-      <w:pPr>
-        <w:pStyle w:val="aa"/>
-        <w:ind w:left="800" w:firstLine="0"/>
-        <w:rPr>
-          <w:rFonts w:hint="eastAsia"/>
+        <w:t>전송한다. 따라서 서버에는 일정 시간동안 임베디드 보드1에서 value 값이 0인 데이터, 임베디드 보드2에서 value 값이 1인 데이터를 전송받을 수 있게 된다.</w:t>
+      </w:r>
+    </w:p>
+    <w:p>
+      <w:pPr>
+        <w:widowControl w:val="0"/>
+        <w:spacing w:line="276" w:lineRule="auto"/>
+        <w:jc w:val="both"/>
+        <w:rPr>
+          <w:rFonts w:ascii="바탕체" w:eastAsia="바탕체" w:hAnsi="바탕체"/>
         </w:rPr>
       </w:pPr>
     </w:p>
@@ -3594,17 +2558,16 @@
           <w:rFonts w:ascii="돋움체" w:eastAsia="돋움체" w:hAnsi="돋움체" w:cs="궁서"/>
           <w:b/>
         </w:rPr>
-        <w:t>2.4. 서버</w:t>
-      </w:r>
-    </w:p>
-    <w:p>
-      <w:pPr>
-        <w:widowControl w:val="0"/>
-        <w:spacing w:line="276" w:lineRule="auto"/>
-        <w:jc w:val="both"/>
-        <w:rPr>
-          <w:rFonts w:ascii="돋움체" w:eastAsia="돋움체" w:hAnsi="돋움체"/>
-          <w:b/>
+        <w:t xml:space="preserve">2.4. 서버 </w:t>
+      </w:r>
+    </w:p>
+    <w:p>
+      <w:pPr>
+        <w:widowControl w:val="0"/>
+        <w:spacing w:before="240" w:after="240" w:line="276" w:lineRule="auto"/>
+        <w:jc w:val="both"/>
+        <w:rPr>
+          <w:rFonts w:ascii="바탕체" w:eastAsia="바탕체" w:hAnsi="바탕체"/>
         </w:rPr>
       </w:pPr>
       <w:r>
@@ -3617,84 +2580,22 @@
     <w:p>
       <w:pPr>
         <w:widowControl w:val="0"/>
-        <w:spacing w:line="276" w:lineRule="auto"/>
-        <w:jc w:val="both"/>
+        <w:spacing w:before="240" w:after="240" w:line="276" w:lineRule="auto"/>
+        <w:jc w:val="both"/>
+        <w:rPr>
+          <w:rFonts w:ascii="바탕체" w:eastAsia="바탕체" w:hAnsi="바탕체"/>
+        </w:rPr>
+      </w:pPr>
+      <w:r>
         <w:rPr>
           <w:rFonts w:ascii="바탕체" w:eastAsia="바탕체" w:hAnsi="바탕체" w:cs="궁서"/>
         </w:rPr>
-      </w:pPr>
-      <w:r>
-        <w:rPr>
-          <w:rFonts w:ascii="바탕체" w:eastAsia="바탕체" w:hAnsi="바탕체" w:cs="궁서"/>
-        </w:rPr>
         <w:t xml:space="preserve"> 서버는 (표 1)의 정보를 카메라 고유 ID와 함께 전달받으며 검출 데이터가 발생했을 시 이를 데이터베이스에서 대조하여 같은 구역인지 판단한다. 같은 구역에서의 데이터를 2개 이상 수신하고 검출 데이터의 합이 1을 넘기게 되면 (표 2)와 같이 위험 상황으로 판단, 해당 구역 알람에 신호를 전송한다.</w:t>
-      </w:r>
-    </w:p>
-    <w:p>
-      <w:pPr>
-        <w:pStyle w:val="aa"/>
-        <w:ind w:left="800" w:firstLine="0"/>
-        <w:rPr>
-          <w:rFonts w:hint="eastAsia"/>
-        </w:rPr>
-      </w:pPr>
-    </w:p>
-    <w:p>
-      <w:pPr>
-        <w:widowControl w:val="0"/>
-        <w:spacing w:line="276" w:lineRule="auto"/>
-        <w:jc w:val="center"/>
-        <w:rPr>
-          <w:rFonts w:ascii="바탕체" w:eastAsia="바탕체" w:hAnsi="바탕체" w:hint="eastAsia"/>
-          <w:sz w:val="18"/>
-          <w:szCs w:val="18"/>
-        </w:rPr>
-      </w:pPr>
-      <w:r>
-        <w:rPr>
-          <w:rFonts w:ascii="바탕체" w:eastAsia="바탕체" w:hAnsi="바탕체" w:cs="궁서"/>
-          <w:sz w:val="18"/>
-          <w:szCs w:val="18"/>
-        </w:rPr>
-        <w:t xml:space="preserve">&lt;표 </w:t>
-      </w:r>
-      <w:r>
-        <w:rPr>
-          <w:rFonts w:ascii="바탕체" w:eastAsia="바탕체" w:hAnsi="바탕체" w:cs="궁서"/>
-          <w:sz w:val="18"/>
-          <w:szCs w:val="18"/>
-        </w:rPr>
-        <w:t>2</w:t>
-      </w:r>
-      <w:r>
-        <w:rPr>
-          <w:rFonts w:ascii="바탕체" w:eastAsia="바탕체" w:hAnsi="바탕체" w:cs="궁서"/>
-          <w:sz w:val="18"/>
-          <w:szCs w:val="18"/>
-        </w:rPr>
-        <w:t xml:space="preserve">&gt; </w:t>
-      </w:r>
-      <w:r>
-        <w:rPr>
-          <w:rFonts w:ascii="바탕체" w:eastAsia="바탕체" w:hAnsi="바탕체" w:cs="궁서" w:hint="eastAsia"/>
-          <w:sz w:val="18"/>
-          <w:szCs w:val="18"/>
-        </w:rPr>
-        <w:t>위험 상황 감지 방식</w:t>
-      </w:r>
-      <w:r>
-        <w:rPr>
-          <w:rFonts w:ascii="바탕체" w:eastAsia="바탕체" w:hAnsi="바탕체" w:cs="궁서"/>
-          <w:sz w:val="18"/>
-          <w:szCs w:val="18"/>
-        </w:rPr>
-        <w:t>.</w:t>
       </w:r>
     </w:p>
     <w:tbl>
       <w:tblPr>
         <w:tblStyle w:val="a7"/>
-        <w:tblpPr w:leftFromText="142" w:rightFromText="142" w:vertAnchor="text" w:horzAnchor="margin" w:tblpXSpec="right" w:tblpY="51"/>
         <w:tblW w:w="4935" w:type="dxa"/>
         <w:tblInd w:w="0" w:type="dxa"/>
         <w:tblBorders>
@@ -4224,12 +3125,19 @@
     </w:tbl>
     <w:p>
       <w:pPr>
-        <w:pStyle w:val="aa"/>
-        <w:ind w:left="800" w:firstLine="0"/>
-        <w:rPr>
-          <w:rFonts w:hint="eastAsia"/>
-        </w:rPr>
-      </w:pPr>
+        <w:widowControl w:val="0"/>
+        <w:spacing w:before="240" w:after="240" w:line="276" w:lineRule="auto"/>
+        <w:jc w:val="center"/>
+        <w:rPr>
+          <w:rFonts w:ascii="바탕체" w:eastAsia="바탕체" w:hAnsi="바탕체"/>
+        </w:rPr>
+      </w:pPr>
+      <w:r>
+        <w:rPr>
+          <w:rFonts w:ascii="바탕체" w:eastAsia="바탕체" w:hAnsi="바탕체" w:cs="궁서"/>
+        </w:rPr>
+        <w:t>(표 2) 위험 상황 감지 방식</w:t>
+      </w:r>
     </w:p>
     <w:p>
       <w:pPr>
@@ -4252,36 +3160,28 @@
     <w:p>
       <w:pPr>
         <w:widowControl w:val="0"/>
+        <w:spacing w:line="360" w:lineRule="auto"/>
+        <w:ind w:firstLineChars="100" w:firstLine="200"/>
+        <w:jc w:val="both"/>
+        <w:rPr>
+          <w:rFonts w:ascii="돋움체" w:eastAsia="돋움체" w:hAnsi="돋움체"/>
+          <w:b/>
+        </w:rPr>
+      </w:pPr>
+      <w:r>
+        <w:rPr>
+          <w:rFonts w:ascii="바탕체" w:eastAsia="바탕체" w:hAnsi="바탕체" w:cs="궁서"/>
+        </w:rPr>
+        <w:t xml:space="preserve">각 카메라별 고유 ID와 구역별 ID, 알람 LED ID를 관리한다. Camera 테이블에서 각 카메라 ID와 구역 ID를 이용하여 카메라의 구역을 판단하고, Alarm 테이블에서 해당 구역의 알람 LED 정보를 받아 위험 알림을 전달한다. </w:t>
+      </w:r>
+    </w:p>
+    <w:p>
+      <w:pPr>
+        <w:widowControl w:val="0"/>
         <w:spacing w:line="276" w:lineRule="auto"/>
-        <w:ind w:firstLineChars="100" w:firstLine="200"/>
-        <w:jc w:val="both"/>
-        <w:rPr>
-          <w:rFonts w:ascii="바탕체" w:eastAsia="바탕체" w:hAnsi="바탕체" w:cs="궁서"/>
-        </w:rPr>
-      </w:pPr>
-      <w:r>
-        <w:rPr>
-          <w:rFonts w:ascii="바탕체" w:eastAsia="바탕체" w:hAnsi="바탕체" w:cs="궁서"/>
-        </w:rPr>
-        <w:t>각 카메라별 고유 ID와 구역별 ID, 알람 LED ID를 관리한다. Camera 테이블에서 각 카메라 ID와 구역 ID를 이용하여 카메라의 구역을 판단하고, Alarm 테이블에서 해당 구역의 알람 LED 정보를 받아 위험 알림을 전달한다.</w:t>
-      </w:r>
-    </w:p>
-    <w:p>
-      <w:pPr>
-        <w:pStyle w:val="aa"/>
-        <w:ind w:left="800" w:firstLine="0"/>
-        <w:rPr>
-          <w:rFonts w:hint="eastAsia"/>
-        </w:rPr>
-      </w:pPr>
-    </w:p>
-    <w:p>
-      <w:pPr>
-        <w:widowControl w:val="0"/>
-        <w:spacing w:line="276" w:lineRule="auto"/>
-        <w:jc w:val="both"/>
-        <w:rPr>
-          <w:rFonts w:ascii="바탕체" w:eastAsia="바탕체" w:hAnsi="바탕체" w:hint="eastAsia"/>
+        <w:jc w:val="both"/>
+        <w:rPr>
+          <w:rFonts w:ascii="바탕체" w:eastAsia="바탕체" w:hAnsi="바탕체"/>
         </w:rPr>
       </w:pPr>
       <w:r>
@@ -4330,118 +3230,29 @@
       <w:pPr>
         <w:widowControl w:val="0"/>
         <w:spacing w:line="276" w:lineRule="auto"/>
-        <w:ind w:firstLine="200"/>
         <w:jc w:val="center"/>
         <w:rPr>
-          <w:rFonts w:ascii="바탕체" w:eastAsia="바탕체" w:hAnsi="바탕체" w:hint="eastAsia"/>
-          <w:sz w:val="18"/>
-          <w:szCs w:val="18"/>
-        </w:rPr>
-      </w:pPr>
-      <w:r>
-        <w:rPr>
-          <w:rFonts w:ascii="바탕체" w:eastAsia="바탕체" w:hAnsi="바탕체" w:hint="eastAsia"/>
-          <w:sz w:val="18"/>
-          <w:szCs w:val="18"/>
+          <w:rFonts w:ascii="바탕체" w:eastAsia="바탕체" w:hAnsi="바탕체"/>
+        </w:rPr>
+      </w:pPr>
+      <w:r>
+        <w:rPr>
+          <w:rFonts w:ascii="바탕체" w:eastAsia="바탕체" w:hAnsi="바탕체" w:cs="궁서"/>
         </w:rPr>
         <w:t xml:space="preserve">(그림 </w:t>
       </w:r>
       <w:r>
         <w:rPr>
-          <w:rFonts w:ascii="바탕체" w:eastAsia="바탕체" w:hAnsi="바탕체"/>
-          <w:sz w:val="18"/>
-          <w:szCs w:val="18"/>
+          <w:rFonts w:ascii="바탕체" w:eastAsia="바탕체" w:hAnsi="바탕체" w:cs="궁서"/>
         </w:rPr>
         <w:t>3</w:t>
       </w:r>
       <w:r>
         <w:rPr>
-          <w:rFonts w:ascii="바탕체" w:eastAsia="바탕체" w:hAnsi="바탕체"/>
-          <w:sz w:val="18"/>
-          <w:szCs w:val="18"/>
-        </w:rPr>
-        <w:t xml:space="preserve">) </w:t>
-      </w:r>
-      <w:r>
-        <w:rPr>
-          <w:rFonts w:ascii="바탕체" w:eastAsia="바탕체" w:hAnsi="바탕체" w:hint="eastAsia"/>
-          <w:sz w:val="18"/>
-          <w:szCs w:val="18"/>
-        </w:rPr>
-        <w:t>데이터베이스 내부 테이블 및 속성</w:t>
-      </w:r>
-    </w:p>
-    <w:p>
-      <w:pPr>
-        <w:pStyle w:val="aa"/>
-        <w:ind w:left="800" w:firstLine="0"/>
-        <w:rPr>
-          <w:rFonts w:hint="eastAsia"/>
-        </w:rPr>
-      </w:pPr>
-    </w:p>
-    <w:p>
-      <w:pPr>
-        <w:pStyle w:val="aa"/>
-        <w:ind w:left="800" w:firstLine="0"/>
-        <w:rPr>
-          <w:rFonts w:hint="eastAsia"/>
-        </w:rPr>
-      </w:pPr>
-    </w:p>
-    <w:p>
-      <w:pPr>
-        <w:pStyle w:val="aa"/>
-        <w:ind w:left="800" w:firstLine="0"/>
-        <w:rPr>
-          <w:rFonts w:hint="eastAsia"/>
-        </w:rPr>
-      </w:pPr>
-    </w:p>
-    <w:p>
-      <w:pPr>
-        <w:pStyle w:val="aa"/>
-        <w:ind w:left="800" w:firstLine="0"/>
-        <w:rPr>
-          <w:rFonts w:hint="eastAsia"/>
-        </w:rPr>
-      </w:pPr>
-    </w:p>
-    <w:p>
-      <w:pPr>
-        <w:pStyle w:val="aa"/>
-        <w:ind w:left="800" w:firstLine="0"/>
-        <w:rPr>
-          <w:rFonts w:hint="eastAsia"/>
-        </w:rPr>
-      </w:pPr>
-    </w:p>
-    <w:p>
-      <w:pPr>
-        <w:pStyle w:val="aa"/>
-        <w:ind w:left="800" w:firstLine="0"/>
-        <w:rPr>
-          <w:rFonts w:hint="eastAsia"/>
-        </w:rPr>
-      </w:pPr>
-    </w:p>
-    <w:p>
-      <w:pPr>
-        <w:pStyle w:val="aa"/>
-        <w:ind w:left="800" w:firstLine="0"/>
-        <w:rPr>
-          <w:rFonts w:hint="eastAsia"/>
-        </w:rPr>
-      </w:pPr>
-    </w:p>
-    <w:p>
-      <w:pPr>
-        <w:pStyle w:val="aa"/>
-        <w:ind w:left="800" w:firstLine="0"/>
-        <w:rPr>
-          <w:rFonts w:hint="eastAsia"/>
-        </w:rPr>
-      </w:pPr>
+          <w:rFonts w:ascii="바탕체" w:eastAsia="바탕체" w:hAnsi="바탕체" w:cs="궁서"/>
+        </w:rPr>
+        <w:t>) 데이터베이스 내부 테이블 및 속성</w:t>
+      </w:r>
     </w:p>
     <w:p>
       <w:pPr>
@@ -4472,25 +3283,31 @@
           <w:right w:val="nil"/>
           <w:between w:val="nil"/>
         </w:pBdr>
-        <w:spacing w:line="276" w:lineRule="auto"/>
-        <w:jc w:val="both"/>
+        <w:jc w:val="both"/>
+        <w:rPr>
+          <w:rFonts w:ascii="바탕체" w:eastAsia="바탕체" w:hAnsi="바탕체"/>
+        </w:rPr>
+      </w:pPr>
+      <w:r>
         <w:rPr>
           <w:rFonts w:ascii="바탕체" w:eastAsia="바탕체" w:hAnsi="바탕체" w:cs="궁서"/>
         </w:rPr>
-      </w:pPr>
-      <w:r>
-        <w:rPr>
-          <w:rFonts w:ascii="바탕체" w:eastAsia="바탕체" w:hAnsi="바탕체" w:cs="궁서"/>
-        </w:rPr>
         <w:t xml:space="preserve"> 본 논문에서는 기존 골목길의 문제점인 사각지대에서 일어날 수 있는 차량 사고를 예방하기 위한 시스템을 구성하여 문제를 해결할 수 있는 가능성을 보여주기 위해 교육용 장비인 라즈베리파이와 서버PC를 활용한 프로토타입 모델을 구현하였다. 이 시스템을 통해 기대되는 효과는 다음과 같다.</w:t>
       </w:r>
     </w:p>
     <w:p>
       <w:pPr>
-        <w:pStyle w:val="aa"/>
-        <w:ind w:left="800" w:firstLine="0"/>
-        <w:rPr>
-          <w:rFonts w:hint="eastAsia"/>
+        <w:widowControl w:val="0"/>
+        <w:pBdr>
+          <w:top w:val="nil"/>
+          <w:left w:val="nil"/>
+          <w:bottom w:val="nil"/>
+          <w:right w:val="nil"/>
+          <w:between w:val="nil"/>
+        </w:pBdr>
+        <w:jc w:val="both"/>
+        <w:rPr>
+          <w:rFonts w:ascii="바탕체" w:eastAsia="바탕체" w:hAnsi="바탕체"/>
         </w:rPr>
       </w:pPr>
     </w:p>
@@ -4508,7 +3325,6 @@
           <w:right w:val="nil"/>
           <w:between w:val="nil"/>
         </w:pBdr>
-        <w:spacing w:line="276" w:lineRule="auto"/>
         <w:jc w:val="both"/>
         <w:rPr>
           <w:rFonts w:ascii="바탕체" w:eastAsia="바탕체" w:hAnsi="바탕체"/>
@@ -4518,7 +3334,7 @@
         <w:rPr>
           <w:rFonts w:ascii="바탕체" w:eastAsia="바탕체" w:hAnsi="바탕체" w:cs="궁서"/>
         </w:rPr>
-        <w:t>보다 안전한 골목길을 형성을 통해 인명사고를 예방한다.</w:t>
+        <w:t xml:space="preserve">보다 안전한 골목길을 형성을 통해 인명사고를 예방한다. </w:t>
       </w:r>
     </w:p>
     <w:p>
@@ -4531,7 +3347,6 @@
           <w:right w:val="nil"/>
           <w:between w:val="nil"/>
         </w:pBdr>
-        <w:spacing w:line="276" w:lineRule="auto"/>
         <w:ind w:left="720"/>
         <w:jc w:val="both"/>
         <w:rPr>
@@ -4555,7 +3370,6 @@
           <w:right w:val="nil"/>
           <w:between w:val="nil"/>
         </w:pBdr>
-        <w:spacing w:line="276" w:lineRule="auto"/>
         <w:ind w:left="720"/>
         <w:jc w:val="both"/>
         <w:rPr>
@@ -4583,7 +3397,6 @@
           <w:right w:val="nil"/>
           <w:between w:val="nil"/>
         </w:pBdr>
-        <w:spacing w:line="276" w:lineRule="auto"/>
         <w:jc w:val="both"/>
         <w:rPr>
           <w:rFonts w:ascii="바탕체" w:eastAsia="바탕체" w:hAnsi="바탕체"/>
@@ -4606,7 +3419,6 @@
           <w:right w:val="nil"/>
           <w:between w:val="nil"/>
         </w:pBdr>
-        <w:spacing w:line="276" w:lineRule="auto"/>
         <w:ind w:left="720"/>
         <w:jc w:val="both"/>
         <w:rPr>
@@ -4622,10 +3434,17 @@
     </w:p>
     <w:p>
       <w:pPr>
-        <w:pStyle w:val="aa"/>
-        <w:ind w:left="800" w:firstLine="0"/>
-        <w:rPr>
-          <w:rFonts w:hint="eastAsia"/>
+        <w:widowControl w:val="0"/>
+        <w:pBdr>
+          <w:top w:val="nil"/>
+          <w:left w:val="nil"/>
+          <w:bottom w:val="nil"/>
+          <w:right w:val="nil"/>
+          <w:between w:val="nil"/>
+        </w:pBdr>
+        <w:jc w:val="both"/>
+        <w:rPr>
+          <w:rFonts w:ascii="바탕체" w:eastAsia="바탕체" w:hAnsi="바탕체"/>
         </w:rPr>
       </w:pPr>
     </w:p>
@@ -4643,7 +3462,6 @@
           <w:right w:val="nil"/>
           <w:between w:val="nil"/>
         </w:pBdr>
-        <w:spacing w:line="276" w:lineRule="auto"/>
         <w:jc w:val="both"/>
         <w:rPr>
           <w:rFonts w:ascii="바탕체" w:eastAsia="바탕체" w:hAnsi="바탕체"/>
@@ -4666,7 +3484,6 @@
           <w:right w:val="nil"/>
           <w:between w:val="nil"/>
         </w:pBdr>
-        <w:spacing w:line="276" w:lineRule="auto"/>
         <w:ind w:left="720"/>
         <w:jc w:val="both"/>
         <w:rPr>
@@ -4677,15 +3494,22 @@
         <w:rPr>
           <w:rFonts w:ascii="바탕체" w:eastAsia="바탕체" w:hAnsi="바탕체" w:cs="궁서"/>
         </w:rPr>
-        <w:t>전체 카메라 설치 및 시스템 구축 비용이 높다는 현 시장의 문제점을 보완하여 기존에 설치된 CCTV를 활용하여 합리적인 방법으로 골목길의 영상을 확보하고, 구현된 시스템으로 영상 정보를 처리할 수 있는 통합적인 환경을 제시함으로써 시장환경에 보다 효율적인 시스템서비스가 제공될 여지를 줄 수 있다.</w:t>
-      </w:r>
-    </w:p>
-    <w:p>
-      <w:pPr>
-        <w:pStyle w:val="aa"/>
-        <w:ind w:left="800" w:firstLine="0"/>
-        <w:rPr>
-          <w:rFonts w:hint="eastAsia"/>
+        <w:t xml:space="preserve">전체 카메라 설치 및 시스템 구축 비용이 높다는 현 시장의 문제점을 보완하여 기존에 설치된 CCTV를 활용하여 합리적인 방법으로 골목길의 영상을 확보하고, 구현된 시스템으로 영상 정보를 처리할 수 있는 통합적인 환경을 제시함으로써 시장환경에 보다 효율적인 시스템서비스가 제공될 여지를 줄 수 있다. </w:t>
+      </w:r>
+    </w:p>
+    <w:p>
+      <w:pPr>
+        <w:widowControl w:val="0"/>
+        <w:pBdr>
+          <w:top w:val="nil"/>
+          <w:left w:val="nil"/>
+          <w:bottom w:val="nil"/>
+          <w:right w:val="nil"/>
+          <w:between w:val="nil"/>
+        </w:pBdr>
+        <w:jc w:val="both"/>
+        <w:rPr>
+          <w:rFonts w:ascii="바탕체" w:eastAsia="바탕체" w:hAnsi="바탕체"/>
         </w:rPr>
       </w:pPr>
     </w:p>
@@ -4703,7 +3527,6 @@
           <w:right w:val="nil"/>
           <w:between w:val="nil"/>
         </w:pBdr>
-        <w:spacing w:line="276" w:lineRule="auto"/>
         <w:jc w:val="both"/>
         <w:rPr>
           <w:rFonts w:ascii="바탕체" w:eastAsia="바탕체" w:hAnsi="바탕체"/>
@@ -4713,7 +3536,7 @@
         <w:rPr>
           <w:rFonts w:ascii="바탕체" w:eastAsia="바탕체" w:hAnsi="바탕체" w:cs="궁서"/>
         </w:rPr>
-        <w:t>저비용 통합 시스템을 통한 즉각적인 사고 예방 효과를 얻을 수 있다.</w:t>
+        <w:t xml:space="preserve">저비용 통합 시스템을 통한 즉각적인 사고 예방 효과를 얻을 수 있다. </w:t>
       </w:r>
     </w:p>
     <w:p>
@@ -4726,7 +3549,6 @@
           <w:right w:val="nil"/>
           <w:between w:val="nil"/>
         </w:pBdr>
-        <w:spacing w:line="276" w:lineRule="auto"/>
         <w:ind w:left="720"/>
         <w:jc w:val="both"/>
         <w:rPr>
@@ -4751,15 +3573,6 @@
         </w:rPr>
         <w:t>속도로 발전하지만, 실제적인 기술의 적용 및 활용까지의 시간은 상대적으로 긴 편이다. 가장 큰 원인이 비싼 비용과 진행에 필요한 인력과 시간, 투자 비용에 따른 효과의 의문성이다. 저비용의 통합적인 서비스를 제공하는 본 시스템을 통해 실제 활용 시까지 소모 시간을 낮추어 시스템을 이용함으로써 빠른 시일 내에 직접적인 결과를 확인할 수 있고 골목길 사고율을 감소시킬 수 있다.</w:t>
       </w:r>
-    </w:p>
-    <w:p>
-      <w:pPr>
-        <w:pStyle w:val="aa"/>
-        <w:ind w:left="800" w:firstLine="0"/>
-        <w:rPr>
-          <w:rFonts w:hint="eastAsia"/>
-        </w:rPr>
-      </w:pPr>
     </w:p>
     <w:p>
       <w:pPr>
@@ -4771,43 +3584,47 @@
           <w:right w:val="nil"/>
           <w:between w:val="nil"/>
         </w:pBdr>
-        <w:spacing w:line="276" w:lineRule="auto"/>
-        <w:jc w:val="both"/>
-        <w:rPr>
-          <w:rFonts w:ascii="바탕체" w:eastAsia="바탕체" w:hAnsi="바탕체" w:hint="eastAsia"/>
+        <w:jc w:val="both"/>
+        <w:rPr>
+          <w:rFonts w:ascii="바탕체" w:eastAsia="바탕체" w:hAnsi="바탕체"/>
+        </w:rPr>
+      </w:pPr>
+    </w:p>
+    <w:p>
+      <w:pPr>
+        <w:widowControl w:val="0"/>
+        <w:pBdr>
+          <w:top w:val="nil"/>
+          <w:left w:val="nil"/>
+          <w:bottom w:val="nil"/>
+          <w:right w:val="nil"/>
+          <w:between w:val="nil"/>
+        </w:pBdr>
+        <w:jc w:val="both"/>
+        <w:rPr>
+          <w:rFonts w:ascii="바탕체" w:eastAsia="바탕체" w:hAnsi="바탕체"/>
         </w:rPr>
       </w:pPr>
       <w:r>
         <w:rPr>
           <w:rFonts w:ascii="바탕체" w:eastAsia="바탕체" w:hAnsi="바탕체" w:cs="궁서"/>
         </w:rPr>
-        <w:t xml:space="preserve">본 논문에서는 기존에 설치된 CCTV를 활용, 해당 시스템 구현을 통해 단기간 내에 골목길 안전 시스템 </w:t>
-      </w:r>
-      <w:r>
-        <w:rPr>
-          <w:rFonts w:ascii="바탕체" w:eastAsia="바탕체" w:hAnsi="바탕체" w:cs="궁서"/>
-        </w:rPr>
-        <w:t>체계 구축을 가능하게 함으로써 전체적인 교통사고율 감소를 달성할 수 있</w:t>
-      </w:r>
-      <w:r>
-        <w:rPr>
-          <w:rFonts w:ascii="바탕체" w:eastAsia="바탕체" w:hAnsi="바탕체" w:cs="궁서" w:hint="eastAsia"/>
-        </w:rPr>
-        <w:t>음을 기대한다</w:t>
-      </w:r>
-      <w:r>
-        <w:rPr>
-          <w:rFonts w:ascii="바탕체" w:eastAsia="바탕체" w:hAnsi="바탕체" w:cs="궁서"/>
-        </w:rPr>
-        <w:t>.</w:t>
-      </w:r>
-    </w:p>
-    <w:p>
-      <w:pPr>
-        <w:pStyle w:val="aa"/>
-        <w:ind w:firstLine="0"/>
-        <w:rPr>
-          <w:rFonts w:hint="eastAsia"/>
+        <w:t>본 논문에서는 기존에 설치된 CCTV를 활용, 해당 시스템 구현을 통해 단기간 내에 골목길 안전 시스템 체계 구축을 가능하게 함으로써 전체적인 교통사고율 감소를 달성할 수 있다고 생각한다.</w:t>
+      </w:r>
+    </w:p>
+    <w:p>
+      <w:pPr>
+        <w:widowControl w:val="0"/>
+        <w:pBdr>
+          <w:top w:val="nil"/>
+          <w:left w:val="nil"/>
+          <w:bottom w:val="nil"/>
+          <w:right w:val="nil"/>
+          <w:between w:val="nil"/>
+        </w:pBdr>
+        <w:jc w:val="both"/>
+        <w:rPr>
+          <w:rFonts w:ascii="바탕체" w:eastAsia="바탕체" w:hAnsi="바탕체"/>
         </w:rPr>
       </w:pPr>
     </w:p>
@@ -4817,15 +3634,200 @@
         <w:spacing w:line="276" w:lineRule="auto"/>
         <w:jc w:val="center"/>
         <w:rPr>
+          <w:rFonts w:ascii="돋움체" w:eastAsia="돋움체" w:hAnsi="돋움체" w:cs="궁서"/>
+          <w:b/>
+        </w:rPr>
+      </w:pPr>
+    </w:p>
+    <w:p>
+      <w:pPr>
+        <w:widowControl w:val="0"/>
+        <w:spacing w:line="276" w:lineRule="auto"/>
+        <w:jc w:val="center"/>
+        <w:rPr>
+          <w:rFonts w:ascii="돋움체" w:eastAsia="돋움체" w:hAnsi="돋움체" w:cs="궁서"/>
+          <w:b/>
+        </w:rPr>
+      </w:pPr>
+    </w:p>
+    <w:p>
+      <w:pPr>
+        <w:widowControl w:val="0"/>
+        <w:spacing w:line="276" w:lineRule="auto"/>
+        <w:jc w:val="center"/>
+        <w:rPr>
+          <w:rFonts w:ascii="돋움체" w:eastAsia="돋움체" w:hAnsi="돋움체" w:cs="궁서"/>
+          <w:b/>
+        </w:rPr>
+      </w:pPr>
+    </w:p>
+    <w:p>
+      <w:pPr>
+        <w:widowControl w:val="0"/>
+        <w:spacing w:line="276" w:lineRule="auto"/>
+        <w:jc w:val="center"/>
+        <w:rPr>
+          <w:rFonts w:ascii="돋움체" w:eastAsia="돋움체" w:hAnsi="돋움체" w:cs="궁서"/>
+          <w:b/>
+        </w:rPr>
+      </w:pPr>
+    </w:p>
+    <w:p>
+      <w:pPr>
+        <w:widowControl w:val="0"/>
+        <w:spacing w:line="276" w:lineRule="auto"/>
+        <w:jc w:val="center"/>
+        <w:rPr>
+          <w:rFonts w:ascii="돋움체" w:eastAsia="돋움체" w:hAnsi="돋움체" w:cs="궁서"/>
+          <w:b/>
+        </w:rPr>
+      </w:pPr>
+      <w:r>
+        <w:rPr>
           <w:rFonts w:ascii="돋움체" w:eastAsia="돋움체" w:hAnsi="돋움체" w:cs="궁서" w:hint="eastAsia"/>
           <w:b/>
         </w:rPr>
-      </w:pPr>
+        <w:t>A</w:t>
+      </w:r>
       <w:r>
         <w:rPr>
           <w:rFonts w:ascii="돋움체" w:eastAsia="돋움체" w:hAnsi="돋움체" w:cs="궁서"/>
           <w:b/>
         </w:rPr>
+        <w:t>cknowledgement</w:t>
+      </w:r>
+    </w:p>
+    <w:p>
+      <w:pPr>
+        <w:widowControl w:val="0"/>
+        <w:spacing w:line="276" w:lineRule="auto"/>
+        <w:ind w:firstLineChars="200" w:firstLine="400"/>
+        <w:rPr>
+          <w:rFonts w:ascii="돋움체" w:eastAsia="돋움체" w:hAnsi="돋움체" w:cs="궁서" w:hint="eastAsia"/>
+          <w:b/>
+        </w:rPr>
+      </w:pPr>
+      <w:r>
+        <w:rPr>
+          <w:rFonts w:ascii="바탕체" w:eastAsia="바탕체" w:hAnsi="바탕체" w:cs="굴림" w:hint="eastAsia"/>
+          <w:highlight w:val="white"/>
+        </w:rPr>
+        <w:t>본</w:t>
+      </w:r>
+      <w:r>
+        <w:rPr>
+          <w:rFonts w:ascii="바탕체" w:eastAsia="바탕체" w:hAnsi="바탕체" w:cs="굴림" w:hint="eastAsia"/>
+        </w:rPr>
+        <w:t xml:space="preserve"> </w:t>
+      </w:r>
+      <w:r>
+        <w:rPr>
+          <w:rFonts w:ascii="바탕체" w:eastAsia="바탕체" w:hAnsi="바탕체" w:cs="굴림" w:hint="eastAsia"/>
+          <w:highlight w:val="white"/>
+        </w:rPr>
+        <w:t>연구는</w:t>
+      </w:r>
+      <w:r>
+        <w:rPr>
+          <w:rFonts w:ascii="바탕체" w:eastAsia="바탕체" w:hAnsi="바탕체" w:cs="굴림" w:hint="eastAsia"/>
+        </w:rPr>
+        <w:t xml:space="preserve"> </w:t>
+      </w:r>
+      <w:r>
+        <w:rPr>
+          <w:rFonts w:ascii="바탕체" w:eastAsia="바탕체" w:hAnsi="바탕체" w:cs="굴림" w:hint="eastAsia"/>
+          <w:highlight w:val="white"/>
+        </w:rPr>
+        <w:t>과학기술정보통신부</w:t>
+      </w:r>
+      <w:r>
+        <w:rPr>
+          <w:rFonts w:ascii="바탕체" w:eastAsia="바탕체" w:hAnsi="바탕체" w:cs="굴림" w:hint="eastAsia"/>
+        </w:rPr>
+        <w:t xml:space="preserve"> </w:t>
+      </w:r>
+      <w:r>
+        <w:rPr>
+          <w:rFonts w:ascii="바탕체" w:eastAsia="바탕체" w:hAnsi="바탕체" w:cs="굴림" w:hint="eastAsia"/>
+          <w:highlight w:val="white"/>
+        </w:rPr>
+        <w:t>및</w:t>
+      </w:r>
+      <w:r>
+        <w:rPr>
+          <w:rFonts w:ascii="바탕체" w:eastAsia="바탕체" w:hAnsi="바탕체" w:cs="굴림" w:hint="eastAsia"/>
+        </w:rPr>
+        <w:t xml:space="preserve"> </w:t>
+      </w:r>
+      <w:r>
+        <w:rPr>
+          <w:rFonts w:ascii="바탕체" w:eastAsia="바탕체" w:hAnsi="바탕체" w:cs="굴림" w:hint="eastAsia"/>
+          <w:highlight w:val="white"/>
+        </w:rPr>
+        <w:t>정보통신기술진흥센터의</w:t>
+      </w:r>
+      <w:r>
+        <w:rPr>
+          <w:rFonts w:ascii="바탕체" w:eastAsia="바탕체" w:hAnsi="바탕체" w:cs="굴림" w:hint="eastAsia"/>
+        </w:rPr>
+        <w:t xml:space="preserve"> </w:t>
+      </w:r>
+      <w:r>
+        <w:rPr>
+          <w:rFonts w:ascii="바탕체" w:eastAsia="바탕체" w:hAnsi="바탕체" w:cs="굴림"/>
+        </w:rPr>
+        <w:t>SW</w:t>
+      </w:r>
+      <w:r>
+        <w:rPr>
+          <w:rFonts w:ascii="바탕체" w:eastAsia="바탕체" w:hAnsi="바탕체" w:cs="굴림" w:hint="eastAsia"/>
+        </w:rPr>
+        <w:t>중심대학사업의 연구결과로 수행되었음(</w:t>
+      </w:r>
+      <w:r>
+        <w:rPr>
+          <w:rFonts w:ascii="바탕체" w:eastAsia="바탕체" w:hAnsi="바탕체" w:cs="굴림"/>
+        </w:rPr>
+        <w:t>2015-0-00912)</w:t>
+      </w:r>
+    </w:p>
+    <w:p>
+      <w:pPr>
+        <w:widowControl w:val="0"/>
+        <w:spacing w:line="276" w:lineRule="auto"/>
+        <w:jc w:val="center"/>
+        <w:rPr>
+          <w:rFonts w:ascii="돋움체" w:eastAsia="돋움체" w:hAnsi="돋움체" w:cs="궁서"/>
+          <w:b/>
+        </w:rPr>
+      </w:pPr>
+    </w:p>
+    <w:p>
+      <w:pPr>
+        <w:widowControl w:val="0"/>
+        <w:spacing w:line="276" w:lineRule="auto"/>
+        <w:jc w:val="center"/>
+        <w:rPr>
+          <w:rFonts w:ascii="돋움체" w:eastAsia="돋움체" w:hAnsi="돋움체" w:cs="궁서"/>
+          <w:b/>
+        </w:rPr>
+      </w:pPr>
+    </w:p>
+    <w:p>
+      <w:pPr>
+        <w:widowControl w:val="0"/>
+        <w:spacing w:line="276" w:lineRule="auto"/>
+        <w:jc w:val="center"/>
+        <w:rPr>
+          <w:rFonts w:ascii="돋움체" w:eastAsia="돋움체" w:hAnsi="돋움체"/>
+          <w:b/>
+        </w:rPr>
+      </w:pPr>
+      <w:r>
+        <w:rPr>
+          <w:rFonts w:ascii="돋움체" w:eastAsia="돋움체" w:hAnsi="돋움체" w:cs="궁서"/>
+          <w:b/>
+        </w:rPr>
         <w:t>참고 문헌</w:t>
       </w:r>
     </w:p>
@@ -4833,50 +3835,32 @@
       <w:pPr>
         <w:widowControl w:val="0"/>
         <w:shd w:val="clear" w:color="auto" w:fill="FFFFFF"/>
-        <w:spacing w:line="276" w:lineRule="auto"/>
-        <w:jc w:val="both"/>
-        <w:rPr>
-          <w:rFonts w:eastAsia="바탕체"/>
+        <w:rPr>
+          <w:rFonts w:ascii="바탕체" w:eastAsia="바탕체" w:hAnsi="바탕체" w:cs="굴림"/>
           <w:highlight w:val="white"/>
         </w:rPr>
       </w:pPr>
       <w:r>
         <w:rPr>
-          <w:rFonts w:eastAsia="바탕체"/>
+          <w:rFonts w:ascii="바탕체" w:eastAsia="바탕체" w:hAnsi="바탕체" w:cs="굴림"/>
           <w:highlight w:val="white"/>
         </w:rPr>
-        <w:t xml:space="preserve">[1]TAAS </w:t>
-      </w:r>
-      <w:r>
-        <w:rPr>
-          <w:rFonts w:eastAsia="바탕체"/>
-          <w:highlight w:val="white"/>
-        </w:rPr>
-        <w:t>교통사고분석시스템</w:t>
-      </w:r>
-      <w:r>
-        <w:rPr>
-          <w:rFonts w:eastAsia="바탕체"/>
-          <w:highlight w:val="white"/>
-        </w:rPr>
-        <w:t xml:space="preserve"> </w:t>
+        <w:t xml:space="preserve">[1]TAAS 교통사고분석시스템 </w:t>
       </w:r>
     </w:p>
     <w:p>
       <w:pPr>
         <w:widowControl w:val="0"/>
         <w:shd w:val="clear" w:color="auto" w:fill="FFFFFF"/>
-        <w:spacing w:line="276" w:lineRule="auto"/>
-        <w:jc w:val="both"/>
-        <w:rPr>
-          <w:rFonts w:eastAsia="바탕체"/>
+        <w:rPr>
+          <w:rFonts w:ascii="바탕체" w:eastAsia="바탕체" w:hAnsi="바탕체"/>
           <w:b/>
         </w:rPr>
       </w:pPr>
       <w:hyperlink r:id="rId14">
         <w:r>
           <w:rPr>
-            <w:rFonts w:eastAsia="바탕체"/>
+            <w:rFonts w:ascii="바탕체" w:eastAsia="바탕체" w:hAnsi="바탕체" w:cs="굴림"/>
             <w:color w:val="1155CC"/>
             <w:highlight w:val="white"/>
             <w:u w:val="single"/>
@@ -4889,43 +3873,32 @@
       <w:pPr>
         <w:widowControl w:val="0"/>
         <w:shd w:val="clear" w:color="auto" w:fill="FFFFFF"/>
-        <w:spacing w:line="276" w:lineRule="auto"/>
-        <w:jc w:val="both"/>
-        <w:rPr>
-          <w:rFonts w:eastAsia="바탕체"/>
+        <w:rPr>
+          <w:rFonts w:ascii="바탕체" w:eastAsia="바탕체" w:hAnsi="바탕체" w:cs="굴림"/>
           <w:highlight w:val="white"/>
         </w:rPr>
       </w:pPr>
       <w:r>
         <w:rPr>
-          <w:rFonts w:eastAsia="바탕체"/>
+          <w:rFonts w:ascii="바탕체" w:eastAsia="바탕체" w:hAnsi="바탕체" w:cs="굴림"/>
           <w:highlight w:val="white"/>
         </w:rPr>
-        <w:t xml:space="preserve">[2] </w:t>
-      </w:r>
-      <w:r>
-        <w:rPr>
-          <w:rFonts w:eastAsia="바탕체"/>
-          <w:highlight w:val="white"/>
-        </w:rPr>
-        <w:t>한국교통안전공단</w:t>
+        <w:t>[2] 한국교통안전공단</w:t>
       </w:r>
     </w:p>
     <w:p>
       <w:pPr>
         <w:widowControl w:val="0"/>
         <w:shd w:val="clear" w:color="auto" w:fill="FFFFFF"/>
-        <w:spacing w:line="276" w:lineRule="auto"/>
-        <w:jc w:val="both"/>
-        <w:rPr>
-          <w:rFonts w:eastAsia="바탕체"/>
+        <w:rPr>
+          <w:rFonts w:ascii="바탕체" w:eastAsia="바탕체" w:hAnsi="바탕체" w:cs="굴림"/>
           <w:highlight w:val="white"/>
         </w:rPr>
       </w:pPr>
       <w:hyperlink r:id="rId15">
         <w:r>
           <w:rPr>
-            <w:rFonts w:eastAsia="바탕체"/>
+            <w:rFonts w:ascii="바탕체" w:eastAsia="바탕체" w:hAnsi="바탕체" w:cs="굴림"/>
             <w:color w:val="1155CC"/>
             <w:highlight w:val="white"/>
             <w:u w:val="single"/>
@@ -4938,43 +3911,32 @@
       <w:pPr>
         <w:widowControl w:val="0"/>
         <w:shd w:val="clear" w:color="auto" w:fill="FFFFFF"/>
-        <w:spacing w:line="276" w:lineRule="auto"/>
-        <w:jc w:val="both"/>
-        <w:rPr>
-          <w:rFonts w:eastAsia="바탕체"/>
+        <w:rPr>
+          <w:rFonts w:ascii="바탕체" w:eastAsia="바탕체" w:hAnsi="바탕체" w:cs="굴림"/>
           <w:highlight w:val="white"/>
         </w:rPr>
       </w:pPr>
       <w:r>
         <w:rPr>
-          <w:rFonts w:eastAsia="바탕체"/>
+          <w:rFonts w:ascii="바탕체" w:eastAsia="바탕체" w:hAnsi="바탕체" w:cs="굴림"/>
           <w:highlight w:val="white"/>
         </w:rPr>
-        <w:t xml:space="preserve">[3] </w:t>
-      </w:r>
-      <w:r>
-        <w:rPr>
-          <w:rFonts w:eastAsia="바탕체"/>
-          <w:highlight w:val="white"/>
-        </w:rPr>
-        <w:t>경찰청</w:t>
+        <w:t>[3] 경찰청</w:t>
       </w:r>
     </w:p>
     <w:p>
       <w:pPr>
         <w:widowControl w:val="0"/>
         <w:shd w:val="clear" w:color="auto" w:fill="FFFFFF"/>
-        <w:spacing w:line="276" w:lineRule="auto"/>
-        <w:jc w:val="both"/>
-        <w:rPr>
-          <w:rFonts w:eastAsia="바탕체"/>
+        <w:rPr>
+          <w:rFonts w:ascii="바탕체" w:eastAsia="바탕체" w:hAnsi="바탕체" w:cs="굴림"/>
           <w:highlight w:val="white"/>
         </w:rPr>
       </w:pPr>
       <w:hyperlink r:id="rId16">
         <w:r>
           <w:rPr>
-            <w:rFonts w:eastAsia="바탕체"/>
+            <w:rFonts w:ascii="바탕체" w:eastAsia="바탕체" w:hAnsi="바탕체" w:cs="굴림"/>
             <w:color w:val="1155CC"/>
             <w:highlight w:val="white"/>
             <w:u w:val="single"/>
@@ -4987,120 +3949,46 @@
       <w:pPr>
         <w:widowControl w:val="0"/>
         <w:shd w:val="clear" w:color="auto" w:fill="FFFFFF"/>
-        <w:spacing w:line="276" w:lineRule="auto"/>
-        <w:jc w:val="both"/>
-        <w:rPr>
-          <w:rFonts w:eastAsia="바탕체"/>
+        <w:rPr>
+          <w:rFonts w:ascii="바탕체" w:eastAsia="바탕체" w:hAnsi="바탕체" w:cs="굴림"/>
           <w:highlight w:val="white"/>
         </w:rPr>
       </w:pPr>
       <w:r>
         <w:rPr>
-          <w:rFonts w:eastAsia="바탕체"/>
+          <w:rFonts w:ascii="바탕체" w:eastAsia="바탕체" w:hAnsi="바탕체" w:cs="굴림"/>
           <w:highlight w:val="white"/>
         </w:rPr>
         <w:t>[4]</w:t>
       </w:r>
       <w:r>
         <w:rPr>
-          <w:rFonts w:eastAsia="바탕체"/>
+          <w:rFonts w:ascii="바탕체" w:eastAsia="바탕체" w:hAnsi="바탕체" w:cs="굴림"/>
           <w:highlight w:val="white"/>
         </w:rPr>
         <w:t>”</w:t>
       </w:r>
       <w:r>
         <w:rPr>
-          <w:rFonts w:eastAsia="바탕체"/>
+          <w:rFonts w:ascii="바탕체" w:eastAsia="바탕체" w:hAnsi="바탕체" w:cs="굴림"/>
           <w:highlight w:val="white"/>
         </w:rPr>
-        <w:t>그날</w:t>
-      </w:r>
-      <w:r>
-        <w:rPr>
-          <w:rFonts w:eastAsia="바탕체"/>
-          <w:highlight w:val="white"/>
-        </w:rPr>
-        <w:t xml:space="preserve"> </w:t>
-      </w:r>
-      <w:r>
-        <w:rPr>
-          <w:rFonts w:eastAsia="바탕체"/>
-          <w:highlight w:val="white"/>
-        </w:rPr>
-        <w:t>거기</w:t>
-      </w:r>
-      <w:r>
-        <w:rPr>
-          <w:rFonts w:eastAsia="바탕체"/>
-          <w:highlight w:val="white"/>
-        </w:rPr>
-        <w:t xml:space="preserve"> </w:t>
-      </w:r>
-      <w:r>
-        <w:rPr>
-          <w:rFonts w:eastAsia="바탕체"/>
-          <w:highlight w:val="white"/>
-        </w:rPr>
-        <w:t>있었지</w:t>
-      </w:r>
-      <w:r>
-        <w:rPr>
-          <w:rFonts w:eastAsia="바탕체"/>
-          <w:highlight w:val="white"/>
-        </w:rPr>
-        <w:t xml:space="preserve">?” </w:t>
-      </w:r>
-      <w:r>
-        <w:rPr>
-          <w:rFonts w:eastAsia="바탕체"/>
-          <w:highlight w:val="white"/>
-        </w:rPr>
-        <w:t>한국</w:t>
-      </w:r>
-      <w:r>
-        <w:rPr>
-          <w:rFonts w:eastAsia="바탕체"/>
-          <w:highlight w:val="white"/>
-        </w:rPr>
-        <w:t xml:space="preserve"> cctv </w:t>
-      </w:r>
-      <w:r>
-        <w:rPr>
-          <w:rFonts w:eastAsia="바탕체"/>
-          <w:highlight w:val="white"/>
-        </w:rPr>
-        <w:t>세계</w:t>
-      </w:r>
-      <w:r>
-        <w:rPr>
-          <w:rFonts w:eastAsia="바탕체"/>
-          <w:highlight w:val="white"/>
-        </w:rPr>
-        <w:t xml:space="preserve"> </w:t>
-      </w:r>
-      <w:r>
-        <w:rPr>
-          <w:rFonts w:eastAsia="바탕체"/>
-          <w:highlight w:val="white"/>
-        </w:rPr>
-        <w:t>최대</w:t>
+        <w:t>그날 거기 있었지?” 한국 cctv 세계 최대</w:t>
       </w:r>
     </w:p>
     <w:p>
       <w:pPr>
         <w:widowControl w:val="0"/>
         <w:shd w:val="clear" w:color="auto" w:fill="FFFFFF"/>
-        <w:spacing w:line="276" w:lineRule="auto"/>
-        <w:jc w:val="both"/>
-        <w:rPr>
-          <w:rFonts w:eastAsia="굴림"/>
+        <w:rPr>
+          <w:rFonts w:ascii="굴림" w:eastAsia="굴림" w:hAnsi="굴림" w:cs="굴림"/>
           <w:highlight w:val="white"/>
         </w:rPr>
       </w:pPr>
       <w:hyperlink r:id="rId17">
         <w:r>
           <w:rPr>
-            <w:rFonts w:eastAsia="바탕체"/>
+            <w:rFonts w:ascii="바탕체" w:eastAsia="바탕체" w:hAnsi="바탕체" w:cs="굴림"/>
             <w:color w:val="1155CC"/>
             <w:highlight w:val="white"/>
             <w:u w:val="single"/>
@@ -6534,144 +5422,6 @@
       <w:ind w:leftChars="400" w:left="800"/>
     </w:pPr>
   </w:style>
-  <w:style w:type="paragraph" w:customStyle="1" w:styleId="a9">
-    <w:name w:val="요약"/>
-    <w:basedOn w:val="a"/>
-    <w:rsid w:val="00504551"/>
-    <w:pPr>
-      <w:widowControl w:val="0"/>
-      <w:wordWrap w:val="0"/>
-      <w:spacing w:line="264" w:lineRule="auto"/>
-      <w:ind w:left="851" w:right="851"/>
-      <w:jc w:val="both"/>
-    </w:pPr>
-    <w:rPr>
-      <w:rFonts w:eastAsia="바탕체"/>
-      <w:kern w:val="2"/>
-      <w:sz w:val="18"/>
-    </w:rPr>
-  </w:style>
-  <w:style w:type="paragraph" w:customStyle="1" w:styleId="aa">
-    <w:name w:val="논문 내용"/>
-    <w:basedOn w:val="a"/>
-    <w:rsid w:val="007A4CF9"/>
-    <w:pPr>
-      <w:widowControl w:val="0"/>
-      <w:wordWrap w:val="0"/>
-      <w:ind w:firstLine="227"/>
-      <w:jc w:val="both"/>
-    </w:pPr>
-    <w:rPr>
-      <w:rFonts w:eastAsia="바탕체"/>
-      <w:kern w:val="2"/>
-    </w:rPr>
-  </w:style>
-  <w:style w:type="character" w:styleId="ab">
-    <w:name w:val="Placeholder Text"/>
-    <w:basedOn w:val="a0"/>
-    <w:uiPriority w:val="99"/>
-    <w:semiHidden/>
-    <w:rsid w:val="00ED155C"/>
-    <w:rPr>
-      <w:color w:val="808080"/>
-    </w:rPr>
-  </w:style>
-  <w:style w:type="paragraph" w:customStyle="1" w:styleId="ac">
-    <w:name w:val="참고문헌"/>
-    <w:basedOn w:val="aa"/>
-    <w:rsid w:val="00EA417F"/>
-    <w:pPr>
-      <w:ind w:firstLine="0"/>
-    </w:pPr>
-  </w:style>
-  <w:style w:type="paragraph" w:customStyle="1" w:styleId="ad">
-    <w:name w:val="국문 제목"/>
-    <w:basedOn w:val="a"/>
-    <w:rsid w:val="00AB5C54"/>
-    <w:pPr>
-      <w:widowControl w:val="0"/>
-      <w:wordWrap w:val="0"/>
-      <w:spacing w:before="120" w:line="264" w:lineRule="auto"/>
-      <w:ind w:left="851" w:right="851"/>
-      <w:jc w:val="center"/>
-    </w:pPr>
-    <w:rPr>
-      <w:rFonts w:eastAsia="바탕체"/>
-      <w:b/>
-      <w:kern w:val="2"/>
-      <w:sz w:val="40"/>
-    </w:rPr>
-  </w:style>
-  <w:style w:type="paragraph" w:customStyle="1" w:styleId="ae">
-    <w:name w:val="국문 저자명"/>
-    <w:basedOn w:val="a"/>
-    <w:rsid w:val="00AB5C54"/>
-    <w:pPr>
-      <w:widowControl w:val="0"/>
-      <w:wordWrap w:val="0"/>
-      <w:ind w:left="851" w:right="851"/>
-      <w:jc w:val="center"/>
-    </w:pPr>
-    <w:rPr>
-      <w:rFonts w:eastAsia="바탕체"/>
-      <w:kern w:val="2"/>
-      <w:sz w:val="24"/>
-    </w:rPr>
-  </w:style>
-  <w:style w:type="paragraph" w:customStyle="1" w:styleId="af">
-    <w:name w:val="영문 제목"/>
-    <w:basedOn w:val="a"/>
-    <w:rsid w:val="00AB5C54"/>
-    <w:pPr>
-      <w:widowControl w:val="0"/>
-      <w:wordWrap w:val="0"/>
-      <w:spacing w:before="120" w:line="264" w:lineRule="auto"/>
-      <w:ind w:left="851" w:right="851"/>
-      <w:jc w:val="center"/>
-    </w:pPr>
-    <w:rPr>
-      <w:rFonts w:eastAsia="바탕체"/>
-      <w:b/>
-      <w:kern w:val="2"/>
-      <w:sz w:val="36"/>
-    </w:rPr>
-  </w:style>
-  <w:style w:type="paragraph" w:customStyle="1" w:styleId="af0">
-    <w:name w:val="영문 저자명"/>
-    <w:basedOn w:val="a"/>
-    <w:rsid w:val="00AB5C54"/>
-    <w:pPr>
-      <w:widowControl w:val="0"/>
-      <w:wordWrap w:val="0"/>
-      <w:ind w:left="851" w:right="851"/>
-      <w:jc w:val="center"/>
-    </w:pPr>
-    <w:rPr>
-      <w:rFonts w:eastAsia="바탕체"/>
-      <w:kern w:val="2"/>
-      <w:sz w:val="24"/>
-    </w:rPr>
-  </w:style>
-  <w:style w:type="paragraph" w:customStyle="1" w:styleId="af1">
-    <w:name w:val="바탕글"/>
-    <w:basedOn w:val="a"/>
-    <w:rsid w:val="00AB5C54"/>
-    <w:pPr>
-      <w:widowControl w:val="0"/>
-      <w:shd w:val="clear" w:color="auto" w:fill="FFFFFF"/>
-      <w:wordWrap w:val="0"/>
-      <w:autoSpaceDE w:val="0"/>
-      <w:autoSpaceDN w:val="0"/>
-      <w:snapToGrid w:val="0"/>
-      <w:spacing w:line="384" w:lineRule="auto"/>
-      <w:jc w:val="both"/>
-      <w:textAlignment w:val="baseline"/>
-    </w:pPr>
-    <w:rPr>
-      <w:rFonts w:ascii="굴림" w:eastAsia="굴림" w:hAnsi="굴림" w:cs="굴림"/>
-      <w:color w:val="000000"/>
-    </w:rPr>
-  </w:style>
 </w:styles>
 </file>
 

</xml_diff>